<commit_message>
Closes the game loop.
You can now play, lose and restart the game. Score is tracked. Tutorials appear and the game ramps up in difficulty.

It just looks and feels barebones. And like I'm still missing some crucial rule or idea that will make the game work.
</commit_message>
<xml_diff>
--- a/non_game/[Ideas] GoGodot Jam 4.docx
+++ b/non_game/[Ideas] GoGodot Jam 4.docx
@@ -6,13 +6,8 @@
       <w:pPr>
         <w:pStyle w:val="Heading1"/>
       </w:pPr>
-      <w:proofErr w:type="spellStart"/>
-      <w:r>
-        <w:t>GoGodot</w:t>
-      </w:r>
-      <w:proofErr w:type="spellEnd"/>
-      <w:r>
-        <w:t xml:space="preserve"> Jam 4</w:t>
+      <w:r>
+        <w:t>GoGodot Jam 4</w:t>
       </w:r>
     </w:p>
     <w:p>
@@ -25,28 +20,12 @@
     </w:p>
     <w:p>
       <w:r>
-        <w:t>A game with only two colors (</w:t>
-      </w:r>
-      <w:proofErr w:type="gramStart"/>
-      <w:r>
-        <w:t>black-white</w:t>
-      </w:r>
-      <w:proofErr w:type="gramEnd"/>
-      <w:r>
-        <w:t>), low-bit pixel art.</w:t>
-      </w:r>
-    </w:p>
-    <w:p>
-      <w:r>
-        <w:t xml:space="preserve">Perhaps a puzzle with no text, only minimal </w:t>
-      </w:r>
-      <w:proofErr w:type="gramStart"/>
-      <w:r>
-        <w:t>elements</w:t>
-      </w:r>
-      <w:proofErr w:type="gramEnd"/>
-      <w:r>
-        <w:t xml:space="preserve"> and rules.</w:t>
+        <w:t>A game with only two colors (black-white), low-bit pixel art.</w:t>
+      </w:r>
+    </w:p>
+    <w:p>
+      <w:r>
+        <w:t>Perhaps a puzzle with no text, only minimal elements and rules.</w:t>
       </w:r>
     </w:p>
     <w:p/>
@@ -60,15 +39,7 @@
     </w:p>
     <w:p>
       <w:r>
-        <w:t xml:space="preserve">A puzzle game where, to win the level, you </w:t>
-      </w:r>
-      <w:proofErr w:type="gramStart"/>
-      <w:r>
-        <w:t>have to</w:t>
-      </w:r>
-      <w:proofErr w:type="gramEnd"/>
-      <w:r>
-        <w:t xml:space="preserve"> create the sentence “LESS” = “MORE”</w:t>
+        <w:t>A puzzle game where, to win the level, you have to create the sentence “LESS” = “MORE”</w:t>
       </w:r>
     </w:p>
     <w:p/>
@@ -130,15 +101,7 @@
         <w:t>The enemies throw extra ingredients towards you/your cauldron.</w:t>
       </w:r>
       <w:r>
-        <w:t xml:space="preserve"> You </w:t>
-      </w:r>
-      <w:proofErr w:type="gramStart"/>
-      <w:r>
-        <w:t>have to</w:t>
-      </w:r>
-      <w:proofErr w:type="gramEnd"/>
-      <w:r>
-        <w:t xml:space="preserve"> stop them, before they overflow your cauldron.</w:t>
+        <w:t xml:space="preserve"> You have to stop them, before they overflow your cauldron.</w:t>
       </w:r>
     </w:p>
     <w:p>
@@ -206,13 +169,8 @@
         </w:numPr>
       </w:pPr>
       <w:r>
-        <w:t xml:space="preserve">After adding, it takes X seconds to “cook” and </w:t>
-      </w:r>
-      <w:proofErr w:type="gramStart"/>
-      <w:r>
-        <w:t>finalize</w:t>
-      </w:r>
-      <w:proofErr w:type="gramEnd"/>
+        <w:t>After adding, it takes X seconds to “cook” and finalize</w:t>
+      </w:r>
     </w:p>
     <w:p>
       <w:pPr>
@@ -229,15 +187,7 @@
         <w:t xml:space="preserve"> </w:t>
       </w:r>
       <w:r>
-        <w:t xml:space="preserve">and reappear somewhere else </w:t>
-      </w:r>
-      <w:proofErr w:type="spellStart"/>
-      <w:r>
-        <w:t>some time</w:t>
-      </w:r>
-      <w:proofErr w:type="spellEnd"/>
-      <w:r>
-        <w:t xml:space="preserve"> later.</w:t>
+        <w:t>and reappear somewhere else some time later.</w:t>
       </w:r>
     </w:p>
     <w:p>
@@ -287,15 +237,7 @@
         <w:t>too much</w:t>
       </w:r>
       <w:r>
-        <w:t xml:space="preserve">, it </w:t>
-      </w:r>
-      <w:proofErr w:type="gramStart"/>
-      <w:r>
-        <w:t>explodes</w:t>
-      </w:r>
-      <w:proofErr w:type="gramEnd"/>
-      <w:r>
-        <w:t xml:space="preserve"> and you lose.</w:t>
+        <w:t>, it explodes and you lose.</w:t>
       </w:r>
     </w:p>
     <w:p/>
@@ -384,13 +326,8 @@
         <w:t>has</w:t>
       </w:r>
       <w:r>
-        <w:t xml:space="preserve"> one ingredient </w:t>
-      </w:r>
-      <w:proofErr w:type="gramStart"/>
-      <w:r>
-        <w:t>type :p</w:t>
-      </w:r>
-      <w:proofErr w:type="gramEnd"/>
+        <w:t xml:space="preserve"> one ingredient type :p</w:t>
+      </w:r>
     </w:p>
     <w:p>
       <w:r>
@@ -419,15 +356,7 @@
         <w:t>roughly</w:t>
       </w:r>
       <w:r>
-        <w:t xml:space="preserve"> towards the cauldron </w:t>
-      </w:r>
-      <w:proofErr w:type="gramStart"/>
-      <w:r>
-        <w:t>at all times</w:t>
-      </w:r>
-      <w:proofErr w:type="gramEnd"/>
-      <w:r>
-        <w:t>. Adding more automatically</w:t>
+        <w:t xml:space="preserve"> towards the cauldron at all times. Adding more automatically</w:t>
       </w:r>
     </w:p>
     <w:p>
@@ -467,15 +396,7 @@
         <w:t>number</w:t>
       </w:r>
       <w:r>
-        <w:t xml:space="preserve"> of points </w:t>
-      </w:r>
-      <w:proofErr w:type="gramStart"/>
-      <w:r>
-        <w:t>depends</w:t>
-      </w:r>
-      <w:proofErr w:type="gramEnd"/>
-      <w:r>
-        <w:t xml:space="preserve"> …</w:t>
+        <w:t xml:space="preserve"> of points depends …</w:t>
       </w:r>
     </w:p>
     <w:p>
@@ -533,13 +454,8 @@
         <w:t>least</w:t>
       </w:r>
       <w:r>
-        <w:t xml:space="preserve"> turning or </w:t>
-      </w:r>
-      <w:proofErr w:type="gramStart"/>
-      <w:r>
-        <w:t>accelerating</w:t>
-      </w:r>
-      <w:proofErr w:type="gramEnd"/>
+        <w:t xml:space="preserve"> turning or accelerating</w:t>
+      </w:r>
     </w:p>
     <w:p>
       <w:pPr>
@@ -590,15 +506,7 @@
         </w:numPr>
       </w:pPr>
       <w:r>
-        <w:t xml:space="preserve">Simple </w:t>
-      </w:r>
-      <w:proofErr w:type="spellStart"/>
-      <w:r>
-        <w:t>midgetgolf</w:t>
-      </w:r>
-      <w:proofErr w:type="spellEnd"/>
-      <w:r>
-        <w:t xml:space="preserve"> levels</w:t>
+        <w:t>Simple midgetgolf levels</w:t>
       </w:r>
     </w:p>
     <w:p>
@@ -610,15 +518,7 @@
         </w:numPr>
       </w:pPr>
       <w:r>
-        <w:t xml:space="preserve">However, the ball can be </w:t>
-      </w:r>
-      <w:proofErr w:type="gramStart"/>
-      <w:r>
-        <w:t>hit at all times</w:t>
-      </w:r>
-      <w:proofErr w:type="gramEnd"/>
-      <w:r>
-        <w:t xml:space="preserve"> (no need to wait until it’s still). Players kick it by simply walking into it. (Or they hold their golf stick at the side.)</w:t>
+        <w:t>However, the ball can be hit at all times (no need to wait until it’s still). Players kick it by simply walking into it. (Or they hold their golf stick at the side.)</w:t>
       </w:r>
     </w:p>
     <w:p>
@@ -630,15 +530,7 @@
         </w:numPr>
       </w:pPr>
       <w:r>
-        <w:t xml:space="preserve">Fewer </w:t>
-      </w:r>
-      <w:proofErr w:type="gramStart"/>
-      <w:r>
-        <w:t>touches  =</w:t>
-      </w:r>
-      <w:proofErr w:type="gramEnd"/>
-      <w:r>
-        <w:t xml:space="preserve"> more points when it goes into the hole.</w:t>
+        <w:t>Fewer touches  = more points when it goes into the hole.</w:t>
       </w:r>
     </w:p>
     <w:p>
@@ -685,15 +577,7 @@
     </w:p>
     <w:p>
       <w:r>
-        <w:t xml:space="preserve">You </w:t>
-      </w:r>
-      <w:proofErr w:type="gramStart"/>
-      <w:r>
-        <w:t>have to</w:t>
-      </w:r>
-      <w:proofErr w:type="gramEnd"/>
-      <w:r>
-        <w:t xml:space="preserve"> reduce it back to 1 square (or 3x3/4x4), while keeping your money flow positive at all times.</w:t>
+        <w:t>You have to reduce it back to 1 square (or 3x3/4x4), while keeping your money flow positive at all times.</w:t>
       </w:r>
     </w:p>
     <w:p>
@@ -730,13 +614,8 @@
       </w:r>
     </w:p>
     <w:p>
-      <w:proofErr w:type="gramStart"/>
-      <w:r>
-        <w:t>Similar to</w:t>
-      </w:r>
-      <w:proofErr w:type="gramEnd"/>
-      <w:r>
-        <w:t xml:space="preserve"> the couch co-op</w:t>
+      <w:r>
+        <w:t>Similar to the couch co-op</w:t>
       </w:r>
       <w:r>
         <w:t xml:space="preserve"> / sports game. A semi-abstract, maybe platformer, game like the old arcades.</w:t>
@@ -750,15 +629,7 @@
     <w:p/>
     <w:p>
       <w:r>
-        <w:t xml:space="preserve">A platformer where you </w:t>
-      </w:r>
-      <w:proofErr w:type="gramStart"/>
-      <w:r>
-        <w:t>have to</w:t>
-      </w:r>
-      <w:proofErr w:type="gramEnd"/>
-      <w:r>
-        <w:t xml:space="preserve"> </w:t>
+        <w:t xml:space="preserve">A platformer where you have to </w:t>
       </w:r>
       <w:r>
         <w:rPr>
@@ -805,8 +676,505 @@
       </w:r>
     </w:p>
     <w:p>
-      <w:r>
-        <w:t>Close the game loop.</w:t>
+      <w:pPr>
+        <w:pStyle w:val="Heading2"/>
+      </w:pPr>
+      <w:r>
+        <w:t>8 May</w:t>
+      </w:r>
+    </w:p>
+    <w:p>
+      <w:r>
+        <w:rPr>
+          <w:b/>
+          <w:bCs/>
+        </w:rPr>
+        <w:t>Models:</w:t>
+      </w:r>
+    </w:p>
+    <w:p>
+      <w:pPr>
+        <w:pStyle w:val="ListParagraph"/>
+        <w:numPr>
+          <w:ilvl w:val="0"/>
+          <w:numId w:val="29"/>
+        </w:numPr>
+      </w:pPr>
+      <w:r>
+        <w:t>Ingredients</w:t>
+      </w:r>
+    </w:p>
+    <w:p>
+      <w:pPr>
+        <w:pStyle w:val="ListParagraph"/>
+        <w:numPr>
+          <w:ilvl w:val="0"/>
+          <w:numId w:val="29"/>
+        </w:numPr>
+      </w:pPr>
+      <w:r>
+        <w:t>Cauldron</w:t>
+      </w:r>
+    </w:p>
+    <w:p>
+      <w:pPr>
+        <w:pStyle w:val="ListParagraph"/>
+        <w:numPr>
+          <w:ilvl w:val="0"/>
+          <w:numId w:val="29"/>
+        </w:numPr>
+      </w:pPr>
+      <w:r>
+        <w:t>Simple trees / flowers for environment</w:t>
+      </w:r>
+    </w:p>
+    <w:p>
+      <w:r>
+        <w:rPr>
+          <w:b/>
+          <w:bCs/>
+        </w:rPr>
+        <w:t>Game:</w:t>
+      </w:r>
+    </w:p>
+    <w:p>
+      <w:pPr>
+        <w:pStyle w:val="ListParagraph"/>
+        <w:numPr>
+          <w:ilvl w:val="0"/>
+          <w:numId w:val="29"/>
+        </w:numPr>
+      </w:pPr>
+      <w:r>
+        <w:t>Finetune sizes of things</w:t>
+      </w:r>
+    </w:p>
+    <w:p>
+      <w:pPr>
+        <w:pStyle w:val="ListParagraph"/>
+        <w:numPr>
+          <w:ilvl w:val="0"/>
+          <w:numId w:val="29"/>
+        </w:numPr>
+      </w:pPr>
+      <w:r>
+        <w:t>Brainstorm the powers to get (and how to use them)</w:t>
+      </w:r>
+    </w:p>
+    <w:p/>
+    <w:p>
+      <w:pPr>
+        <w:pStyle w:val="Heading2"/>
+      </w:pPr>
+      <w:r>
+        <w:t>9 May</w:t>
+      </w:r>
+    </w:p>
+    <w:p>
+      <w:r>
+        <w:rPr>
+          <w:b/>
+          <w:bCs/>
+        </w:rPr>
+        <w:t>Level:</w:t>
+      </w:r>
+    </w:p>
+    <w:p>
+      <w:pPr>
+        <w:pStyle w:val="ListParagraph"/>
+        <w:numPr>
+          <w:ilvl w:val="0"/>
+          <w:numId w:val="29"/>
+        </w:numPr>
+      </w:pPr>
+      <w:r>
+        <w:t>Quad decorations</w:t>
+      </w:r>
+    </w:p>
+    <w:p>
+      <w:pPr>
+        <w:pStyle w:val="ListParagraph"/>
+        <w:numPr>
+          <w:ilvl w:val="0"/>
+          <w:numId w:val="29"/>
+        </w:numPr>
+      </w:pPr>
+      <w:r>
+        <w:t>Any other settings / models to make the level look nice and done</w:t>
+      </w:r>
+    </w:p>
+    <w:p>
+      <w:pPr>
+        <w:rPr>
+          <w:b/>
+          <w:bCs/>
+        </w:rPr>
+      </w:pPr>
+      <w:r>
+        <w:rPr>
+          <w:b/>
+          <w:bCs/>
+        </w:rPr>
+        <w:t>Game:</w:t>
+      </w:r>
+    </w:p>
+    <w:p>
+      <w:pPr>
+        <w:pStyle w:val="ListParagraph"/>
+        <w:numPr>
+          <w:ilvl w:val="0"/>
+          <w:numId w:val="32"/>
+        </w:numPr>
+      </w:pPr>
+      <w:r>
+        <w:t>Finalize rules / mechanics for optimal fun</w:t>
+      </w:r>
+    </w:p>
+    <w:p/>
+    <w:p>
+      <w:pPr>
+        <w:pStyle w:val="Heading2"/>
+      </w:pPr>
+      <w:r>
+        <w:t>10 May</w:t>
+      </w:r>
+    </w:p>
+    <w:p>
+      <w:r>
+        <w:rPr>
+          <w:b/>
+          <w:bCs/>
+        </w:rPr>
+        <w:t>Models:</w:t>
+      </w:r>
+    </w:p>
+    <w:p>
+      <w:pPr>
+        <w:pStyle w:val="ListParagraph"/>
+        <w:numPr>
+          <w:ilvl w:val="0"/>
+          <w:numId w:val="32"/>
+        </w:numPr>
+      </w:pPr>
+      <w:r>
+        <w:t>Witch on a broom</w:t>
+      </w:r>
+    </w:p>
+    <w:p>
+      <w:r>
+        <w:rPr>
+          <w:b/>
+          <w:bCs/>
+        </w:rPr>
+        <w:t>Feedback:</w:t>
+      </w:r>
+    </w:p>
+    <w:p>
+      <w:pPr>
+        <w:pStyle w:val="ListParagraph"/>
+        <w:numPr>
+          <w:ilvl w:val="0"/>
+          <w:numId w:val="32"/>
+        </w:numPr>
+      </w:pPr>
+      <w:r>
+        <w:t>Particles &amp; Tweens</w:t>
+      </w:r>
+    </w:p>
+    <w:p>
+      <w:pPr>
+        <w:pStyle w:val="ListParagraph"/>
+        <w:numPr>
+          <w:ilvl w:val="0"/>
+          <w:numId w:val="32"/>
+        </w:numPr>
+      </w:pPr>
+      <w:r>
+        <w:t>Text feedback (on score change and such)</w:t>
+      </w:r>
+    </w:p>
+    <w:p>
+      <w:pPr>
+        <w:pStyle w:val="ListParagraph"/>
+        <w:numPr>
+          <w:ilvl w:val="0"/>
+          <w:numId w:val="32"/>
+        </w:numPr>
+      </w:pPr>
+      <w:r>
+        <w:t>Nicer transitions between stages, to game over, etcetera</w:t>
+      </w:r>
+    </w:p>
+    <w:p/>
+    <w:p>
+      <w:pPr>
+        <w:pStyle w:val="Heading2"/>
+      </w:pPr>
+      <w:r>
+        <w:t>11 May</w:t>
+      </w:r>
+    </w:p>
+    <w:p>
+      <w:r>
+        <w:rPr>
+          <w:b/>
+          <w:bCs/>
+        </w:rPr>
+        <w:t>Finishing:</w:t>
+      </w:r>
+    </w:p>
+    <w:p>
+      <w:pPr>
+        <w:pStyle w:val="ListParagraph"/>
+        <w:numPr>
+          <w:ilvl w:val="0"/>
+          <w:numId w:val="33"/>
+        </w:numPr>
+      </w:pPr>
+      <w:r>
+        <w:t>Background music + sound effects</w:t>
+      </w:r>
+    </w:p>
+    <w:p>
+      <w:pPr>
+        <w:pStyle w:val="ListParagraph"/>
+        <w:numPr>
+          <w:ilvl w:val="0"/>
+          <w:numId w:val="33"/>
+        </w:numPr>
+      </w:pPr>
+      <w:r>
+        <w:t xml:space="preserve">Create my own </w:t>
+      </w:r>
+      <w:r>
+        <w:rPr>
+          <w:b/>
+          <w:bCs/>
+        </w:rPr>
+        <w:t>tutorial background</w:t>
+      </w:r>
+      <w:r>
+        <w:t xml:space="preserve"> graphic + </w:t>
+      </w:r>
+      <w:r>
+        <w:rPr>
+          <w:b/>
+          <w:bCs/>
+        </w:rPr>
+        <w:t>UI</w:t>
+      </w:r>
+      <w:r>
+        <w:t xml:space="preserve"> graphic</w:t>
+      </w:r>
+    </w:p>
+    <w:p>
+      <w:pPr>
+        <w:pStyle w:val="ListParagraph"/>
+        <w:numPr>
+          <w:ilvl w:val="0"/>
+          <w:numId w:val="33"/>
+        </w:numPr>
+      </w:pPr>
+      <w:r>
+        <w:lastRenderedPageBreak/>
+        <w:t>Some simple logo / splash screen / image and description</w:t>
+      </w:r>
+    </w:p>
+    <w:p>
+      <w:r>
+        <w:rPr>
+          <w:b/>
+          <w:bCs/>
+        </w:rPr>
+        <w:t>Game:</w:t>
+      </w:r>
+    </w:p>
+    <w:p>
+      <w:pPr>
+        <w:pStyle w:val="ListParagraph"/>
+        <w:numPr>
+          <w:ilvl w:val="0"/>
+          <w:numId w:val="34"/>
+        </w:numPr>
+      </w:pPr>
+      <w:r>
+        <w:t>See if we can incorporate the theme as much as possible. And make it as fun/creative as possible.</w:t>
+      </w:r>
+    </w:p>
+    <w:p/>
+    <w:p>
+      <w:pPr>
+        <w:pStyle w:val="Heading2"/>
+      </w:pPr>
+      <w:r>
+        <w:t>12-15 (?) May</w:t>
+      </w:r>
+    </w:p>
+    <w:p>
+      <w:r>
+        <w:t xml:space="preserve">Extra time. Extra polishing, extra stages, an input screen to play </w:t>
+      </w:r>
+      <w:r>
+        <w:rPr>
+          <w:i/>
+          <w:iCs/>
+        </w:rPr>
+        <w:t>local multiplayer</w:t>
+      </w:r>
+      <w:r>
+        <w:t>.</w:t>
+      </w:r>
+    </w:p>
+    <w:p/>
+    <w:p/>
+    <w:p>
+      <w:r>
+        <w:rPr>
+          <w:b/>
+          <w:bCs/>
+        </w:rPr>
+        <w:t>IDEA:</w:t>
+      </w:r>
+      <w:r>
+        <w:t xml:space="preserve"> Only use </w:t>
+      </w:r>
+      <w:r>
+        <w:rPr>
+          <w:i/>
+          <w:iCs/>
+        </w:rPr>
+        <w:t>one</w:t>
+      </w:r>
+      <w:r>
+        <w:t xml:space="preserve"> control =&gt; automatically turn left, only key is right</w:t>
+      </w:r>
+      <w:r>
+        <w:t>.</w:t>
+      </w:r>
+    </w:p>
+    <w:p>
+      <w:r>
+        <w:rPr>
+          <w:b/>
+          <w:bCs/>
+        </w:rPr>
+        <w:t>IDEA:</w:t>
+      </w:r>
+      <w:r>
+        <w:t xml:space="preserve"> The ingredient that occurs </w:t>
+      </w:r>
+      <w:r>
+        <w:rPr>
+          <w:i/>
+          <w:iCs/>
+        </w:rPr>
+        <w:t>most often</w:t>
+      </w:r>
+      <w:r>
+        <w:t xml:space="preserve"> counts. (In case of a tie, it picks randomly.)</w:t>
+      </w:r>
+    </w:p>
+    <w:p>
+      <w:r>
+        <w:rPr>
+          <w:b/>
+          <w:bCs/>
+        </w:rPr>
+        <w:t xml:space="preserve">IDEA: </w:t>
+      </w:r>
+      <w:r>
+        <w:t>Multiple cauldrons</w:t>
+      </w:r>
+      <w:r>
+        <w:t xml:space="preserve"> + smaller cauldron</w:t>
+      </w:r>
+    </w:p>
+    <w:p>
+      <w:r>
+        <w:rPr>
+          <w:b/>
+          <w:bCs/>
+        </w:rPr>
+        <w:t>IDEA:</w:t>
+      </w:r>
+      <w:r>
+        <w:t xml:space="preserve"> Clearly add one ingredient, from the start, that is “poison” and you don’t want to touch it?</w:t>
+      </w:r>
+    </w:p>
+    <w:p>
+      <w:r>
+        <w:rPr>
+          <w:b/>
+          <w:bCs/>
+        </w:rPr>
+        <w:t>ISSUE:</w:t>
+      </w:r>
+      <w:r>
+        <w:t xml:space="preserve"> If your cauldron is already too full to fit your backpack … you can never lose it. </w:t>
+      </w:r>
+      <w:r>
+        <w:rPr>
+          <w:i/>
+          <w:iCs/>
+        </w:rPr>
+        <w:t>Use the powerups/action ingredients to solve that?</w:t>
+      </w:r>
+    </w:p>
+    <w:p/>
+    <w:p>
+      <w:r>
+        <w:rPr>
+          <w:b/>
+          <w:bCs/>
+        </w:rPr>
+        <w:t>TODO:</w:t>
+      </w:r>
+    </w:p>
+    <w:p>
+      <w:pPr>
+        <w:pStyle w:val="ListParagraph"/>
+        <w:numPr>
+          <w:ilvl w:val="0"/>
+          <w:numId w:val="29"/>
+        </w:numPr>
+      </w:pPr>
+      <w:r>
+        <w:t xml:space="preserve">What </w:t>
+      </w:r>
+      <w:r>
+        <w:rPr>
+          <w:i/>
+          <w:iCs/>
+        </w:rPr>
+        <w:t>powers</w:t>
+      </w:r>
+      <w:r>
+        <w:t xml:space="preserve"> can players get? Do we communicate them at the top?</w:t>
+      </w:r>
+      <w:r>
+        <w:t xml:space="preserve"> (Larger cauldron = better power, smaller cauldron = bad powers)</w:t>
+      </w:r>
+    </w:p>
+    <w:p>
+      <w:pPr>
+        <w:pStyle w:val="ListParagraph"/>
+        <w:numPr>
+          <w:ilvl w:val="0"/>
+          <w:numId w:val="29"/>
+        </w:numPr>
+      </w:pPr>
+      <w:r>
+        <w:t xml:space="preserve">Finetune </w:t>
+      </w:r>
+      <w:r>
+        <w:t>radius (when placing things in valid locations) + input tracker threshold</w:t>
+      </w:r>
+    </w:p>
+    <w:p/>
+    <w:p/>
+    <w:p>
+      <w:r>
+        <w:t>Optional/Later:</w:t>
       </w:r>
     </w:p>
     <w:p>
@@ -818,7 +1186,7 @@
         </w:numPr>
       </w:pPr>
       <w:r>
-        <w:t>Slightly larger map size</w:t>
+        <w:t>BUG: overflow check not working anymore??</w:t>
       </w:r>
     </w:p>
     <w:p>
@@ -830,7 +1198,35 @@
         </w:numPr>
       </w:pPr>
       <w:r>
-        <w:t>Subsystem for turning ingredients “aggressive”. (Control how many there are.)</w:t>
+        <w:t>BUG: Level wrapping for ingredients doesn’t work?</w:t>
+      </w:r>
+      <w:r>
+        <w:t xml:space="preserve"> It does copy, but it doesn’t properly wrap to other side (soon enough)</w:t>
+      </w:r>
+    </w:p>
+    <w:p>
+      <w:pPr>
+        <w:pStyle w:val="ListParagraph"/>
+        <w:numPr>
+          <w:ilvl w:val="0"/>
+          <w:numId w:val="30"/>
+        </w:numPr>
+      </w:pPr>
+      <w:r>
+        <w:t xml:space="preserve">BUG: </w:t>
+      </w:r>
+      <w:r>
+        <w:t xml:space="preserve">You can get </w:t>
+      </w:r>
+      <w:r>
+        <w:rPr>
+          <w:i/>
+          <w:iCs/>
+        </w:rPr>
+        <w:t>stuck</w:t>
+      </w:r>
+      <w:r>
+        <w:t xml:space="preserve"> if you can’t turn anywhere. How to prevent this?</w:t>
       </w:r>
     </w:p>
     <w:p>
@@ -842,13 +1238,18 @@
         </w:numPr>
       </w:pPr>
       <w:r>
-        <w:t xml:space="preserve">Longer windup animation before it jumps + more chance to “catch” </w:t>
-      </w:r>
-      <w:proofErr w:type="gramStart"/>
-      <w:r>
-        <w:t>it</w:t>
-      </w:r>
-      <w:proofErr w:type="gramEnd"/>
+        <w:t xml:space="preserve">A slight drift towards the </w:t>
+      </w:r>
+      <w:r>
+        <w:rPr>
+          <w:i/>
+          <w:iCs/>
+        </w:rPr>
+        <w:t>right</w:t>
+      </w:r>
+      <w:r>
+        <w:t xml:space="preserve"> to set you free, even if it takes a few seconds?</w:t>
+      </w:r>
     </w:p>
     <w:p>
       <w:pPr>
@@ -859,32 +1260,7 @@
         </w:numPr>
       </w:pPr>
       <w:r>
-        <w:t xml:space="preserve">Show how much the cauldron can hold above it (variant in </w:t>
-      </w:r>
-      <w:proofErr w:type="spellStart"/>
-      <w:r>
-        <w:t>IngredientList</w:t>
-      </w:r>
-      <w:proofErr w:type="spellEnd"/>
-      <w:r>
-        <w:t>, grayed-out icons for empty space)</w:t>
-      </w:r>
-    </w:p>
-    <w:p>
-      <w:pPr>
-        <w:pStyle w:val="ListParagraph"/>
-        <w:numPr>
-          <w:ilvl w:val="1"/>
-          <w:numId w:val="30"/>
-        </w:numPr>
-      </w:pPr>
-      <w:proofErr w:type="gramStart"/>
-      <w:r>
-        <w:t>Actually</w:t>
-      </w:r>
-      <w:proofErr w:type="gramEnd"/>
-      <w:r>
-        <w:t xml:space="preserve"> scale the models accordingly</w:t>
+        <w:t>(Try the action/special ingredients. Though if it’s a good game, it should work without that.)</w:t>
       </w:r>
     </w:p>
     <w:p>
@@ -896,296 +1272,9 @@
         </w:numPr>
       </w:pPr>
       <w:r>
-        <w:t xml:space="preserve">Don’t spawn ingredients inside or close to </w:t>
-      </w:r>
-      <w:proofErr w:type="gramStart"/>
-      <w:r>
-        <w:t>Cauldron</w:t>
-      </w:r>
-      <w:proofErr w:type="gramEnd"/>
-    </w:p>
-    <w:p>
-      <w:pPr>
-        <w:pStyle w:val="ListParagraph"/>
-        <w:numPr>
-          <w:ilvl w:val="1"/>
-          <w:numId w:val="30"/>
-        </w:numPr>
-      </w:pPr>
-      <w:r>
-        <w:t xml:space="preserve">Actually read/calculate correct map params from </w:t>
-      </w:r>
-      <w:proofErr w:type="gramStart"/>
-      <w:r>
-        <w:t>Map</w:t>
-      </w:r>
-      <w:proofErr w:type="gramEnd"/>
-    </w:p>
-    <w:p>
-      <w:pPr>
-        <w:pStyle w:val="ListParagraph"/>
-        <w:numPr>
-          <w:ilvl w:val="0"/>
-          <w:numId w:val="30"/>
-        </w:numPr>
-      </w:pPr>
-      <w:r>
-        <w:t xml:space="preserve">(You can get </w:t>
-      </w:r>
-      <w:r>
-        <w:rPr>
-          <w:i/>
-          <w:iCs/>
-        </w:rPr>
-        <w:t>stuck</w:t>
-      </w:r>
-      <w:r>
-        <w:t xml:space="preserve"> if you can’t turn anywhere. How to prevent this?)</w:t>
-      </w:r>
-    </w:p>
-    <w:p>
-      <w:pPr>
-        <w:pStyle w:val="ListParagraph"/>
-        <w:numPr>
-          <w:ilvl w:val="0"/>
-          <w:numId w:val="30"/>
-        </w:numPr>
-      </w:pPr>
-      <w:r>
-        <w:t xml:space="preserve">Add big bar at the bottom that </w:t>
-      </w:r>
-      <w:r>
-        <w:rPr>
-          <w:i/>
-          <w:iCs/>
-        </w:rPr>
-        <w:t>shows</w:t>
-      </w:r>
-      <w:r>
-        <w:t xml:space="preserve"> how much you’ve turned and where the threshold is.</w:t>
-      </w:r>
-    </w:p>
-    <w:p>
-      <w:pPr>
-        <w:pStyle w:val="ListParagraph"/>
-        <w:numPr>
-          <w:ilvl w:val="0"/>
-          <w:numId w:val="30"/>
-        </w:numPr>
-      </w:pPr>
-      <w:r>
-        <w:t>If the Cauldron overflows, go to Game Over.</w:t>
-      </w:r>
-    </w:p>
-    <w:p>
-      <w:pPr>
-        <w:pStyle w:val="ListParagraph"/>
-        <w:numPr>
-          <w:ilvl w:val="0"/>
-          <w:numId w:val="30"/>
-        </w:numPr>
-      </w:pPr>
-      <w:r>
-        <w:t>(Try the action/special ingredients. Though if it’s a good game, it should work without that.)</w:t>
-      </w:r>
-    </w:p>
-    <w:p>
-      <w:pPr>
-        <w:pStyle w:val="ListParagraph"/>
-        <w:numPr>
-          <w:ilvl w:val="0"/>
-          <w:numId w:val="30"/>
-        </w:numPr>
-      </w:pPr>
-      <w:r>
-        <w:t>More snappy/fun movement</w:t>
-      </w:r>
-    </w:p>
-    <w:p>
-      <w:pPr>
-        <w:rPr>
-          <w:b/>
-          <w:bCs/>
-        </w:rPr>
-      </w:pPr>
-      <w:r>
-        <w:t xml:space="preserve">For now, objective is: </w:t>
-      </w:r>
-      <w:r>
-        <w:rPr>
-          <w:b/>
-          <w:bCs/>
-        </w:rPr>
-        <w:t xml:space="preserve">“stay alive as long as </w:t>
-      </w:r>
-      <w:proofErr w:type="gramStart"/>
-      <w:r>
-        <w:rPr>
-          <w:b/>
-          <w:bCs/>
-        </w:rPr>
-        <w:t>possible</w:t>
-      </w:r>
-      <w:proofErr w:type="gramEnd"/>
-      <w:r>
-        <w:rPr>
-          <w:b/>
-          <w:bCs/>
-        </w:rPr>
-        <w:t>”</w:t>
-      </w:r>
-    </w:p>
-    <w:p>
-      <w:pPr>
-        <w:pStyle w:val="ListParagraph"/>
-        <w:numPr>
-          <w:ilvl w:val="0"/>
-          <w:numId w:val="31"/>
-        </w:numPr>
-        <w:rPr>
-          <w:b/>
-          <w:bCs/>
-        </w:rPr>
-      </w:pPr>
-      <w:r>
-        <w:t xml:space="preserve">Maybe work with “stages”. Each stage transitions with a tutorial image that pops down, explaining the </w:t>
-      </w:r>
-      <w:r>
-        <w:rPr>
-          <w:i/>
-          <w:iCs/>
-        </w:rPr>
-        <w:t>next</w:t>
-      </w:r>
-      <w:r>
-        <w:t xml:space="preserve"> rule that activates.</w:t>
-      </w:r>
-    </w:p>
-    <w:p>
-      <w:r>
-        <w:t xml:space="preserve">Test </w:t>
-      </w:r>
-      <w:r>
-        <w:t>some rules:</w:t>
-      </w:r>
-    </w:p>
-    <w:p>
-      <w:pPr>
-        <w:pStyle w:val="ListParagraph"/>
-        <w:numPr>
-          <w:ilvl w:val="0"/>
-          <w:numId w:val="30"/>
-        </w:numPr>
-      </w:pPr>
-      <w:r>
-        <w:t>Only allow one type in your backpack. (Destroy / kick away the others.)</w:t>
-      </w:r>
-    </w:p>
-    <w:p>
-      <w:pPr>
-        <w:pStyle w:val="ListParagraph"/>
-        <w:numPr>
-          <w:ilvl w:val="0"/>
-          <w:numId w:val="30"/>
-        </w:numPr>
-      </w:pPr>
-      <w:r>
-        <w:t>Cauldrons: delay, or appear/disappear, or “cooking”</w:t>
-      </w:r>
-    </w:p>
-    <w:p>
-      <w:pPr>
-        <w:pStyle w:val="ListParagraph"/>
-        <w:numPr>
-          <w:ilvl w:val="0"/>
-          <w:numId w:val="30"/>
-        </w:numPr>
-      </w:pPr>
-      <w:r>
-        <w:t>What to do with potions you drink / get?</w:t>
-      </w:r>
-    </w:p>
-    <w:p>
-      <w:r>
-        <w:rPr>
-          <w:b/>
-          <w:bCs/>
-        </w:rPr>
-        <w:t>Test HTML export.</w:t>
-      </w:r>
-    </w:p>
-    <w:p/>
-    <w:p>
-      <w:r>
-        <w:t>For polishing:</w:t>
-      </w:r>
-    </w:p>
-    <w:p>
-      <w:pPr>
-        <w:pStyle w:val="ListParagraph"/>
-        <w:numPr>
-          <w:ilvl w:val="0"/>
-          <w:numId w:val="30"/>
-        </w:numPr>
-      </w:pPr>
-      <w:r>
-        <w:t>Player models: witch on broom</w:t>
-      </w:r>
-    </w:p>
-    <w:p>
-      <w:pPr>
-        <w:pStyle w:val="ListParagraph"/>
-        <w:numPr>
-          <w:ilvl w:val="0"/>
-          <w:numId w:val="30"/>
-        </w:numPr>
-      </w:pPr>
-      <w:r>
-        <w:t>Ingredient models</w:t>
-      </w:r>
-    </w:p>
-    <w:p>
-      <w:pPr>
-        <w:pStyle w:val="ListParagraph"/>
-        <w:numPr>
-          <w:ilvl w:val="0"/>
-          <w:numId w:val="30"/>
-        </w:numPr>
-      </w:pPr>
-      <w:r>
-        <w:t>Cauldron models</w:t>
-      </w:r>
-    </w:p>
-    <w:p>
-      <w:pPr>
-        <w:pStyle w:val="ListParagraph"/>
-        <w:numPr>
-          <w:ilvl w:val="0"/>
-          <w:numId w:val="30"/>
-        </w:numPr>
-      </w:pPr>
-      <w:r>
-        <w:t>Actual level (environment, quad decorations, etc.)</w:t>
-      </w:r>
-    </w:p>
-    <w:p>
-      <w:pPr>
-        <w:pStyle w:val="ListParagraph"/>
-        <w:numPr>
-          <w:ilvl w:val="0"/>
-          <w:numId w:val="30"/>
-        </w:numPr>
-      </w:pPr>
-      <w:r>
-        <w:t xml:space="preserve">Tutorial + input </w:t>
-      </w:r>
-      <w:proofErr w:type="gramStart"/>
-      <w:r>
-        <w:t>select</w:t>
-      </w:r>
-      <w:proofErr w:type="gramEnd"/>
-    </w:p>
-    <w:p/>
+        <w:t>Properly scale number of ingredients, how fast they move, etcetera over time</w:t>
+      </w:r>
+    </w:p>
     <w:p/>
     <w:p/>
     <w:sectPr>
@@ -1283,6 +1372,119 @@
     </w:lvl>
   </w:abstractNum>
   <w:abstractNum w:abstractNumId="1" w15:restartNumberingAfterBreak="0">
+    <w:nsid w:val="012C144F"/>
+    <w:multiLevelType w:val="hybridMultilevel"/>
+    <w:tmpl w:val="94F862CC"/>
+    <w:lvl w:ilvl="0" w:tplc="04090001">
+      <w:start w:val="1"/>
+      <w:numFmt w:val="bullet"/>
+      <w:lvlText w:val=""/>
+      <w:lvlJc w:val="left"/>
+      <w:pPr>
+        <w:ind w:left="720" w:hanging="360"/>
+      </w:pPr>
+      <w:rPr>
+        <w:rFonts w:ascii="Symbol" w:hAnsi="Symbol" w:hint="default"/>
+      </w:rPr>
+    </w:lvl>
+    <w:lvl w:ilvl="1" w:tplc="04090003" w:tentative="1">
+      <w:start w:val="1"/>
+      <w:numFmt w:val="bullet"/>
+      <w:lvlText w:val="o"/>
+      <w:lvlJc w:val="left"/>
+      <w:pPr>
+        <w:ind w:left="1440" w:hanging="360"/>
+      </w:pPr>
+      <w:rPr>
+        <w:rFonts w:ascii="Courier New" w:hAnsi="Courier New" w:cs="Courier New" w:hint="default"/>
+      </w:rPr>
+    </w:lvl>
+    <w:lvl w:ilvl="2" w:tplc="04090005" w:tentative="1">
+      <w:start w:val="1"/>
+      <w:numFmt w:val="bullet"/>
+      <w:lvlText w:val=""/>
+      <w:lvlJc w:val="left"/>
+      <w:pPr>
+        <w:ind w:left="2160" w:hanging="360"/>
+      </w:pPr>
+      <w:rPr>
+        <w:rFonts w:ascii="Wingdings" w:hAnsi="Wingdings" w:hint="default"/>
+      </w:rPr>
+    </w:lvl>
+    <w:lvl w:ilvl="3" w:tplc="04090001" w:tentative="1">
+      <w:start w:val="1"/>
+      <w:numFmt w:val="bullet"/>
+      <w:lvlText w:val=""/>
+      <w:lvlJc w:val="left"/>
+      <w:pPr>
+        <w:ind w:left="2880" w:hanging="360"/>
+      </w:pPr>
+      <w:rPr>
+        <w:rFonts w:ascii="Symbol" w:hAnsi="Symbol" w:hint="default"/>
+      </w:rPr>
+    </w:lvl>
+    <w:lvl w:ilvl="4" w:tplc="04090003" w:tentative="1">
+      <w:start w:val="1"/>
+      <w:numFmt w:val="bullet"/>
+      <w:lvlText w:val="o"/>
+      <w:lvlJc w:val="left"/>
+      <w:pPr>
+        <w:ind w:left="3600" w:hanging="360"/>
+      </w:pPr>
+      <w:rPr>
+        <w:rFonts w:ascii="Courier New" w:hAnsi="Courier New" w:cs="Courier New" w:hint="default"/>
+      </w:rPr>
+    </w:lvl>
+    <w:lvl w:ilvl="5" w:tplc="04090005" w:tentative="1">
+      <w:start w:val="1"/>
+      <w:numFmt w:val="bullet"/>
+      <w:lvlText w:val=""/>
+      <w:lvlJc w:val="left"/>
+      <w:pPr>
+        <w:ind w:left="4320" w:hanging="360"/>
+      </w:pPr>
+      <w:rPr>
+        <w:rFonts w:ascii="Wingdings" w:hAnsi="Wingdings" w:hint="default"/>
+      </w:rPr>
+    </w:lvl>
+    <w:lvl w:ilvl="6" w:tplc="04090001" w:tentative="1">
+      <w:start w:val="1"/>
+      <w:numFmt w:val="bullet"/>
+      <w:lvlText w:val=""/>
+      <w:lvlJc w:val="left"/>
+      <w:pPr>
+        <w:ind w:left="5040" w:hanging="360"/>
+      </w:pPr>
+      <w:rPr>
+        <w:rFonts w:ascii="Symbol" w:hAnsi="Symbol" w:hint="default"/>
+      </w:rPr>
+    </w:lvl>
+    <w:lvl w:ilvl="7" w:tplc="04090003" w:tentative="1">
+      <w:start w:val="1"/>
+      <w:numFmt w:val="bullet"/>
+      <w:lvlText w:val="o"/>
+      <w:lvlJc w:val="left"/>
+      <w:pPr>
+        <w:ind w:left="5760" w:hanging="360"/>
+      </w:pPr>
+      <w:rPr>
+        <w:rFonts w:ascii="Courier New" w:hAnsi="Courier New" w:cs="Courier New" w:hint="default"/>
+      </w:rPr>
+    </w:lvl>
+    <w:lvl w:ilvl="8" w:tplc="04090005" w:tentative="1">
+      <w:start w:val="1"/>
+      <w:numFmt w:val="bullet"/>
+      <w:lvlText w:val=""/>
+      <w:lvlJc w:val="left"/>
+      <w:pPr>
+        <w:ind w:left="6480" w:hanging="360"/>
+      </w:pPr>
+      <w:rPr>
+        <w:rFonts w:ascii="Wingdings" w:hAnsi="Wingdings" w:hint="default"/>
+      </w:rPr>
+    </w:lvl>
+  </w:abstractNum>
+  <w:abstractNum w:abstractNumId="2" w15:restartNumberingAfterBreak="0">
     <w:nsid w:val="083874B5"/>
     <w:multiLevelType w:val="hybridMultilevel"/>
     <w:tmpl w:val="2234970C"/>
@@ -1395,7 +1597,7 @@
       </w:rPr>
     </w:lvl>
   </w:abstractNum>
-  <w:abstractNum w:abstractNumId="2" w15:restartNumberingAfterBreak="0">
+  <w:abstractNum w:abstractNumId="3" w15:restartNumberingAfterBreak="0">
     <w:nsid w:val="08612B89"/>
     <w:multiLevelType w:val="hybridMultilevel"/>
     <w:tmpl w:val="A412D49C"/>
@@ -1508,7 +1710,7 @@
       </w:rPr>
     </w:lvl>
   </w:abstractNum>
-  <w:abstractNum w:abstractNumId="3" w15:restartNumberingAfterBreak="0">
+  <w:abstractNum w:abstractNumId="4" w15:restartNumberingAfterBreak="0">
     <w:nsid w:val="09274D62"/>
     <w:multiLevelType w:val="hybridMultilevel"/>
     <w:tmpl w:val="D166F2AA"/>
@@ -1621,7 +1823,7 @@
       </w:rPr>
     </w:lvl>
   </w:abstractNum>
-  <w:abstractNum w:abstractNumId="4" w15:restartNumberingAfterBreak="0">
+  <w:abstractNum w:abstractNumId="5" w15:restartNumberingAfterBreak="0">
     <w:nsid w:val="0A3C59C0"/>
     <w:multiLevelType w:val="hybridMultilevel"/>
     <w:tmpl w:val="C74A0752"/>
@@ -1734,7 +1936,7 @@
       </w:rPr>
     </w:lvl>
   </w:abstractNum>
-  <w:abstractNum w:abstractNumId="5" w15:restartNumberingAfterBreak="0">
+  <w:abstractNum w:abstractNumId="6" w15:restartNumberingAfterBreak="0">
     <w:nsid w:val="0A940863"/>
     <w:multiLevelType w:val="hybridMultilevel"/>
     <w:tmpl w:val="C9AC4846"/>
@@ -1847,7 +2049,7 @@
       </w:rPr>
     </w:lvl>
   </w:abstractNum>
-  <w:abstractNum w:abstractNumId="6" w15:restartNumberingAfterBreak="0">
+  <w:abstractNum w:abstractNumId="7" w15:restartNumberingAfterBreak="0">
     <w:nsid w:val="0D397004"/>
     <w:multiLevelType w:val="hybridMultilevel"/>
     <w:tmpl w:val="567C299E"/>
@@ -1960,7 +2162,7 @@
       </w:rPr>
     </w:lvl>
   </w:abstractNum>
-  <w:abstractNum w:abstractNumId="7" w15:restartNumberingAfterBreak="0">
+  <w:abstractNum w:abstractNumId="8" w15:restartNumberingAfterBreak="0">
     <w:nsid w:val="142F1009"/>
     <w:multiLevelType w:val="hybridMultilevel"/>
     <w:tmpl w:val="BDE8FA10"/>
@@ -2073,7 +2275,7 @@
       </w:rPr>
     </w:lvl>
   </w:abstractNum>
-  <w:abstractNum w:abstractNumId="8" w15:restartNumberingAfterBreak="0">
+  <w:abstractNum w:abstractNumId="9" w15:restartNumberingAfterBreak="0">
     <w:nsid w:val="21991E65"/>
     <w:multiLevelType w:val="hybridMultilevel"/>
     <w:tmpl w:val="624091A6"/>
@@ -2186,7 +2388,7 @@
       </w:rPr>
     </w:lvl>
   </w:abstractNum>
-  <w:abstractNum w:abstractNumId="9" w15:restartNumberingAfterBreak="0">
+  <w:abstractNum w:abstractNumId="10" w15:restartNumberingAfterBreak="0">
     <w:nsid w:val="308064CA"/>
     <w:multiLevelType w:val="hybridMultilevel"/>
     <w:tmpl w:val="B84CD432"/>
@@ -2299,7 +2501,120 @@
       </w:rPr>
     </w:lvl>
   </w:abstractNum>
-  <w:abstractNum w:abstractNumId="10" w15:restartNumberingAfterBreak="0">
+  <w:abstractNum w:abstractNumId="11" w15:restartNumberingAfterBreak="0">
+    <w:nsid w:val="33C84232"/>
+    <w:multiLevelType w:val="hybridMultilevel"/>
+    <w:tmpl w:val="0CD0F5DC"/>
+    <w:lvl w:ilvl="0" w:tplc="04090001">
+      <w:start w:val="1"/>
+      <w:numFmt w:val="bullet"/>
+      <w:lvlText w:val=""/>
+      <w:lvlJc w:val="left"/>
+      <w:pPr>
+        <w:ind w:left="720" w:hanging="360"/>
+      </w:pPr>
+      <w:rPr>
+        <w:rFonts w:ascii="Symbol" w:hAnsi="Symbol" w:hint="default"/>
+      </w:rPr>
+    </w:lvl>
+    <w:lvl w:ilvl="1" w:tplc="04090003" w:tentative="1">
+      <w:start w:val="1"/>
+      <w:numFmt w:val="bullet"/>
+      <w:lvlText w:val="o"/>
+      <w:lvlJc w:val="left"/>
+      <w:pPr>
+        <w:ind w:left="1440" w:hanging="360"/>
+      </w:pPr>
+      <w:rPr>
+        <w:rFonts w:ascii="Courier New" w:hAnsi="Courier New" w:cs="Courier New" w:hint="default"/>
+      </w:rPr>
+    </w:lvl>
+    <w:lvl w:ilvl="2" w:tplc="04090005" w:tentative="1">
+      <w:start w:val="1"/>
+      <w:numFmt w:val="bullet"/>
+      <w:lvlText w:val=""/>
+      <w:lvlJc w:val="left"/>
+      <w:pPr>
+        <w:ind w:left="2160" w:hanging="360"/>
+      </w:pPr>
+      <w:rPr>
+        <w:rFonts w:ascii="Wingdings" w:hAnsi="Wingdings" w:hint="default"/>
+      </w:rPr>
+    </w:lvl>
+    <w:lvl w:ilvl="3" w:tplc="04090001" w:tentative="1">
+      <w:start w:val="1"/>
+      <w:numFmt w:val="bullet"/>
+      <w:lvlText w:val=""/>
+      <w:lvlJc w:val="left"/>
+      <w:pPr>
+        <w:ind w:left="2880" w:hanging="360"/>
+      </w:pPr>
+      <w:rPr>
+        <w:rFonts w:ascii="Symbol" w:hAnsi="Symbol" w:hint="default"/>
+      </w:rPr>
+    </w:lvl>
+    <w:lvl w:ilvl="4" w:tplc="04090003" w:tentative="1">
+      <w:start w:val="1"/>
+      <w:numFmt w:val="bullet"/>
+      <w:lvlText w:val="o"/>
+      <w:lvlJc w:val="left"/>
+      <w:pPr>
+        <w:ind w:left="3600" w:hanging="360"/>
+      </w:pPr>
+      <w:rPr>
+        <w:rFonts w:ascii="Courier New" w:hAnsi="Courier New" w:cs="Courier New" w:hint="default"/>
+      </w:rPr>
+    </w:lvl>
+    <w:lvl w:ilvl="5" w:tplc="04090005" w:tentative="1">
+      <w:start w:val="1"/>
+      <w:numFmt w:val="bullet"/>
+      <w:lvlText w:val=""/>
+      <w:lvlJc w:val="left"/>
+      <w:pPr>
+        <w:ind w:left="4320" w:hanging="360"/>
+      </w:pPr>
+      <w:rPr>
+        <w:rFonts w:ascii="Wingdings" w:hAnsi="Wingdings" w:hint="default"/>
+      </w:rPr>
+    </w:lvl>
+    <w:lvl w:ilvl="6" w:tplc="04090001" w:tentative="1">
+      <w:start w:val="1"/>
+      <w:numFmt w:val="bullet"/>
+      <w:lvlText w:val=""/>
+      <w:lvlJc w:val="left"/>
+      <w:pPr>
+        <w:ind w:left="5040" w:hanging="360"/>
+      </w:pPr>
+      <w:rPr>
+        <w:rFonts w:ascii="Symbol" w:hAnsi="Symbol" w:hint="default"/>
+      </w:rPr>
+    </w:lvl>
+    <w:lvl w:ilvl="7" w:tplc="04090003" w:tentative="1">
+      <w:start w:val="1"/>
+      <w:numFmt w:val="bullet"/>
+      <w:lvlText w:val="o"/>
+      <w:lvlJc w:val="left"/>
+      <w:pPr>
+        <w:ind w:left="5760" w:hanging="360"/>
+      </w:pPr>
+      <w:rPr>
+        <w:rFonts w:ascii="Courier New" w:hAnsi="Courier New" w:cs="Courier New" w:hint="default"/>
+      </w:rPr>
+    </w:lvl>
+    <w:lvl w:ilvl="8" w:tplc="04090005" w:tentative="1">
+      <w:start w:val="1"/>
+      <w:numFmt w:val="bullet"/>
+      <w:lvlText w:val=""/>
+      <w:lvlJc w:val="left"/>
+      <w:pPr>
+        <w:ind w:left="6480" w:hanging="360"/>
+      </w:pPr>
+      <w:rPr>
+        <w:rFonts w:ascii="Wingdings" w:hAnsi="Wingdings" w:hint="default"/>
+      </w:rPr>
+    </w:lvl>
+  </w:abstractNum>
+  <w:abstractNum w:abstractNumId="12" w15:restartNumberingAfterBreak="0">
     <w:nsid w:val="356825F8"/>
     <w:multiLevelType w:val="hybridMultilevel"/>
     <w:tmpl w:val="8892E804"/>
@@ -2412,7 +2727,7 @@
       </w:rPr>
     </w:lvl>
   </w:abstractNum>
-  <w:abstractNum w:abstractNumId="11" w15:restartNumberingAfterBreak="0">
+  <w:abstractNum w:abstractNumId="13" w15:restartNumberingAfterBreak="0">
     <w:nsid w:val="36AC1378"/>
     <w:multiLevelType w:val="hybridMultilevel"/>
     <w:tmpl w:val="19B8EB4E"/>
@@ -2525,7 +2840,7 @@
       </w:rPr>
     </w:lvl>
   </w:abstractNum>
-  <w:abstractNum w:abstractNumId="12" w15:restartNumberingAfterBreak="0">
+  <w:abstractNum w:abstractNumId="14" w15:restartNumberingAfterBreak="0">
     <w:nsid w:val="3D6D35CB"/>
     <w:multiLevelType w:val="hybridMultilevel"/>
     <w:tmpl w:val="DAC09766"/>
@@ -2638,7 +2953,7 @@
       </w:rPr>
     </w:lvl>
   </w:abstractNum>
-  <w:abstractNum w:abstractNumId="13" w15:restartNumberingAfterBreak="0">
+  <w:abstractNum w:abstractNumId="15" w15:restartNumberingAfterBreak="0">
     <w:nsid w:val="3E770955"/>
     <w:multiLevelType w:val="hybridMultilevel"/>
     <w:tmpl w:val="5414F082"/>
@@ -2751,7 +3066,7 @@
       </w:rPr>
     </w:lvl>
   </w:abstractNum>
-  <w:abstractNum w:abstractNumId="14" w15:restartNumberingAfterBreak="0">
+  <w:abstractNum w:abstractNumId="16" w15:restartNumberingAfterBreak="0">
     <w:nsid w:val="3F706521"/>
     <w:multiLevelType w:val="hybridMultilevel"/>
     <w:tmpl w:val="833629A2"/>
@@ -2863,7 +3178,120 @@
       </w:rPr>
     </w:lvl>
   </w:abstractNum>
-  <w:abstractNum w:abstractNumId="15" w15:restartNumberingAfterBreak="0">
+  <w:abstractNum w:abstractNumId="17" w15:restartNumberingAfterBreak="0">
+    <w:nsid w:val="4198161C"/>
+    <w:multiLevelType w:val="hybridMultilevel"/>
+    <w:tmpl w:val="E5626898"/>
+    <w:lvl w:ilvl="0" w:tplc="04090001">
+      <w:start w:val="1"/>
+      <w:numFmt w:val="bullet"/>
+      <w:lvlText w:val=""/>
+      <w:lvlJc w:val="left"/>
+      <w:pPr>
+        <w:ind w:left="720" w:hanging="360"/>
+      </w:pPr>
+      <w:rPr>
+        <w:rFonts w:ascii="Symbol" w:hAnsi="Symbol" w:hint="default"/>
+      </w:rPr>
+    </w:lvl>
+    <w:lvl w:ilvl="1" w:tplc="04090003" w:tentative="1">
+      <w:start w:val="1"/>
+      <w:numFmt w:val="bullet"/>
+      <w:lvlText w:val="o"/>
+      <w:lvlJc w:val="left"/>
+      <w:pPr>
+        <w:ind w:left="1440" w:hanging="360"/>
+      </w:pPr>
+      <w:rPr>
+        <w:rFonts w:ascii="Courier New" w:hAnsi="Courier New" w:cs="Courier New" w:hint="default"/>
+      </w:rPr>
+    </w:lvl>
+    <w:lvl w:ilvl="2" w:tplc="04090005" w:tentative="1">
+      <w:start w:val="1"/>
+      <w:numFmt w:val="bullet"/>
+      <w:lvlText w:val=""/>
+      <w:lvlJc w:val="left"/>
+      <w:pPr>
+        <w:ind w:left="2160" w:hanging="360"/>
+      </w:pPr>
+      <w:rPr>
+        <w:rFonts w:ascii="Wingdings" w:hAnsi="Wingdings" w:hint="default"/>
+      </w:rPr>
+    </w:lvl>
+    <w:lvl w:ilvl="3" w:tplc="04090001" w:tentative="1">
+      <w:start w:val="1"/>
+      <w:numFmt w:val="bullet"/>
+      <w:lvlText w:val=""/>
+      <w:lvlJc w:val="left"/>
+      <w:pPr>
+        <w:ind w:left="2880" w:hanging="360"/>
+      </w:pPr>
+      <w:rPr>
+        <w:rFonts w:ascii="Symbol" w:hAnsi="Symbol" w:hint="default"/>
+      </w:rPr>
+    </w:lvl>
+    <w:lvl w:ilvl="4" w:tplc="04090003" w:tentative="1">
+      <w:start w:val="1"/>
+      <w:numFmt w:val="bullet"/>
+      <w:lvlText w:val="o"/>
+      <w:lvlJc w:val="left"/>
+      <w:pPr>
+        <w:ind w:left="3600" w:hanging="360"/>
+      </w:pPr>
+      <w:rPr>
+        <w:rFonts w:ascii="Courier New" w:hAnsi="Courier New" w:cs="Courier New" w:hint="default"/>
+      </w:rPr>
+    </w:lvl>
+    <w:lvl w:ilvl="5" w:tplc="04090005" w:tentative="1">
+      <w:start w:val="1"/>
+      <w:numFmt w:val="bullet"/>
+      <w:lvlText w:val=""/>
+      <w:lvlJc w:val="left"/>
+      <w:pPr>
+        <w:ind w:left="4320" w:hanging="360"/>
+      </w:pPr>
+      <w:rPr>
+        <w:rFonts w:ascii="Wingdings" w:hAnsi="Wingdings" w:hint="default"/>
+      </w:rPr>
+    </w:lvl>
+    <w:lvl w:ilvl="6" w:tplc="04090001" w:tentative="1">
+      <w:start w:val="1"/>
+      <w:numFmt w:val="bullet"/>
+      <w:lvlText w:val=""/>
+      <w:lvlJc w:val="left"/>
+      <w:pPr>
+        <w:ind w:left="5040" w:hanging="360"/>
+      </w:pPr>
+      <w:rPr>
+        <w:rFonts w:ascii="Symbol" w:hAnsi="Symbol" w:hint="default"/>
+      </w:rPr>
+    </w:lvl>
+    <w:lvl w:ilvl="7" w:tplc="04090003" w:tentative="1">
+      <w:start w:val="1"/>
+      <w:numFmt w:val="bullet"/>
+      <w:lvlText w:val="o"/>
+      <w:lvlJc w:val="left"/>
+      <w:pPr>
+        <w:ind w:left="5760" w:hanging="360"/>
+      </w:pPr>
+      <w:rPr>
+        <w:rFonts w:ascii="Courier New" w:hAnsi="Courier New" w:cs="Courier New" w:hint="default"/>
+      </w:rPr>
+    </w:lvl>
+    <w:lvl w:ilvl="8" w:tplc="04090005" w:tentative="1">
+      <w:start w:val="1"/>
+      <w:numFmt w:val="bullet"/>
+      <w:lvlText w:val=""/>
+      <w:lvlJc w:val="left"/>
+      <w:pPr>
+        <w:ind w:left="6480" w:hanging="360"/>
+      </w:pPr>
+      <w:rPr>
+        <w:rFonts w:ascii="Wingdings" w:hAnsi="Wingdings" w:hint="default"/>
+      </w:rPr>
+    </w:lvl>
+  </w:abstractNum>
+  <w:abstractNum w:abstractNumId="18" w15:restartNumberingAfterBreak="0">
     <w:nsid w:val="433D3738"/>
     <w:multiLevelType w:val="hybridMultilevel"/>
     <w:tmpl w:val="4A3C5D3E"/>
@@ -2976,7 +3404,7 @@
       </w:rPr>
     </w:lvl>
   </w:abstractNum>
-  <w:abstractNum w:abstractNumId="16" w15:restartNumberingAfterBreak="0">
+  <w:abstractNum w:abstractNumId="19" w15:restartNumberingAfterBreak="0">
     <w:nsid w:val="44135CF1"/>
     <w:multiLevelType w:val="hybridMultilevel"/>
     <w:tmpl w:val="BFA8052C"/>
@@ -3089,7 +3517,7 @@
       </w:rPr>
     </w:lvl>
   </w:abstractNum>
-  <w:abstractNum w:abstractNumId="17" w15:restartNumberingAfterBreak="0">
+  <w:abstractNum w:abstractNumId="20" w15:restartNumberingAfterBreak="0">
     <w:nsid w:val="48F52FAB"/>
     <w:multiLevelType w:val="hybridMultilevel"/>
     <w:tmpl w:val="690AFE16"/>
@@ -3201,7 +3629,7 @@
       </w:rPr>
     </w:lvl>
   </w:abstractNum>
-  <w:abstractNum w:abstractNumId="18" w15:restartNumberingAfterBreak="0">
+  <w:abstractNum w:abstractNumId="21" w15:restartNumberingAfterBreak="0">
     <w:nsid w:val="4E002642"/>
     <w:multiLevelType w:val="hybridMultilevel"/>
     <w:tmpl w:val="E800E3EA"/>
@@ -3314,7 +3742,7 @@
       </w:rPr>
     </w:lvl>
   </w:abstractNum>
-  <w:abstractNum w:abstractNumId="19" w15:restartNumberingAfterBreak="0">
+  <w:abstractNum w:abstractNumId="22" w15:restartNumberingAfterBreak="0">
     <w:nsid w:val="50144396"/>
     <w:multiLevelType w:val="hybridMultilevel"/>
     <w:tmpl w:val="298C2FFA"/>
@@ -3427,7 +3855,7 @@
       </w:rPr>
     </w:lvl>
   </w:abstractNum>
-  <w:abstractNum w:abstractNumId="20" w15:restartNumberingAfterBreak="0">
+  <w:abstractNum w:abstractNumId="23" w15:restartNumberingAfterBreak="0">
     <w:nsid w:val="50371B96"/>
     <w:multiLevelType w:val="hybridMultilevel"/>
     <w:tmpl w:val="C26E8C34"/>
@@ -3540,7 +3968,7 @@
       </w:rPr>
     </w:lvl>
   </w:abstractNum>
-  <w:abstractNum w:abstractNumId="21" w15:restartNumberingAfterBreak="0">
+  <w:abstractNum w:abstractNumId="24" w15:restartNumberingAfterBreak="0">
     <w:nsid w:val="5B633B31"/>
     <w:multiLevelType w:val="hybridMultilevel"/>
     <w:tmpl w:val="F2ECD01C"/>
@@ -3653,7 +4081,7 @@
       </w:rPr>
     </w:lvl>
   </w:abstractNum>
-  <w:abstractNum w:abstractNumId="22" w15:restartNumberingAfterBreak="0">
+  <w:abstractNum w:abstractNumId="25" w15:restartNumberingAfterBreak="0">
     <w:nsid w:val="5FE35CDE"/>
     <w:multiLevelType w:val="hybridMultilevel"/>
     <w:tmpl w:val="0124FD3E"/>
@@ -3766,10 +4194,10 @@
       </w:rPr>
     </w:lvl>
   </w:abstractNum>
-  <w:abstractNum w:abstractNumId="23" w15:restartNumberingAfterBreak="0">
+  <w:abstractNum w:abstractNumId="26" w15:restartNumberingAfterBreak="0">
     <w:nsid w:val="64EE5734"/>
     <w:multiLevelType w:val="hybridMultilevel"/>
-    <w:tmpl w:val="6616E3AE"/>
+    <w:tmpl w:val="64EAD3D2"/>
     <w:lvl w:ilvl="0" w:tplc="04090001">
       <w:start w:val="1"/>
       <w:numFmt w:val="bullet"/>
@@ -3879,7 +4307,7 @@
       </w:rPr>
     </w:lvl>
   </w:abstractNum>
-  <w:abstractNum w:abstractNumId="24" w15:restartNumberingAfterBreak="0">
+  <w:abstractNum w:abstractNumId="27" w15:restartNumberingAfterBreak="0">
     <w:nsid w:val="65A8356B"/>
     <w:multiLevelType w:val="hybridMultilevel"/>
     <w:tmpl w:val="10FAA644"/>
@@ -3895,7 +4323,7 @@
         <w:rFonts w:ascii="Symbol" w:hAnsi="Symbol" w:hint="default"/>
       </w:rPr>
     </w:lvl>
-    <w:lvl w:ilvl="1" w:tplc="04090003" w:tentative="1">
+    <w:lvl w:ilvl="1" w:tplc="04090003">
       <w:start w:val="1"/>
       <w:numFmt w:val="bullet"/>
       <w:lvlText w:val="o"/>
@@ -3992,7 +4420,7 @@
       </w:rPr>
     </w:lvl>
   </w:abstractNum>
-  <w:abstractNum w:abstractNumId="25" w15:restartNumberingAfterBreak="0">
+  <w:abstractNum w:abstractNumId="28" w15:restartNumberingAfterBreak="0">
     <w:nsid w:val="665F20BD"/>
     <w:multiLevelType w:val="hybridMultilevel"/>
     <w:tmpl w:val="7452FAF4"/>
@@ -4105,7 +4533,7 @@
       </w:rPr>
     </w:lvl>
   </w:abstractNum>
-  <w:abstractNum w:abstractNumId="26" w15:restartNumberingAfterBreak="0">
+  <w:abstractNum w:abstractNumId="29" w15:restartNumberingAfterBreak="0">
     <w:nsid w:val="67475173"/>
     <w:multiLevelType w:val="hybridMultilevel"/>
     <w:tmpl w:val="EE3AA532"/>
@@ -4218,7 +4646,7 @@
       </w:rPr>
     </w:lvl>
   </w:abstractNum>
-  <w:abstractNum w:abstractNumId="27" w15:restartNumberingAfterBreak="0">
+  <w:abstractNum w:abstractNumId="30" w15:restartNumberingAfterBreak="0">
     <w:nsid w:val="697217DA"/>
     <w:multiLevelType w:val="hybridMultilevel"/>
     <w:tmpl w:val="67A0D3C4"/>
@@ -4331,7 +4759,7 @@
       </w:rPr>
     </w:lvl>
   </w:abstractNum>
-  <w:abstractNum w:abstractNumId="28" w15:restartNumberingAfterBreak="0">
+  <w:abstractNum w:abstractNumId="31" w15:restartNumberingAfterBreak="0">
     <w:nsid w:val="751031FE"/>
     <w:multiLevelType w:val="hybridMultilevel"/>
     <w:tmpl w:val="2FF2B92C"/>
@@ -4444,7 +4872,7 @@
       </w:rPr>
     </w:lvl>
   </w:abstractNum>
-  <w:abstractNum w:abstractNumId="29" w15:restartNumberingAfterBreak="0">
+  <w:abstractNum w:abstractNumId="32" w15:restartNumberingAfterBreak="0">
     <w:nsid w:val="79730A0B"/>
     <w:multiLevelType w:val="hybridMultilevel"/>
     <w:tmpl w:val="D2C6711C"/>
@@ -4557,7 +4985,7 @@
       </w:rPr>
     </w:lvl>
   </w:abstractNum>
-  <w:abstractNum w:abstractNumId="30" w15:restartNumberingAfterBreak="0">
+  <w:abstractNum w:abstractNumId="33" w15:restartNumberingAfterBreak="0">
     <w:nsid w:val="7CD139AF"/>
     <w:multiLevelType w:val="hybridMultilevel"/>
     <w:tmpl w:val="05DABDC2"/>
@@ -4674,94 +5102,103 @@
     <w:abstractNumId w:val="0"/>
   </w:num>
   <w:num w:numId="2" w16cid:durableId="1236934555">
+    <w:abstractNumId w:val="20"/>
+  </w:num>
+  <w:num w:numId="3" w16cid:durableId="2030830626">
+    <w:abstractNumId w:val="16"/>
+  </w:num>
+  <w:num w:numId="4" w16cid:durableId="1678580305">
+    <w:abstractNumId w:val="22"/>
+  </w:num>
+  <w:num w:numId="5" w16cid:durableId="1917739386">
+    <w:abstractNumId w:val="18"/>
+  </w:num>
+  <w:num w:numId="6" w16cid:durableId="778716973">
+    <w:abstractNumId w:val="23"/>
+  </w:num>
+  <w:num w:numId="7" w16cid:durableId="1765177408">
+    <w:abstractNumId w:val="7"/>
+  </w:num>
+  <w:num w:numId="8" w16cid:durableId="76484327">
+    <w:abstractNumId w:val="29"/>
+  </w:num>
+  <w:num w:numId="9" w16cid:durableId="199780051">
+    <w:abstractNumId w:val="5"/>
+  </w:num>
+  <w:num w:numId="10" w16cid:durableId="1024332045">
+    <w:abstractNumId w:val="24"/>
+  </w:num>
+  <w:num w:numId="11" w16cid:durableId="246967121">
+    <w:abstractNumId w:val="19"/>
+  </w:num>
+  <w:num w:numId="12" w16cid:durableId="224492789">
+    <w:abstractNumId w:val="3"/>
+  </w:num>
+  <w:num w:numId="13" w16cid:durableId="1470128525">
+    <w:abstractNumId w:val="13"/>
+  </w:num>
+  <w:num w:numId="14" w16cid:durableId="225259173">
+    <w:abstractNumId w:val="10"/>
+  </w:num>
+  <w:num w:numId="15" w16cid:durableId="27610450">
+    <w:abstractNumId w:val="31"/>
+  </w:num>
+  <w:num w:numId="16" w16cid:durableId="1768961704">
+    <w:abstractNumId w:val="6"/>
+  </w:num>
+  <w:num w:numId="17" w16cid:durableId="1824657484">
+    <w:abstractNumId w:val="28"/>
+  </w:num>
+  <w:num w:numId="18" w16cid:durableId="1959987537">
+    <w:abstractNumId w:val="9"/>
+  </w:num>
+  <w:num w:numId="19" w16cid:durableId="1879128140">
+    <w:abstractNumId w:val="2"/>
+  </w:num>
+  <w:num w:numId="20" w16cid:durableId="63527434">
+    <w:abstractNumId w:val="33"/>
+  </w:num>
+  <w:num w:numId="21" w16cid:durableId="2064480858">
+    <w:abstractNumId w:val="8"/>
+  </w:num>
+  <w:num w:numId="22" w16cid:durableId="695932550">
+    <w:abstractNumId w:val="15"/>
+  </w:num>
+  <w:num w:numId="23" w16cid:durableId="431320449">
+    <w:abstractNumId w:val="21"/>
+  </w:num>
+  <w:num w:numId="24" w16cid:durableId="162745161">
+    <w:abstractNumId w:val="30"/>
+  </w:num>
+  <w:num w:numId="25" w16cid:durableId="1158884170">
+    <w:abstractNumId w:val="32"/>
+  </w:num>
+  <w:num w:numId="26" w16cid:durableId="1680540694">
+    <w:abstractNumId w:val="25"/>
+  </w:num>
+  <w:num w:numId="27" w16cid:durableId="1197236541">
+    <w:abstractNumId w:val="12"/>
+  </w:num>
+  <w:num w:numId="28" w16cid:durableId="1019311912">
+    <w:abstractNumId w:val="4"/>
+  </w:num>
+  <w:num w:numId="29" w16cid:durableId="1146118646">
+    <w:abstractNumId w:val="26"/>
+  </w:num>
+  <w:num w:numId="30" w16cid:durableId="1764450621">
+    <w:abstractNumId w:val="14"/>
+  </w:num>
+  <w:num w:numId="31" w16cid:durableId="122045293">
+    <w:abstractNumId w:val="27"/>
+  </w:num>
+  <w:num w:numId="32" w16cid:durableId="976030511">
+    <w:abstractNumId w:val="11"/>
+  </w:num>
+  <w:num w:numId="33" w16cid:durableId="2029872830">
     <w:abstractNumId w:val="17"/>
   </w:num>
-  <w:num w:numId="3" w16cid:durableId="2030830626">
-    <w:abstractNumId w:val="14"/>
-  </w:num>
-  <w:num w:numId="4" w16cid:durableId="1678580305">
-    <w:abstractNumId w:val="19"/>
-  </w:num>
-  <w:num w:numId="5" w16cid:durableId="1917739386">
-    <w:abstractNumId w:val="15"/>
-  </w:num>
-  <w:num w:numId="6" w16cid:durableId="778716973">
-    <w:abstractNumId w:val="20"/>
-  </w:num>
-  <w:num w:numId="7" w16cid:durableId="1765177408">
-    <w:abstractNumId w:val="6"/>
-  </w:num>
-  <w:num w:numId="8" w16cid:durableId="76484327">
-    <w:abstractNumId w:val="26"/>
-  </w:num>
-  <w:num w:numId="9" w16cid:durableId="199780051">
-    <w:abstractNumId w:val="4"/>
-  </w:num>
-  <w:num w:numId="10" w16cid:durableId="1024332045">
-    <w:abstractNumId w:val="21"/>
-  </w:num>
-  <w:num w:numId="11" w16cid:durableId="246967121">
-    <w:abstractNumId w:val="16"/>
-  </w:num>
-  <w:num w:numId="12" w16cid:durableId="224492789">
-    <w:abstractNumId w:val="2"/>
-  </w:num>
-  <w:num w:numId="13" w16cid:durableId="1470128525">
-    <w:abstractNumId w:val="11"/>
-  </w:num>
-  <w:num w:numId="14" w16cid:durableId="225259173">
-    <w:abstractNumId w:val="9"/>
-  </w:num>
-  <w:num w:numId="15" w16cid:durableId="27610450">
-    <w:abstractNumId w:val="28"/>
-  </w:num>
-  <w:num w:numId="16" w16cid:durableId="1768961704">
-    <w:abstractNumId w:val="5"/>
-  </w:num>
-  <w:num w:numId="17" w16cid:durableId="1824657484">
-    <w:abstractNumId w:val="25"/>
-  </w:num>
-  <w:num w:numId="18" w16cid:durableId="1959987537">
-    <w:abstractNumId w:val="8"/>
-  </w:num>
-  <w:num w:numId="19" w16cid:durableId="1879128140">
+  <w:num w:numId="34" w16cid:durableId="1451826624">
     <w:abstractNumId w:val="1"/>
-  </w:num>
-  <w:num w:numId="20" w16cid:durableId="63527434">
-    <w:abstractNumId w:val="30"/>
-  </w:num>
-  <w:num w:numId="21" w16cid:durableId="2064480858">
-    <w:abstractNumId w:val="7"/>
-  </w:num>
-  <w:num w:numId="22" w16cid:durableId="695932550">
-    <w:abstractNumId w:val="13"/>
-  </w:num>
-  <w:num w:numId="23" w16cid:durableId="431320449">
-    <w:abstractNumId w:val="18"/>
-  </w:num>
-  <w:num w:numId="24" w16cid:durableId="162745161">
-    <w:abstractNumId w:val="27"/>
-  </w:num>
-  <w:num w:numId="25" w16cid:durableId="1158884170">
-    <w:abstractNumId w:val="29"/>
-  </w:num>
-  <w:num w:numId="26" w16cid:durableId="1680540694">
-    <w:abstractNumId w:val="22"/>
-  </w:num>
-  <w:num w:numId="27" w16cid:durableId="1197236541">
-    <w:abstractNumId w:val="10"/>
-  </w:num>
-  <w:num w:numId="28" w16cid:durableId="1019311912">
-    <w:abstractNumId w:val="3"/>
-  </w:num>
-  <w:num w:numId="29" w16cid:durableId="1146118646">
-    <w:abstractNumId w:val="23"/>
-  </w:num>
-  <w:num w:numId="30" w16cid:durableId="1764450621">
-    <w:abstractNumId w:val="12"/>
-  </w:num>
-  <w:num w:numId="31" w16cid:durableId="122045293">
-    <w:abstractNumId w:val="24"/>
   </w:num>
   <w:numIdMacAtCleanup w:val="20"/>
 </w:numbering>

</xml_diff>

<commit_message>
My laptop sucks; switched to completely different 2D game
Only have ~4 days for this, so it will be very simple and won't take as many risks.
</commit_message>
<xml_diff>
--- a/non_game/[Ideas] GoGodot Jam 4.docx
+++ b/non_game/[Ideas] GoGodot Jam 4.docx
@@ -655,6 +655,578 @@
     </w:p>
     <w:p/>
     <w:p>
+      <w:r>
+        <w:br w:type="page"/>
+      </w:r>
+    </w:p>
+    <w:p>
+      <w:pPr>
+        <w:pStyle w:val="Heading1"/>
+      </w:pPr>
+      <w:r>
+        <w:lastRenderedPageBreak/>
+        <w:t>Less is Store</w:t>
+      </w:r>
+    </w:p>
+    <w:p>
+      <w:r>
+        <w:t>Customers randomly walk in and will visit products + buy them.</w:t>
+      </w:r>
+    </w:p>
+    <w:p>
+      <w:r>
+        <w:t>It’s your job to PREVENT THAT FROM HAPPENING.</w:t>
+      </w:r>
+    </w:p>
+    <w:p>
+      <w:r>
+        <w:t>The more money you make, the less well you do. (The fewer points you score?)</w:t>
+      </w:r>
+    </w:p>
+    <w:p>
+      <w:r>
+        <w:t>In general, you have to …</w:t>
+      </w:r>
+    </w:p>
+    <w:p>
+      <w:pPr>
+        <w:pStyle w:val="ListParagraph"/>
+        <w:numPr>
+          <w:ilvl w:val="0"/>
+          <w:numId w:val="29"/>
+        </w:numPr>
+      </w:pPr>
+      <w:r>
+        <w:t>Attack/stop/deflect people before they buy something. (It only matters if they get to a checkout, before that time you can allow them to stack up on items.)</w:t>
+      </w:r>
+    </w:p>
+    <w:p>
+      <w:pPr>
+        <w:pStyle w:val="ListParagraph"/>
+        <w:numPr>
+          <w:ilvl w:val="0"/>
+          <w:numId w:val="29"/>
+        </w:numPr>
+      </w:pPr>
+      <w:r>
+        <w:t xml:space="preserve">You can destroy tiles. However, you can only do so if </w:t>
+      </w:r>
+      <w:r>
+        <w:rPr>
+          <w:i/>
+          <w:iCs/>
+        </w:rPr>
+        <w:t>nobody is around</w:t>
+      </w:r>
+      <w:r>
+        <w:t xml:space="preserve">, and it </w:t>
+      </w:r>
+      <w:r>
+        <w:rPr>
+          <w:i/>
+          <w:iCs/>
+        </w:rPr>
+        <w:t>takes a while</w:t>
+      </w:r>
+      <w:r>
+        <w:t xml:space="preserve"> (so nobody needs to come close while it’s happening).</w:t>
+      </w:r>
+    </w:p>
+    <w:p>
+      <w:r>
+        <w:t>You win if you manage to get your money down to zero OR to empty the whole store.</w:t>
+      </w:r>
+    </w:p>
+    <w:p/>
+    <w:p>
+      <w:pPr>
+        <w:pStyle w:val="Heading2"/>
+      </w:pPr>
+      <w:r>
+        <w:t>What do we need?</w:t>
+      </w:r>
+    </w:p>
+    <w:p/>
+    <w:p>
+      <w:r>
+        <w:rPr>
+          <w:b/>
+          <w:bCs/>
+        </w:rPr>
+        <w:t>BUGS:</w:t>
+      </w:r>
+    </w:p>
+    <w:p>
+      <w:pPr>
+        <w:pStyle w:val="ListParagraph"/>
+        <w:numPr>
+          <w:ilvl w:val="0"/>
+          <w:numId w:val="44"/>
+        </w:numPr>
+      </w:pPr>
+      <w:r>
+        <w:t>Animation reset after being “stunned” doesn’t happen</w:t>
+      </w:r>
+    </w:p>
+    <w:p/>
+    <w:p>
+      <w:r>
+        <w:rPr>
+          <w:b/>
+          <w:bCs/>
+        </w:rPr>
+        <w:t>Map:</w:t>
+      </w:r>
+    </w:p>
+    <w:p>
+      <w:pPr>
+        <w:pStyle w:val="ListParagraph"/>
+        <w:numPr>
+          <w:ilvl w:val="0"/>
+          <w:numId w:val="37"/>
+        </w:numPr>
+      </w:pPr>
+      <w:r>
+        <w:t>Add nice background color/pattern/environment outside store</w:t>
+      </w:r>
+    </w:p>
+    <w:p>
+      <w:pPr>
+        <w:pStyle w:val="ListParagraph"/>
+        <w:numPr>
+          <w:ilvl w:val="0"/>
+          <w:numId w:val="37"/>
+        </w:numPr>
+      </w:pPr>
+      <w:r>
+        <w:t>Change checkout to be a “welcome mat” (like entrance)</w:t>
+      </w:r>
+    </w:p>
+    <w:p>
+      <w:pPr>
+        <w:pStyle w:val="ListParagraph"/>
+        <w:numPr>
+          <w:ilvl w:val="0"/>
+          <w:numId w:val="37"/>
+        </w:numPr>
+      </w:pPr>
+      <w:r>
+        <w:t>Add walls around it (both visual</w:t>
+      </w:r>
+      <w:r>
+        <w:t xml:space="preserve"> and physics to stop player</w:t>
+      </w:r>
+      <w:r>
+        <w:t>)</w:t>
+      </w:r>
+    </w:p>
+    <w:p>
+      <w:pPr>
+        <w:pStyle w:val="ListParagraph"/>
+        <w:numPr>
+          <w:ilvl w:val="0"/>
+          <w:numId w:val="37"/>
+        </w:numPr>
+      </w:pPr>
+      <w:r>
+        <w:t>Tween cell appear/disappear ( = type change)</w:t>
+      </w:r>
+    </w:p>
+    <w:p/>
+    <w:p>
+      <w:r>
+        <w:rPr>
+          <w:b/>
+          <w:bCs/>
+        </w:rPr>
+        <w:t>Clients:</w:t>
+      </w:r>
+    </w:p>
+    <w:p>
+      <w:pPr>
+        <w:pStyle w:val="ListParagraph"/>
+        <w:numPr>
+          <w:ilvl w:val="0"/>
+          <w:numId w:val="41"/>
+        </w:numPr>
+      </w:pPr>
+      <w:r>
+        <w:t>Tween appear/disappear</w:t>
+      </w:r>
+    </w:p>
+    <w:p>
+      <w:pPr>
+        <w:pStyle w:val="ListParagraph"/>
+        <w:numPr>
+          <w:ilvl w:val="0"/>
+          <w:numId w:val="41"/>
+        </w:numPr>
+      </w:pPr>
+      <w:r>
+        <w:t>Knockback on stun? (+particle/text feedback)</w:t>
+      </w:r>
+    </w:p>
+    <w:p>
+      <w:pPr>
+        <w:pStyle w:val="ListParagraph"/>
+        <w:numPr>
+          <w:ilvl w:val="0"/>
+          <w:numId w:val="41"/>
+        </w:numPr>
+      </w:pPr>
+      <w:r>
+        <w:t>The number of them should be less, and should ramp up over time (with those stages)</w:t>
+      </w:r>
+    </w:p>
+    <w:p/>
+    <w:p>
+      <w:r>
+        <w:rPr>
+          <w:b/>
+          <w:bCs/>
+        </w:rPr>
+        <w:t>Game loop</w:t>
+      </w:r>
+    </w:p>
+    <w:p>
+      <w:pPr>
+        <w:pStyle w:val="ListParagraph"/>
+        <w:numPr>
+          <w:ilvl w:val="0"/>
+          <w:numId w:val="37"/>
+        </w:numPr>
+      </w:pPr>
+      <w:r>
+        <w:t>Maybe reframe “score” as “plastic points” =&gt; if you’re out of plastic points, the next buy will kill you</w:t>
+      </w:r>
+    </w:p>
+    <w:p>
+      <w:pPr>
+        <w:pStyle w:val="ListParagraph"/>
+        <w:numPr>
+          <w:ilvl w:val="1"/>
+          <w:numId w:val="37"/>
+        </w:numPr>
+      </w:pPr>
+      <w:r>
+        <w:t>Would require changing the items of the store to way more wasteful products</w:t>
+      </w:r>
+    </w:p>
+    <w:p>
+      <w:pPr>
+        <w:pStyle w:val="ListParagraph"/>
+        <w:numPr>
+          <w:ilvl w:val="0"/>
+          <w:numId w:val="37"/>
+        </w:numPr>
+      </w:pPr>
+      <w:r>
+        <w:rPr>
+          <w:b/>
+          <w:bCs/>
+        </w:rPr>
+        <w:lastRenderedPageBreak/>
+        <w:t>IDEA:</w:t>
+      </w:r>
+      <w:r>
+        <w:t xml:space="preserve"> Some customers are </w:t>
+      </w:r>
+      <w:r>
+        <w:rPr>
+          <w:i/>
+          <w:iCs/>
+        </w:rPr>
+        <w:t>thieves</w:t>
+      </w:r>
+      <w:r>
+        <w:t>. They will leave without paying, and thus you do NOT want to stop them?</w:t>
+      </w:r>
+      <w:r>
+        <w:t xml:space="preserve"> Or they are “recyclers”?</w:t>
+      </w:r>
+    </w:p>
+    <w:p>
+      <w:pPr>
+        <w:pStyle w:val="ListParagraph"/>
+        <w:numPr>
+          <w:ilvl w:val="0"/>
+          <w:numId w:val="37"/>
+        </w:numPr>
+      </w:pPr>
+      <w:r>
+        <w:t>Figure out rules for destroying tiles ( + delay it)</w:t>
+      </w:r>
+    </w:p>
+    <w:p>
+      <w:pPr>
+        <w:pStyle w:val="ListParagraph"/>
+        <w:numPr>
+          <w:ilvl w:val="1"/>
+          <w:numId w:val="37"/>
+        </w:numPr>
+      </w:pPr>
+      <w:r>
+        <w:t>Stuff appears throughout the store. Grab X of them, and you have the power to destroy.</w:t>
+      </w:r>
+    </w:p>
+    <w:p>
+      <w:pPr>
+        <w:pStyle w:val="ListParagraph"/>
+        <w:numPr>
+          <w:ilvl w:val="1"/>
+          <w:numId w:val="37"/>
+        </w:numPr>
+      </w:pPr>
+      <w:r>
+        <w:t xml:space="preserve">(Might also just be powerups, like for speed. Or a </w:t>
+      </w:r>
+      <w:r>
+        <w:rPr>
+          <w:i/>
+          <w:iCs/>
+        </w:rPr>
+        <w:t>teleport</w:t>
+      </w:r>
+      <w:r>
+        <w:t>.</w:t>
+      </w:r>
+      <w:r>
+        <w:t xml:space="preserve"> Or a conveyor belt.</w:t>
+      </w:r>
+      <w:r>
+        <w:t>)</w:t>
+      </w:r>
+    </w:p>
+    <w:p>
+      <w:pPr>
+        <w:pStyle w:val="ListParagraph"/>
+        <w:numPr>
+          <w:ilvl w:val="1"/>
+          <w:numId w:val="37"/>
+        </w:numPr>
+      </w:pPr>
+      <w:r>
+        <w:t>(Ingredients that are temporarily “for sale” or temporarily “hot”, changing how much people earn for them. And you can also destroy those signs? Changing the rules?)</w:t>
+      </w:r>
+    </w:p>
+    <w:p/>
+    <w:p>
+      <w:r>
+        <w:rPr>
+          <w:b/>
+          <w:bCs/>
+        </w:rPr>
+        <w:t>Tutorial</w:t>
+      </w:r>
+    </w:p>
+    <w:p>
+      <w:pPr>
+        <w:pStyle w:val="ListParagraph"/>
+        <w:numPr>
+          <w:ilvl w:val="0"/>
+          <w:numId w:val="43"/>
+        </w:numPr>
+      </w:pPr>
+      <w:r>
+        <w:t>Think about a good way to explain the game. Use those “stages” again?</w:t>
+      </w:r>
+    </w:p>
+    <w:p>
+      <w:pPr>
+        <w:pStyle w:val="ListParagraph"/>
+        <w:numPr>
+          <w:ilvl w:val="1"/>
+          <w:numId w:val="43"/>
+        </w:numPr>
+      </w:pPr>
+      <w:r>
+        <w:t xml:space="preserve">Step 1) WASD + touch people to stop them </w:t>
+      </w:r>
+      <w:r>
+        <w:t>+ don’t let people get to checkout (and earn you money)</w:t>
+      </w:r>
+    </w:p>
+    <w:p>
+      <w:pPr>
+        <w:pStyle w:val="ListParagraph"/>
+        <w:numPr>
+          <w:ilvl w:val="1"/>
+          <w:numId w:val="43"/>
+        </w:numPr>
+      </w:pPr>
+      <w:r>
+        <w:t>Step 2) SPACE = dash; collect dash power across the store; dash through people to stop them</w:t>
+      </w:r>
+    </w:p>
+    <w:p>
+      <w:pPr>
+        <w:pStyle w:val="ListParagraph"/>
+        <w:numPr>
+          <w:ilvl w:val="1"/>
+          <w:numId w:val="43"/>
+        </w:numPr>
+      </w:pPr>
+      <w:r>
+        <w:t>Step 3) Dash through tiles to remove them.</w:t>
+      </w:r>
+      <w:r>
+        <w:t xml:space="preserve"> Dashing now merely </w:t>
+      </w:r>
+      <w:r>
+        <w:rPr>
+          <w:i/>
+          <w:iCs/>
+        </w:rPr>
+        <w:t>shrinks</w:t>
+      </w:r>
+      <w:r>
+        <w:t xml:space="preserve"> people’s backpack; they disappear when they have 0 slots.</w:t>
+      </w:r>
+    </w:p>
+    <w:p>
+      <w:pPr>
+        <w:pStyle w:val="ListParagraph"/>
+        <w:numPr>
+          <w:ilvl w:val="1"/>
+          <w:numId w:val="43"/>
+        </w:numPr>
+      </w:pPr>
+      <w:r>
+        <w:t>Step 4) Stay alive until the store is empty!</w:t>
+      </w:r>
+    </w:p>
+    <w:p/>
+    <w:p/>
+    <w:p/>
+    <w:p>
+      <w:pPr>
+        <w:pStyle w:val="Heading1"/>
+      </w:pPr>
+      <w:r>
+        <w:t>Recipe Race 2D</w:t>
+      </w:r>
+    </w:p>
+    <w:p>
+      <w:r>
+        <w:t>Could just be a 2D version of the 3D game.</w:t>
+      </w:r>
+    </w:p>
+    <w:p>
+      <w:pPr>
+        <w:pStyle w:val="ListParagraph"/>
+        <w:numPr>
+          <w:ilvl w:val="0"/>
+          <w:numId w:val="38"/>
+        </w:numPr>
+      </w:pPr>
+      <w:r>
+        <w:t>Top-down</w:t>
+      </w:r>
+    </w:p>
+    <w:p>
+      <w:pPr>
+        <w:pStyle w:val="ListParagraph"/>
+        <w:numPr>
+          <w:ilvl w:val="0"/>
+          <w:numId w:val="38"/>
+        </w:numPr>
+      </w:pPr>
+      <w:r>
+        <w:t>Ingredients appear</w:t>
+      </w:r>
+    </w:p>
+    <w:p>
+      <w:pPr>
+        <w:pStyle w:val="ListParagraph"/>
+        <w:numPr>
+          <w:ilvl w:val="0"/>
+          <w:numId w:val="38"/>
+        </w:numPr>
+      </w:pPr>
+      <w:r>
+        <w:t>One of them “adds” to the cauldron.</w:t>
+      </w:r>
+    </w:p>
+    <w:p>
+      <w:pPr>
+        <w:pStyle w:val="ListParagraph"/>
+        <w:numPr>
+          <w:ilvl w:val="0"/>
+          <w:numId w:val="38"/>
+        </w:numPr>
+      </w:pPr>
+      <w:r>
+        <w:t>The other “removes” one thing inside.</w:t>
+      </w:r>
+    </w:p>
+    <w:p>
+      <w:pPr>
+        <w:pStyle w:val="ListParagraph"/>
+        <w:numPr>
+          <w:ilvl w:val="0"/>
+          <w:numId w:val="38"/>
+        </w:numPr>
+      </w:pPr>
+      <w:r>
+        <w:t>You want to catch/destroy the adders and let the removers through.</w:t>
+      </w:r>
+    </w:p>
+    <w:p>
+      <w:pPr>
+        <w:pStyle w:val="ListParagraph"/>
+        <w:numPr>
+          <w:ilvl w:val="0"/>
+          <w:numId w:val="38"/>
+        </w:numPr>
+      </w:pPr>
+      <w:r>
+        <w:t>Because your goal is still to prevent the cauldron from overflowing.</w:t>
+      </w:r>
+    </w:p>
+    <w:p/>
+    <w:p>
+      <w:r>
+        <w:t>Could also be the simplified racing game.</w:t>
+      </w:r>
+    </w:p>
+    <w:p>
+      <w:pPr>
+        <w:pStyle w:val="ListParagraph"/>
+        <w:numPr>
+          <w:ilvl w:val="0"/>
+          <w:numId w:val="37"/>
+        </w:numPr>
+      </w:pPr>
+      <w:r>
+        <w:t>You always turn left. Press the key to turn right.</w:t>
+      </w:r>
+    </w:p>
+    <w:p>
+      <w:pPr>
+        <w:pStyle w:val="ListParagraph"/>
+        <w:numPr>
+          <w:ilvl w:val="0"/>
+          <w:numId w:val="37"/>
+        </w:numPr>
+      </w:pPr>
+      <w:r>
+        <w:t>The more you turn, the less speed / points / whatever you get.</w:t>
+      </w:r>
+    </w:p>
+    <w:p>
+      <w:pPr>
+        <w:pStyle w:val="ListParagraph"/>
+        <w:numPr>
+          <w:ilvl w:val="0"/>
+          <w:numId w:val="37"/>
+        </w:numPr>
+      </w:pPr>
+      <w:r>
+        <w:t>And you simply have to finish the race (pass all gates??) as fast as possible?</w:t>
+      </w:r>
+    </w:p>
+    <w:p/>
+    <w:p>
       <w:pPr>
         <w:rPr>
           <w:rFonts w:ascii="Kavoon" w:hAnsi="Kavoon"/>
@@ -663,6 +1235,7 @@
         </w:rPr>
       </w:pPr>
       <w:r>
+        <w:lastRenderedPageBreak/>
         <w:br w:type="page"/>
       </w:r>
     </w:p>
@@ -680,7 +1253,130 @@
         <w:pStyle w:val="Heading2"/>
       </w:pPr>
       <w:r>
-        <w:t>8 May</w:t>
+        <w:t>10</w:t>
+      </w:r>
+      <w:r>
+        <w:t xml:space="preserve"> May</w:t>
+      </w:r>
+    </w:p>
+    <w:p>
+      <w:pPr>
+        <w:rPr>
+          <w:b/>
+          <w:bCs/>
+        </w:rPr>
+      </w:pPr>
+      <w:r>
+        <w:rPr>
+          <w:b/>
+          <w:bCs/>
+        </w:rPr>
+        <w:t>Game:</w:t>
+      </w:r>
+    </w:p>
+    <w:p>
+      <w:pPr>
+        <w:pStyle w:val="ListParagraph"/>
+        <w:numPr>
+          <w:ilvl w:val="0"/>
+          <w:numId w:val="32"/>
+        </w:numPr>
+      </w:pPr>
+      <w:r>
+        <w:t>Implement mono-input version</w:t>
+      </w:r>
+    </w:p>
+    <w:p>
+      <w:pPr>
+        <w:pStyle w:val="ListParagraph"/>
+        <w:numPr>
+          <w:ilvl w:val="1"/>
+          <w:numId w:val="32"/>
+        </w:numPr>
+      </w:pPr>
+      <w:r>
+        <w:t>Check what other rules I might’ve left on/off, set them right</w:t>
+      </w:r>
+    </w:p>
+    <w:p>
+      <w:pPr>
+        <w:pStyle w:val="ListParagraph"/>
+        <w:numPr>
+          <w:ilvl w:val="0"/>
+          <w:numId w:val="32"/>
+        </w:numPr>
+      </w:pPr>
+      <w:r>
+        <w:t>Finetune sizes of things</w:t>
+      </w:r>
+    </w:p>
+    <w:p>
+      <w:pPr>
+        <w:pStyle w:val="ListParagraph"/>
+        <w:numPr>
+          <w:ilvl w:val="1"/>
+          <w:numId w:val="32"/>
+        </w:numPr>
+      </w:pPr>
+      <w:r>
+        <w:t>Larger grab area for ingredients + drop-off at cauldron</w:t>
+      </w:r>
+    </w:p>
+    <w:p>
+      <w:pPr>
+        <w:pStyle w:val="ListParagraph"/>
+        <w:numPr>
+          <w:ilvl w:val="0"/>
+          <w:numId w:val="32"/>
+        </w:numPr>
+      </w:pPr>
+      <w:r>
+        <w:t>Brainstorm the powers to get (and how to use them)</w:t>
+      </w:r>
+    </w:p>
+    <w:p>
+      <w:pPr>
+        <w:pStyle w:val="ListParagraph"/>
+        <w:numPr>
+          <w:ilvl w:val="0"/>
+          <w:numId w:val="32"/>
+        </w:numPr>
+      </w:pPr>
+      <w:r>
+        <w:t>Prettier second tree model + a shrub/wall (with quad decoration?)</w:t>
+      </w:r>
+    </w:p>
+    <w:p>
+      <w:pPr>
+        <w:pStyle w:val="ListParagraph"/>
+        <w:numPr>
+          <w:ilvl w:val="0"/>
+          <w:numId w:val="32"/>
+        </w:numPr>
+      </w:pPr>
+      <w:r>
+        <w:t>Finalize rules / mechanics for optimal fun</w:t>
+      </w:r>
+    </w:p>
+    <w:p/>
+    <w:p>
+      <w:r>
+        <w:t>Might need to pivot</w:t>
+      </w:r>
+    </w:p>
+    <w:p/>
+    <w:p>
+      <w:pPr>
+        <w:pStyle w:val="Heading2"/>
+      </w:pPr>
+      <w:r>
+        <w:t>1</w:t>
+      </w:r>
+      <w:r>
+        <w:t>1</w:t>
+      </w:r>
+      <w:r>
+        <w:t xml:space="preserve"> May</w:t>
       </w:r>
     </w:p>
     <w:p>
@@ -697,11 +1393,20 @@
         <w:pStyle w:val="ListParagraph"/>
         <w:numPr>
           <w:ilvl w:val="0"/>
-          <w:numId w:val="29"/>
+          <w:numId w:val="32"/>
         </w:numPr>
       </w:pPr>
       <w:r>
-        <w:t>Ingredients</w:t>
+        <w:t>Witch on a broom</w:t>
+      </w:r>
+    </w:p>
+    <w:p>
+      <w:r>
+        <w:rPr>
+          <w:b/>
+          <w:bCs/>
+        </w:rPr>
+        <w:t>Feedback:</w:t>
       </w:r>
     </w:p>
     <w:p>
@@ -709,11 +1414,57 @@
         <w:pStyle w:val="ListParagraph"/>
         <w:numPr>
           <w:ilvl w:val="0"/>
-          <w:numId w:val="29"/>
+          <w:numId w:val="32"/>
         </w:numPr>
       </w:pPr>
       <w:r>
-        <w:t>Cauldron</w:t>
+        <w:t>Particles &amp; Tweens</w:t>
+      </w:r>
+    </w:p>
+    <w:p>
+      <w:pPr>
+        <w:pStyle w:val="ListParagraph"/>
+        <w:numPr>
+          <w:ilvl w:val="1"/>
+          <w:numId w:val="32"/>
+        </w:numPr>
+      </w:pPr>
+      <w:r>
+        <w:t>More feedback when ingredient goes rogue</w:t>
+      </w:r>
+    </w:p>
+    <w:p>
+      <w:pPr>
+        <w:pStyle w:val="ListParagraph"/>
+        <w:numPr>
+          <w:ilvl w:val="1"/>
+          <w:numId w:val="32"/>
+        </w:numPr>
+      </w:pPr>
+      <w:r>
+        <w:t xml:space="preserve">Maybe even indicate </w:t>
+      </w:r>
+      <w:r>
+        <w:rPr>
+          <w:i/>
+          <w:iCs/>
+        </w:rPr>
+        <w:t>where</w:t>
+      </w:r>
+      <w:r>
+        <w:t xml:space="preserve"> it will go</w:t>
+      </w:r>
+    </w:p>
+    <w:p>
+      <w:pPr>
+        <w:pStyle w:val="ListParagraph"/>
+        <w:numPr>
+          <w:ilvl w:val="1"/>
+          <w:numId w:val="32"/>
+        </w:numPr>
+      </w:pPr>
+      <w:r>
+        <w:t>A tween for cauldron hide/show</w:t>
       </w:r>
     </w:p>
     <w:p>
@@ -721,11 +1472,103 @@
         <w:pStyle w:val="ListParagraph"/>
         <w:numPr>
           <w:ilvl w:val="0"/>
-          <w:numId w:val="29"/>
+          <w:numId w:val="32"/>
         </w:numPr>
       </w:pPr>
       <w:r>
-        <w:t>Simple trees / flowers for environment</w:t>
+        <w:t>Text feedback (on score change and such)</w:t>
+      </w:r>
+    </w:p>
+    <w:p>
+      <w:pPr>
+        <w:pStyle w:val="ListParagraph"/>
+        <w:numPr>
+          <w:ilvl w:val="0"/>
+          <w:numId w:val="32"/>
+        </w:numPr>
+      </w:pPr>
+      <w:r>
+        <w:t>Nicer transitions between stages, to game over, etcetera</w:t>
+      </w:r>
+    </w:p>
+    <w:p/>
+    <w:p>
+      <w:pPr>
+        <w:pStyle w:val="Heading2"/>
+      </w:pPr>
+      <w:r>
+        <w:t>1</w:t>
+      </w:r>
+      <w:r>
+        <w:t>2</w:t>
+      </w:r>
+      <w:r>
+        <w:t xml:space="preserve"> May</w:t>
+      </w:r>
+    </w:p>
+    <w:p>
+      <w:r>
+        <w:rPr>
+          <w:b/>
+          <w:bCs/>
+        </w:rPr>
+        <w:t>Finishing:</w:t>
+      </w:r>
+    </w:p>
+    <w:p>
+      <w:pPr>
+        <w:pStyle w:val="ListParagraph"/>
+        <w:numPr>
+          <w:ilvl w:val="0"/>
+          <w:numId w:val="33"/>
+        </w:numPr>
+      </w:pPr>
+      <w:r>
+        <w:t>Background music + sound effects</w:t>
+      </w:r>
+    </w:p>
+    <w:p>
+      <w:pPr>
+        <w:pStyle w:val="ListParagraph"/>
+        <w:numPr>
+          <w:ilvl w:val="0"/>
+          <w:numId w:val="33"/>
+        </w:numPr>
+      </w:pPr>
+      <w:r>
+        <w:t xml:space="preserve">Create my own </w:t>
+      </w:r>
+      <w:r>
+        <w:rPr>
+          <w:b/>
+          <w:bCs/>
+        </w:rPr>
+        <w:t>tutorial background</w:t>
+      </w:r>
+      <w:r>
+        <w:t xml:space="preserve"> graphic + </w:t>
+      </w:r>
+      <w:r>
+        <w:rPr>
+          <w:b/>
+          <w:bCs/>
+        </w:rPr>
+        <w:t>UI</w:t>
+      </w:r>
+      <w:r>
+        <w:t xml:space="preserve"> graphic</w:t>
+      </w:r>
+    </w:p>
+    <w:p>
+      <w:pPr>
+        <w:pStyle w:val="ListParagraph"/>
+        <w:numPr>
+          <w:ilvl w:val="0"/>
+          <w:numId w:val="33"/>
+        </w:numPr>
+      </w:pPr>
+      <w:r>
+        <w:t>Some simple logo / splash screen / image and description</w:t>
       </w:r>
     </w:p>
     <w:p>
@@ -742,258 +1585,6 @@
         <w:pStyle w:val="ListParagraph"/>
         <w:numPr>
           <w:ilvl w:val="0"/>
-          <w:numId w:val="29"/>
-        </w:numPr>
-      </w:pPr>
-      <w:r>
-        <w:t>Finetune sizes of things</w:t>
-      </w:r>
-    </w:p>
-    <w:p>
-      <w:pPr>
-        <w:pStyle w:val="ListParagraph"/>
-        <w:numPr>
-          <w:ilvl w:val="0"/>
-          <w:numId w:val="29"/>
-        </w:numPr>
-      </w:pPr>
-      <w:r>
-        <w:t>Brainstorm the powers to get (and how to use them)</w:t>
-      </w:r>
-    </w:p>
-    <w:p/>
-    <w:p>
-      <w:pPr>
-        <w:pStyle w:val="Heading2"/>
-      </w:pPr>
-      <w:r>
-        <w:t>9 May</w:t>
-      </w:r>
-    </w:p>
-    <w:p>
-      <w:r>
-        <w:rPr>
-          <w:b/>
-          <w:bCs/>
-        </w:rPr>
-        <w:t>Level:</w:t>
-      </w:r>
-    </w:p>
-    <w:p>
-      <w:pPr>
-        <w:pStyle w:val="ListParagraph"/>
-        <w:numPr>
-          <w:ilvl w:val="0"/>
-          <w:numId w:val="29"/>
-        </w:numPr>
-      </w:pPr>
-      <w:r>
-        <w:t>Quad decorations</w:t>
-      </w:r>
-    </w:p>
-    <w:p>
-      <w:pPr>
-        <w:pStyle w:val="ListParagraph"/>
-        <w:numPr>
-          <w:ilvl w:val="0"/>
-          <w:numId w:val="29"/>
-        </w:numPr>
-      </w:pPr>
-      <w:r>
-        <w:t>Any other settings / models to make the level look nice and done</w:t>
-      </w:r>
-    </w:p>
-    <w:p>
-      <w:pPr>
-        <w:rPr>
-          <w:b/>
-          <w:bCs/>
-        </w:rPr>
-      </w:pPr>
-      <w:r>
-        <w:rPr>
-          <w:b/>
-          <w:bCs/>
-        </w:rPr>
-        <w:t>Game:</w:t>
-      </w:r>
-    </w:p>
-    <w:p>
-      <w:pPr>
-        <w:pStyle w:val="ListParagraph"/>
-        <w:numPr>
-          <w:ilvl w:val="0"/>
-          <w:numId w:val="32"/>
-        </w:numPr>
-      </w:pPr>
-      <w:r>
-        <w:t>Finalize rules / mechanics for optimal fun</w:t>
-      </w:r>
-    </w:p>
-    <w:p/>
-    <w:p>
-      <w:pPr>
-        <w:pStyle w:val="Heading2"/>
-      </w:pPr>
-      <w:r>
-        <w:t>10 May</w:t>
-      </w:r>
-    </w:p>
-    <w:p>
-      <w:r>
-        <w:rPr>
-          <w:b/>
-          <w:bCs/>
-        </w:rPr>
-        <w:t>Models:</w:t>
-      </w:r>
-    </w:p>
-    <w:p>
-      <w:pPr>
-        <w:pStyle w:val="ListParagraph"/>
-        <w:numPr>
-          <w:ilvl w:val="0"/>
-          <w:numId w:val="32"/>
-        </w:numPr>
-      </w:pPr>
-      <w:r>
-        <w:t>Witch on a broom</w:t>
-      </w:r>
-    </w:p>
-    <w:p>
-      <w:r>
-        <w:rPr>
-          <w:b/>
-          <w:bCs/>
-        </w:rPr>
-        <w:t>Feedback:</w:t>
-      </w:r>
-    </w:p>
-    <w:p>
-      <w:pPr>
-        <w:pStyle w:val="ListParagraph"/>
-        <w:numPr>
-          <w:ilvl w:val="0"/>
-          <w:numId w:val="32"/>
-        </w:numPr>
-      </w:pPr>
-      <w:r>
-        <w:t>Particles &amp; Tweens</w:t>
-      </w:r>
-    </w:p>
-    <w:p>
-      <w:pPr>
-        <w:pStyle w:val="ListParagraph"/>
-        <w:numPr>
-          <w:ilvl w:val="0"/>
-          <w:numId w:val="32"/>
-        </w:numPr>
-      </w:pPr>
-      <w:r>
-        <w:t>Text feedback (on score change and such)</w:t>
-      </w:r>
-    </w:p>
-    <w:p>
-      <w:pPr>
-        <w:pStyle w:val="ListParagraph"/>
-        <w:numPr>
-          <w:ilvl w:val="0"/>
-          <w:numId w:val="32"/>
-        </w:numPr>
-      </w:pPr>
-      <w:r>
-        <w:t>Nicer transitions between stages, to game over, etcetera</w:t>
-      </w:r>
-    </w:p>
-    <w:p/>
-    <w:p>
-      <w:pPr>
-        <w:pStyle w:val="Heading2"/>
-      </w:pPr>
-      <w:r>
-        <w:t>11 May</w:t>
-      </w:r>
-    </w:p>
-    <w:p>
-      <w:r>
-        <w:rPr>
-          <w:b/>
-          <w:bCs/>
-        </w:rPr>
-        <w:t>Finishing:</w:t>
-      </w:r>
-    </w:p>
-    <w:p>
-      <w:pPr>
-        <w:pStyle w:val="ListParagraph"/>
-        <w:numPr>
-          <w:ilvl w:val="0"/>
-          <w:numId w:val="33"/>
-        </w:numPr>
-      </w:pPr>
-      <w:r>
-        <w:t>Background music + sound effects</w:t>
-      </w:r>
-    </w:p>
-    <w:p>
-      <w:pPr>
-        <w:pStyle w:val="ListParagraph"/>
-        <w:numPr>
-          <w:ilvl w:val="0"/>
-          <w:numId w:val="33"/>
-        </w:numPr>
-      </w:pPr>
-      <w:r>
-        <w:t xml:space="preserve">Create my own </w:t>
-      </w:r>
-      <w:r>
-        <w:rPr>
-          <w:b/>
-          <w:bCs/>
-        </w:rPr>
-        <w:t>tutorial background</w:t>
-      </w:r>
-      <w:r>
-        <w:t xml:space="preserve"> graphic + </w:t>
-      </w:r>
-      <w:r>
-        <w:rPr>
-          <w:b/>
-          <w:bCs/>
-        </w:rPr>
-        <w:t>UI</w:t>
-      </w:r>
-      <w:r>
-        <w:t xml:space="preserve"> graphic</w:t>
-      </w:r>
-    </w:p>
-    <w:p>
-      <w:pPr>
-        <w:pStyle w:val="ListParagraph"/>
-        <w:numPr>
-          <w:ilvl w:val="0"/>
-          <w:numId w:val="33"/>
-        </w:numPr>
-      </w:pPr>
-      <w:r>
-        <w:lastRenderedPageBreak/>
-        <w:t>Some simple logo / splash screen / image and description</w:t>
-      </w:r>
-    </w:p>
-    <w:p>
-      <w:r>
-        <w:rPr>
-          <w:b/>
-          <w:bCs/>
-        </w:rPr>
-        <w:t>Game:</w:t>
-      </w:r>
-    </w:p>
-    <w:p>
-      <w:pPr>
-        <w:pStyle w:val="ListParagraph"/>
-        <w:numPr>
-          <w:ilvl w:val="0"/>
           <w:numId w:val="34"/>
         </w:numPr>
       </w:pPr>
@@ -1007,7 +1598,13 @@
         <w:pStyle w:val="Heading2"/>
       </w:pPr>
       <w:r>
-        <w:t>12-15 (?) May</w:t>
+        <w:t>1</w:t>
+      </w:r>
+      <w:r>
+        <w:t>3</w:t>
+      </w:r>
+      <w:r>
+        <w:t>-15 (?) May</w:t>
       </w:r>
     </w:p>
     <w:p>
@@ -1050,6 +1647,16 @@
       </w:r>
       <w:r>
         <w:t>.</w:t>
+      </w:r>
+      <w:r>
+        <w:t xml:space="preserve"> </w:t>
+      </w:r>
+      <w:r>
+        <w:rPr>
+          <w:b/>
+          <w:bCs/>
+        </w:rPr>
+        <w:t>=&gt; PROBABLY THE RIGHT MOVE.</w:t>
       </w:r>
     </w:p>
     <w:p>
@@ -2276,6 +2883,119 @@
     </w:lvl>
   </w:abstractNum>
   <w:abstractNum w:abstractNumId="9" w15:restartNumberingAfterBreak="0">
+    <w:nsid w:val="186F1A85"/>
+    <w:multiLevelType w:val="hybridMultilevel"/>
+    <w:tmpl w:val="195C2EF2"/>
+    <w:lvl w:ilvl="0" w:tplc="04090001">
+      <w:start w:val="1"/>
+      <w:numFmt w:val="bullet"/>
+      <w:lvlText w:val=""/>
+      <w:lvlJc w:val="left"/>
+      <w:pPr>
+        <w:ind w:left="720" w:hanging="360"/>
+      </w:pPr>
+      <w:rPr>
+        <w:rFonts w:ascii="Symbol" w:hAnsi="Symbol" w:hint="default"/>
+      </w:rPr>
+    </w:lvl>
+    <w:lvl w:ilvl="1" w:tplc="04090003" w:tentative="1">
+      <w:start w:val="1"/>
+      <w:numFmt w:val="bullet"/>
+      <w:lvlText w:val="o"/>
+      <w:lvlJc w:val="left"/>
+      <w:pPr>
+        <w:ind w:left="1440" w:hanging="360"/>
+      </w:pPr>
+      <w:rPr>
+        <w:rFonts w:ascii="Courier New" w:hAnsi="Courier New" w:cs="Courier New" w:hint="default"/>
+      </w:rPr>
+    </w:lvl>
+    <w:lvl w:ilvl="2" w:tplc="04090005" w:tentative="1">
+      <w:start w:val="1"/>
+      <w:numFmt w:val="bullet"/>
+      <w:lvlText w:val=""/>
+      <w:lvlJc w:val="left"/>
+      <w:pPr>
+        <w:ind w:left="2160" w:hanging="360"/>
+      </w:pPr>
+      <w:rPr>
+        <w:rFonts w:ascii="Wingdings" w:hAnsi="Wingdings" w:hint="default"/>
+      </w:rPr>
+    </w:lvl>
+    <w:lvl w:ilvl="3" w:tplc="04090001" w:tentative="1">
+      <w:start w:val="1"/>
+      <w:numFmt w:val="bullet"/>
+      <w:lvlText w:val=""/>
+      <w:lvlJc w:val="left"/>
+      <w:pPr>
+        <w:ind w:left="2880" w:hanging="360"/>
+      </w:pPr>
+      <w:rPr>
+        <w:rFonts w:ascii="Symbol" w:hAnsi="Symbol" w:hint="default"/>
+      </w:rPr>
+    </w:lvl>
+    <w:lvl w:ilvl="4" w:tplc="04090003" w:tentative="1">
+      <w:start w:val="1"/>
+      <w:numFmt w:val="bullet"/>
+      <w:lvlText w:val="o"/>
+      <w:lvlJc w:val="left"/>
+      <w:pPr>
+        <w:ind w:left="3600" w:hanging="360"/>
+      </w:pPr>
+      <w:rPr>
+        <w:rFonts w:ascii="Courier New" w:hAnsi="Courier New" w:cs="Courier New" w:hint="default"/>
+      </w:rPr>
+    </w:lvl>
+    <w:lvl w:ilvl="5" w:tplc="04090005" w:tentative="1">
+      <w:start w:val="1"/>
+      <w:numFmt w:val="bullet"/>
+      <w:lvlText w:val=""/>
+      <w:lvlJc w:val="left"/>
+      <w:pPr>
+        <w:ind w:left="4320" w:hanging="360"/>
+      </w:pPr>
+      <w:rPr>
+        <w:rFonts w:ascii="Wingdings" w:hAnsi="Wingdings" w:hint="default"/>
+      </w:rPr>
+    </w:lvl>
+    <w:lvl w:ilvl="6" w:tplc="04090001" w:tentative="1">
+      <w:start w:val="1"/>
+      <w:numFmt w:val="bullet"/>
+      <w:lvlText w:val=""/>
+      <w:lvlJc w:val="left"/>
+      <w:pPr>
+        <w:ind w:left="5040" w:hanging="360"/>
+      </w:pPr>
+      <w:rPr>
+        <w:rFonts w:ascii="Symbol" w:hAnsi="Symbol" w:hint="default"/>
+      </w:rPr>
+    </w:lvl>
+    <w:lvl w:ilvl="7" w:tplc="04090003" w:tentative="1">
+      <w:start w:val="1"/>
+      <w:numFmt w:val="bullet"/>
+      <w:lvlText w:val="o"/>
+      <w:lvlJc w:val="left"/>
+      <w:pPr>
+        <w:ind w:left="5760" w:hanging="360"/>
+      </w:pPr>
+      <w:rPr>
+        <w:rFonts w:ascii="Courier New" w:hAnsi="Courier New" w:cs="Courier New" w:hint="default"/>
+      </w:rPr>
+    </w:lvl>
+    <w:lvl w:ilvl="8" w:tplc="04090005" w:tentative="1">
+      <w:start w:val="1"/>
+      <w:numFmt w:val="bullet"/>
+      <w:lvlText w:val=""/>
+      <w:lvlJc w:val="left"/>
+      <w:pPr>
+        <w:ind w:left="6480" w:hanging="360"/>
+      </w:pPr>
+      <w:rPr>
+        <w:rFonts w:ascii="Wingdings" w:hAnsi="Wingdings" w:hint="default"/>
+      </w:rPr>
+    </w:lvl>
+  </w:abstractNum>
+  <w:abstractNum w:abstractNumId="10" w15:restartNumberingAfterBreak="0">
     <w:nsid w:val="21991E65"/>
     <w:multiLevelType w:val="hybridMultilevel"/>
     <w:tmpl w:val="624091A6"/>
@@ -2388,7 +3108,233 @@
       </w:rPr>
     </w:lvl>
   </w:abstractNum>
-  <w:abstractNum w:abstractNumId="10" w15:restartNumberingAfterBreak="0">
+  <w:abstractNum w:abstractNumId="11" w15:restartNumberingAfterBreak="0">
+    <w:nsid w:val="2C3D48C5"/>
+    <w:multiLevelType w:val="hybridMultilevel"/>
+    <w:tmpl w:val="D6FE802E"/>
+    <w:lvl w:ilvl="0" w:tplc="04090001">
+      <w:start w:val="1"/>
+      <w:numFmt w:val="bullet"/>
+      <w:lvlText w:val=""/>
+      <w:lvlJc w:val="left"/>
+      <w:pPr>
+        <w:ind w:left="720" w:hanging="360"/>
+      </w:pPr>
+      <w:rPr>
+        <w:rFonts w:ascii="Symbol" w:hAnsi="Symbol" w:hint="default"/>
+      </w:rPr>
+    </w:lvl>
+    <w:lvl w:ilvl="1" w:tplc="04090003" w:tentative="1">
+      <w:start w:val="1"/>
+      <w:numFmt w:val="bullet"/>
+      <w:lvlText w:val="o"/>
+      <w:lvlJc w:val="left"/>
+      <w:pPr>
+        <w:ind w:left="1440" w:hanging="360"/>
+      </w:pPr>
+      <w:rPr>
+        <w:rFonts w:ascii="Courier New" w:hAnsi="Courier New" w:cs="Courier New" w:hint="default"/>
+      </w:rPr>
+    </w:lvl>
+    <w:lvl w:ilvl="2" w:tplc="04090005" w:tentative="1">
+      <w:start w:val="1"/>
+      <w:numFmt w:val="bullet"/>
+      <w:lvlText w:val=""/>
+      <w:lvlJc w:val="left"/>
+      <w:pPr>
+        <w:ind w:left="2160" w:hanging="360"/>
+      </w:pPr>
+      <w:rPr>
+        <w:rFonts w:ascii="Wingdings" w:hAnsi="Wingdings" w:hint="default"/>
+      </w:rPr>
+    </w:lvl>
+    <w:lvl w:ilvl="3" w:tplc="04090001" w:tentative="1">
+      <w:start w:val="1"/>
+      <w:numFmt w:val="bullet"/>
+      <w:lvlText w:val=""/>
+      <w:lvlJc w:val="left"/>
+      <w:pPr>
+        <w:ind w:left="2880" w:hanging="360"/>
+      </w:pPr>
+      <w:rPr>
+        <w:rFonts w:ascii="Symbol" w:hAnsi="Symbol" w:hint="default"/>
+      </w:rPr>
+    </w:lvl>
+    <w:lvl w:ilvl="4" w:tplc="04090003" w:tentative="1">
+      <w:start w:val="1"/>
+      <w:numFmt w:val="bullet"/>
+      <w:lvlText w:val="o"/>
+      <w:lvlJc w:val="left"/>
+      <w:pPr>
+        <w:ind w:left="3600" w:hanging="360"/>
+      </w:pPr>
+      <w:rPr>
+        <w:rFonts w:ascii="Courier New" w:hAnsi="Courier New" w:cs="Courier New" w:hint="default"/>
+      </w:rPr>
+    </w:lvl>
+    <w:lvl w:ilvl="5" w:tplc="04090005" w:tentative="1">
+      <w:start w:val="1"/>
+      <w:numFmt w:val="bullet"/>
+      <w:lvlText w:val=""/>
+      <w:lvlJc w:val="left"/>
+      <w:pPr>
+        <w:ind w:left="4320" w:hanging="360"/>
+      </w:pPr>
+      <w:rPr>
+        <w:rFonts w:ascii="Wingdings" w:hAnsi="Wingdings" w:hint="default"/>
+      </w:rPr>
+    </w:lvl>
+    <w:lvl w:ilvl="6" w:tplc="04090001" w:tentative="1">
+      <w:start w:val="1"/>
+      <w:numFmt w:val="bullet"/>
+      <w:lvlText w:val=""/>
+      <w:lvlJc w:val="left"/>
+      <w:pPr>
+        <w:ind w:left="5040" w:hanging="360"/>
+      </w:pPr>
+      <w:rPr>
+        <w:rFonts w:ascii="Symbol" w:hAnsi="Symbol" w:hint="default"/>
+      </w:rPr>
+    </w:lvl>
+    <w:lvl w:ilvl="7" w:tplc="04090003" w:tentative="1">
+      <w:start w:val="1"/>
+      <w:numFmt w:val="bullet"/>
+      <w:lvlText w:val="o"/>
+      <w:lvlJc w:val="left"/>
+      <w:pPr>
+        <w:ind w:left="5760" w:hanging="360"/>
+      </w:pPr>
+      <w:rPr>
+        <w:rFonts w:ascii="Courier New" w:hAnsi="Courier New" w:cs="Courier New" w:hint="default"/>
+      </w:rPr>
+    </w:lvl>
+    <w:lvl w:ilvl="8" w:tplc="04090005" w:tentative="1">
+      <w:start w:val="1"/>
+      <w:numFmt w:val="bullet"/>
+      <w:lvlText w:val=""/>
+      <w:lvlJc w:val="left"/>
+      <w:pPr>
+        <w:ind w:left="6480" w:hanging="360"/>
+      </w:pPr>
+      <w:rPr>
+        <w:rFonts w:ascii="Wingdings" w:hAnsi="Wingdings" w:hint="default"/>
+      </w:rPr>
+    </w:lvl>
+  </w:abstractNum>
+  <w:abstractNum w:abstractNumId="12" w15:restartNumberingAfterBreak="0">
+    <w:nsid w:val="305D121C"/>
+    <w:multiLevelType w:val="hybridMultilevel"/>
+    <w:tmpl w:val="F22E89D4"/>
+    <w:lvl w:ilvl="0" w:tplc="04090001">
+      <w:start w:val="1"/>
+      <w:numFmt w:val="bullet"/>
+      <w:lvlText w:val=""/>
+      <w:lvlJc w:val="left"/>
+      <w:pPr>
+        <w:ind w:left="720" w:hanging="360"/>
+      </w:pPr>
+      <w:rPr>
+        <w:rFonts w:ascii="Symbol" w:hAnsi="Symbol" w:hint="default"/>
+      </w:rPr>
+    </w:lvl>
+    <w:lvl w:ilvl="1" w:tplc="04090003">
+      <w:start w:val="1"/>
+      <w:numFmt w:val="bullet"/>
+      <w:lvlText w:val="o"/>
+      <w:lvlJc w:val="left"/>
+      <w:pPr>
+        <w:ind w:left="1440" w:hanging="360"/>
+      </w:pPr>
+      <w:rPr>
+        <w:rFonts w:ascii="Courier New" w:hAnsi="Courier New" w:cs="Courier New" w:hint="default"/>
+      </w:rPr>
+    </w:lvl>
+    <w:lvl w:ilvl="2" w:tplc="04090005" w:tentative="1">
+      <w:start w:val="1"/>
+      <w:numFmt w:val="bullet"/>
+      <w:lvlText w:val=""/>
+      <w:lvlJc w:val="left"/>
+      <w:pPr>
+        <w:ind w:left="2160" w:hanging="360"/>
+      </w:pPr>
+      <w:rPr>
+        <w:rFonts w:ascii="Wingdings" w:hAnsi="Wingdings" w:hint="default"/>
+      </w:rPr>
+    </w:lvl>
+    <w:lvl w:ilvl="3" w:tplc="04090001" w:tentative="1">
+      <w:start w:val="1"/>
+      <w:numFmt w:val="bullet"/>
+      <w:lvlText w:val=""/>
+      <w:lvlJc w:val="left"/>
+      <w:pPr>
+        <w:ind w:left="2880" w:hanging="360"/>
+      </w:pPr>
+      <w:rPr>
+        <w:rFonts w:ascii="Symbol" w:hAnsi="Symbol" w:hint="default"/>
+      </w:rPr>
+    </w:lvl>
+    <w:lvl w:ilvl="4" w:tplc="04090003" w:tentative="1">
+      <w:start w:val="1"/>
+      <w:numFmt w:val="bullet"/>
+      <w:lvlText w:val="o"/>
+      <w:lvlJc w:val="left"/>
+      <w:pPr>
+        <w:ind w:left="3600" w:hanging="360"/>
+      </w:pPr>
+      <w:rPr>
+        <w:rFonts w:ascii="Courier New" w:hAnsi="Courier New" w:cs="Courier New" w:hint="default"/>
+      </w:rPr>
+    </w:lvl>
+    <w:lvl w:ilvl="5" w:tplc="04090005" w:tentative="1">
+      <w:start w:val="1"/>
+      <w:numFmt w:val="bullet"/>
+      <w:lvlText w:val=""/>
+      <w:lvlJc w:val="left"/>
+      <w:pPr>
+        <w:ind w:left="4320" w:hanging="360"/>
+      </w:pPr>
+      <w:rPr>
+        <w:rFonts w:ascii="Wingdings" w:hAnsi="Wingdings" w:hint="default"/>
+      </w:rPr>
+    </w:lvl>
+    <w:lvl w:ilvl="6" w:tplc="04090001" w:tentative="1">
+      <w:start w:val="1"/>
+      <w:numFmt w:val="bullet"/>
+      <w:lvlText w:val=""/>
+      <w:lvlJc w:val="left"/>
+      <w:pPr>
+        <w:ind w:left="5040" w:hanging="360"/>
+      </w:pPr>
+      <w:rPr>
+        <w:rFonts w:ascii="Symbol" w:hAnsi="Symbol" w:hint="default"/>
+      </w:rPr>
+    </w:lvl>
+    <w:lvl w:ilvl="7" w:tplc="04090003" w:tentative="1">
+      <w:start w:val="1"/>
+      <w:numFmt w:val="bullet"/>
+      <w:lvlText w:val="o"/>
+      <w:lvlJc w:val="left"/>
+      <w:pPr>
+        <w:ind w:left="5760" w:hanging="360"/>
+      </w:pPr>
+      <w:rPr>
+        <w:rFonts w:ascii="Courier New" w:hAnsi="Courier New" w:cs="Courier New" w:hint="default"/>
+      </w:rPr>
+    </w:lvl>
+    <w:lvl w:ilvl="8" w:tplc="04090005" w:tentative="1">
+      <w:start w:val="1"/>
+      <w:numFmt w:val="bullet"/>
+      <w:lvlText w:val=""/>
+      <w:lvlJc w:val="left"/>
+      <w:pPr>
+        <w:ind w:left="6480" w:hanging="360"/>
+      </w:pPr>
+      <w:rPr>
+        <w:rFonts w:ascii="Wingdings" w:hAnsi="Wingdings" w:hint="default"/>
+      </w:rPr>
+    </w:lvl>
+  </w:abstractNum>
+  <w:abstractNum w:abstractNumId="13" w15:restartNumberingAfterBreak="0">
     <w:nsid w:val="308064CA"/>
     <w:multiLevelType w:val="hybridMultilevel"/>
     <w:tmpl w:val="B84CD432"/>
@@ -2501,7 +3447,120 @@
       </w:rPr>
     </w:lvl>
   </w:abstractNum>
-  <w:abstractNum w:abstractNumId="11" w15:restartNumberingAfterBreak="0">
+  <w:abstractNum w:abstractNumId="14" w15:restartNumberingAfterBreak="0">
+    <w:nsid w:val="323D158A"/>
+    <w:multiLevelType w:val="hybridMultilevel"/>
+    <w:tmpl w:val="FC4EE516"/>
+    <w:lvl w:ilvl="0" w:tplc="04090001">
+      <w:start w:val="1"/>
+      <w:numFmt w:val="bullet"/>
+      <w:lvlText w:val=""/>
+      <w:lvlJc w:val="left"/>
+      <w:pPr>
+        <w:ind w:left="720" w:hanging="360"/>
+      </w:pPr>
+      <w:rPr>
+        <w:rFonts w:ascii="Symbol" w:hAnsi="Symbol" w:hint="default"/>
+      </w:rPr>
+    </w:lvl>
+    <w:lvl w:ilvl="1" w:tplc="04090003">
+      <w:start w:val="1"/>
+      <w:numFmt w:val="bullet"/>
+      <w:lvlText w:val="o"/>
+      <w:lvlJc w:val="left"/>
+      <w:pPr>
+        <w:ind w:left="1440" w:hanging="360"/>
+      </w:pPr>
+      <w:rPr>
+        <w:rFonts w:ascii="Courier New" w:hAnsi="Courier New" w:cs="Courier New" w:hint="default"/>
+      </w:rPr>
+    </w:lvl>
+    <w:lvl w:ilvl="2" w:tplc="04090005" w:tentative="1">
+      <w:start w:val="1"/>
+      <w:numFmt w:val="bullet"/>
+      <w:lvlText w:val=""/>
+      <w:lvlJc w:val="left"/>
+      <w:pPr>
+        <w:ind w:left="2160" w:hanging="360"/>
+      </w:pPr>
+      <w:rPr>
+        <w:rFonts w:ascii="Wingdings" w:hAnsi="Wingdings" w:hint="default"/>
+      </w:rPr>
+    </w:lvl>
+    <w:lvl w:ilvl="3" w:tplc="04090001" w:tentative="1">
+      <w:start w:val="1"/>
+      <w:numFmt w:val="bullet"/>
+      <w:lvlText w:val=""/>
+      <w:lvlJc w:val="left"/>
+      <w:pPr>
+        <w:ind w:left="2880" w:hanging="360"/>
+      </w:pPr>
+      <w:rPr>
+        <w:rFonts w:ascii="Symbol" w:hAnsi="Symbol" w:hint="default"/>
+      </w:rPr>
+    </w:lvl>
+    <w:lvl w:ilvl="4" w:tplc="04090003" w:tentative="1">
+      <w:start w:val="1"/>
+      <w:numFmt w:val="bullet"/>
+      <w:lvlText w:val="o"/>
+      <w:lvlJc w:val="left"/>
+      <w:pPr>
+        <w:ind w:left="3600" w:hanging="360"/>
+      </w:pPr>
+      <w:rPr>
+        <w:rFonts w:ascii="Courier New" w:hAnsi="Courier New" w:cs="Courier New" w:hint="default"/>
+      </w:rPr>
+    </w:lvl>
+    <w:lvl w:ilvl="5" w:tplc="04090005" w:tentative="1">
+      <w:start w:val="1"/>
+      <w:numFmt w:val="bullet"/>
+      <w:lvlText w:val=""/>
+      <w:lvlJc w:val="left"/>
+      <w:pPr>
+        <w:ind w:left="4320" w:hanging="360"/>
+      </w:pPr>
+      <w:rPr>
+        <w:rFonts w:ascii="Wingdings" w:hAnsi="Wingdings" w:hint="default"/>
+      </w:rPr>
+    </w:lvl>
+    <w:lvl w:ilvl="6" w:tplc="04090001" w:tentative="1">
+      <w:start w:val="1"/>
+      <w:numFmt w:val="bullet"/>
+      <w:lvlText w:val=""/>
+      <w:lvlJc w:val="left"/>
+      <w:pPr>
+        <w:ind w:left="5040" w:hanging="360"/>
+      </w:pPr>
+      <w:rPr>
+        <w:rFonts w:ascii="Symbol" w:hAnsi="Symbol" w:hint="default"/>
+      </w:rPr>
+    </w:lvl>
+    <w:lvl w:ilvl="7" w:tplc="04090003" w:tentative="1">
+      <w:start w:val="1"/>
+      <w:numFmt w:val="bullet"/>
+      <w:lvlText w:val="o"/>
+      <w:lvlJc w:val="left"/>
+      <w:pPr>
+        <w:ind w:left="5760" w:hanging="360"/>
+      </w:pPr>
+      <w:rPr>
+        <w:rFonts w:ascii="Courier New" w:hAnsi="Courier New" w:cs="Courier New" w:hint="default"/>
+      </w:rPr>
+    </w:lvl>
+    <w:lvl w:ilvl="8" w:tplc="04090005" w:tentative="1">
+      <w:start w:val="1"/>
+      <w:numFmt w:val="bullet"/>
+      <w:lvlText w:val=""/>
+      <w:lvlJc w:val="left"/>
+      <w:pPr>
+        <w:ind w:left="6480" w:hanging="360"/>
+      </w:pPr>
+      <w:rPr>
+        <w:rFonts w:ascii="Wingdings" w:hAnsi="Wingdings" w:hint="default"/>
+      </w:rPr>
+    </w:lvl>
+  </w:abstractNum>
+  <w:abstractNum w:abstractNumId="15" w15:restartNumberingAfterBreak="0">
     <w:nsid w:val="33C84232"/>
     <w:multiLevelType w:val="hybridMultilevel"/>
     <w:tmpl w:val="0CD0F5DC"/>
@@ -2517,6 +3576,119 @@
         <w:rFonts w:ascii="Symbol" w:hAnsi="Symbol" w:hint="default"/>
       </w:rPr>
     </w:lvl>
+    <w:lvl w:ilvl="1" w:tplc="04090003">
+      <w:start w:val="1"/>
+      <w:numFmt w:val="bullet"/>
+      <w:lvlText w:val="o"/>
+      <w:lvlJc w:val="left"/>
+      <w:pPr>
+        <w:ind w:left="1440" w:hanging="360"/>
+      </w:pPr>
+      <w:rPr>
+        <w:rFonts w:ascii="Courier New" w:hAnsi="Courier New" w:cs="Courier New" w:hint="default"/>
+      </w:rPr>
+    </w:lvl>
+    <w:lvl w:ilvl="2" w:tplc="04090005" w:tentative="1">
+      <w:start w:val="1"/>
+      <w:numFmt w:val="bullet"/>
+      <w:lvlText w:val=""/>
+      <w:lvlJc w:val="left"/>
+      <w:pPr>
+        <w:ind w:left="2160" w:hanging="360"/>
+      </w:pPr>
+      <w:rPr>
+        <w:rFonts w:ascii="Wingdings" w:hAnsi="Wingdings" w:hint="default"/>
+      </w:rPr>
+    </w:lvl>
+    <w:lvl w:ilvl="3" w:tplc="04090001" w:tentative="1">
+      <w:start w:val="1"/>
+      <w:numFmt w:val="bullet"/>
+      <w:lvlText w:val=""/>
+      <w:lvlJc w:val="left"/>
+      <w:pPr>
+        <w:ind w:left="2880" w:hanging="360"/>
+      </w:pPr>
+      <w:rPr>
+        <w:rFonts w:ascii="Symbol" w:hAnsi="Symbol" w:hint="default"/>
+      </w:rPr>
+    </w:lvl>
+    <w:lvl w:ilvl="4" w:tplc="04090003" w:tentative="1">
+      <w:start w:val="1"/>
+      <w:numFmt w:val="bullet"/>
+      <w:lvlText w:val="o"/>
+      <w:lvlJc w:val="left"/>
+      <w:pPr>
+        <w:ind w:left="3600" w:hanging="360"/>
+      </w:pPr>
+      <w:rPr>
+        <w:rFonts w:ascii="Courier New" w:hAnsi="Courier New" w:cs="Courier New" w:hint="default"/>
+      </w:rPr>
+    </w:lvl>
+    <w:lvl w:ilvl="5" w:tplc="04090005" w:tentative="1">
+      <w:start w:val="1"/>
+      <w:numFmt w:val="bullet"/>
+      <w:lvlText w:val=""/>
+      <w:lvlJc w:val="left"/>
+      <w:pPr>
+        <w:ind w:left="4320" w:hanging="360"/>
+      </w:pPr>
+      <w:rPr>
+        <w:rFonts w:ascii="Wingdings" w:hAnsi="Wingdings" w:hint="default"/>
+      </w:rPr>
+    </w:lvl>
+    <w:lvl w:ilvl="6" w:tplc="04090001" w:tentative="1">
+      <w:start w:val="1"/>
+      <w:numFmt w:val="bullet"/>
+      <w:lvlText w:val=""/>
+      <w:lvlJc w:val="left"/>
+      <w:pPr>
+        <w:ind w:left="5040" w:hanging="360"/>
+      </w:pPr>
+      <w:rPr>
+        <w:rFonts w:ascii="Symbol" w:hAnsi="Symbol" w:hint="default"/>
+      </w:rPr>
+    </w:lvl>
+    <w:lvl w:ilvl="7" w:tplc="04090003" w:tentative="1">
+      <w:start w:val="1"/>
+      <w:numFmt w:val="bullet"/>
+      <w:lvlText w:val="o"/>
+      <w:lvlJc w:val="left"/>
+      <w:pPr>
+        <w:ind w:left="5760" w:hanging="360"/>
+      </w:pPr>
+      <w:rPr>
+        <w:rFonts w:ascii="Courier New" w:hAnsi="Courier New" w:cs="Courier New" w:hint="default"/>
+      </w:rPr>
+    </w:lvl>
+    <w:lvl w:ilvl="8" w:tplc="04090005" w:tentative="1">
+      <w:start w:val="1"/>
+      <w:numFmt w:val="bullet"/>
+      <w:lvlText w:val=""/>
+      <w:lvlJc w:val="left"/>
+      <w:pPr>
+        <w:ind w:left="6480" w:hanging="360"/>
+      </w:pPr>
+      <w:rPr>
+        <w:rFonts w:ascii="Wingdings" w:hAnsi="Wingdings" w:hint="default"/>
+      </w:rPr>
+    </w:lvl>
+  </w:abstractNum>
+  <w:abstractNum w:abstractNumId="16" w15:restartNumberingAfterBreak="0">
+    <w:nsid w:val="34BB1C4A"/>
+    <w:multiLevelType w:val="hybridMultilevel"/>
+    <w:tmpl w:val="E3782048"/>
+    <w:lvl w:ilvl="0" w:tplc="04090001">
+      <w:start w:val="1"/>
+      <w:numFmt w:val="bullet"/>
+      <w:lvlText w:val=""/>
+      <w:lvlJc w:val="left"/>
+      <w:pPr>
+        <w:ind w:left="720" w:hanging="360"/>
+      </w:pPr>
+      <w:rPr>
+        <w:rFonts w:ascii="Symbol" w:hAnsi="Symbol" w:hint="default"/>
+      </w:rPr>
+    </w:lvl>
     <w:lvl w:ilvl="1" w:tplc="04090003" w:tentative="1">
       <w:start w:val="1"/>
       <w:numFmt w:val="bullet"/>
@@ -2614,7 +3786,7 @@
       </w:rPr>
     </w:lvl>
   </w:abstractNum>
-  <w:abstractNum w:abstractNumId="12" w15:restartNumberingAfterBreak="0">
+  <w:abstractNum w:abstractNumId="17" w15:restartNumberingAfterBreak="0">
     <w:nsid w:val="356825F8"/>
     <w:multiLevelType w:val="hybridMultilevel"/>
     <w:tmpl w:val="8892E804"/>
@@ -2727,7 +3899,7 @@
       </w:rPr>
     </w:lvl>
   </w:abstractNum>
-  <w:abstractNum w:abstractNumId="13" w15:restartNumberingAfterBreak="0">
+  <w:abstractNum w:abstractNumId="18" w15:restartNumberingAfterBreak="0">
     <w:nsid w:val="36AC1378"/>
     <w:multiLevelType w:val="hybridMultilevel"/>
     <w:tmpl w:val="19B8EB4E"/>
@@ -2840,7 +4012,7 @@
       </w:rPr>
     </w:lvl>
   </w:abstractNum>
-  <w:abstractNum w:abstractNumId="14" w15:restartNumberingAfterBreak="0">
+  <w:abstractNum w:abstractNumId="19" w15:restartNumberingAfterBreak="0">
     <w:nsid w:val="3D6D35CB"/>
     <w:multiLevelType w:val="hybridMultilevel"/>
     <w:tmpl w:val="DAC09766"/>
@@ -2953,7 +4125,7 @@
       </w:rPr>
     </w:lvl>
   </w:abstractNum>
-  <w:abstractNum w:abstractNumId="15" w15:restartNumberingAfterBreak="0">
+  <w:abstractNum w:abstractNumId="20" w15:restartNumberingAfterBreak="0">
     <w:nsid w:val="3E770955"/>
     <w:multiLevelType w:val="hybridMultilevel"/>
     <w:tmpl w:val="5414F082"/>
@@ -3066,7 +4238,120 @@
       </w:rPr>
     </w:lvl>
   </w:abstractNum>
-  <w:abstractNum w:abstractNumId="16" w15:restartNumberingAfterBreak="0">
+  <w:abstractNum w:abstractNumId="21" w15:restartNumberingAfterBreak="0">
+    <w:nsid w:val="3F265AA9"/>
+    <w:multiLevelType w:val="hybridMultilevel"/>
+    <w:tmpl w:val="B46C3734"/>
+    <w:lvl w:ilvl="0" w:tplc="04090001">
+      <w:start w:val="1"/>
+      <w:numFmt w:val="bullet"/>
+      <w:lvlText w:val=""/>
+      <w:lvlJc w:val="left"/>
+      <w:pPr>
+        <w:ind w:left="720" w:hanging="360"/>
+      </w:pPr>
+      <w:rPr>
+        <w:rFonts w:ascii="Symbol" w:hAnsi="Symbol" w:hint="default"/>
+      </w:rPr>
+    </w:lvl>
+    <w:lvl w:ilvl="1" w:tplc="04090003" w:tentative="1">
+      <w:start w:val="1"/>
+      <w:numFmt w:val="bullet"/>
+      <w:lvlText w:val="o"/>
+      <w:lvlJc w:val="left"/>
+      <w:pPr>
+        <w:ind w:left="1440" w:hanging="360"/>
+      </w:pPr>
+      <w:rPr>
+        <w:rFonts w:ascii="Courier New" w:hAnsi="Courier New" w:cs="Courier New" w:hint="default"/>
+      </w:rPr>
+    </w:lvl>
+    <w:lvl w:ilvl="2" w:tplc="04090005" w:tentative="1">
+      <w:start w:val="1"/>
+      <w:numFmt w:val="bullet"/>
+      <w:lvlText w:val=""/>
+      <w:lvlJc w:val="left"/>
+      <w:pPr>
+        <w:ind w:left="2160" w:hanging="360"/>
+      </w:pPr>
+      <w:rPr>
+        <w:rFonts w:ascii="Wingdings" w:hAnsi="Wingdings" w:hint="default"/>
+      </w:rPr>
+    </w:lvl>
+    <w:lvl w:ilvl="3" w:tplc="04090001" w:tentative="1">
+      <w:start w:val="1"/>
+      <w:numFmt w:val="bullet"/>
+      <w:lvlText w:val=""/>
+      <w:lvlJc w:val="left"/>
+      <w:pPr>
+        <w:ind w:left="2880" w:hanging="360"/>
+      </w:pPr>
+      <w:rPr>
+        <w:rFonts w:ascii="Symbol" w:hAnsi="Symbol" w:hint="default"/>
+      </w:rPr>
+    </w:lvl>
+    <w:lvl w:ilvl="4" w:tplc="04090003" w:tentative="1">
+      <w:start w:val="1"/>
+      <w:numFmt w:val="bullet"/>
+      <w:lvlText w:val="o"/>
+      <w:lvlJc w:val="left"/>
+      <w:pPr>
+        <w:ind w:left="3600" w:hanging="360"/>
+      </w:pPr>
+      <w:rPr>
+        <w:rFonts w:ascii="Courier New" w:hAnsi="Courier New" w:cs="Courier New" w:hint="default"/>
+      </w:rPr>
+    </w:lvl>
+    <w:lvl w:ilvl="5" w:tplc="04090005" w:tentative="1">
+      <w:start w:val="1"/>
+      <w:numFmt w:val="bullet"/>
+      <w:lvlText w:val=""/>
+      <w:lvlJc w:val="left"/>
+      <w:pPr>
+        <w:ind w:left="4320" w:hanging="360"/>
+      </w:pPr>
+      <w:rPr>
+        <w:rFonts w:ascii="Wingdings" w:hAnsi="Wingdings" w:hint="default"/>
+      </w:rPr>
+    </w:lvl>
+    <w:lvl w:ilvl="6" w:tplc="04090001" w:tentative="1">
+      <w:start w:val="1"/>
+      <w:numFmt w:val="bullet"/>
+      <w:lvlText w:val=""/>
+      <w:lvlJc w:val="left"/>
+      <w:pPr>
+        <w:ind w:left="5040" w:hanging="360"/>
+      </w:pPr>
+      <w:rPr>
+        <w:rFonts w:ascii="Symbol" w:hAnsi="Symbol" w:hint="default"/>
+      </w:rPr>
+    </w:lvl>
+    <w:lvl w:ilvl="7" w:tplc="04090003" w:tentative="1">
+      <w:start w:val="1"/>
+      <w:numFmt w:val="bullet"/>
+      <w:lvlText w:val="o"/>
+      <w:lvlJc w:val="left"/>
+      <w:pPr>
+        <w:ind w:left="5760" w:hanging="360"/>
+      </w:pPr>
+      <w:rPr>
+        <w:rFonts w:ascii="Courier New" w:hAnsi="Courier New" w:cs="Courier New" w:hint="default"/>
+      </w:rPr>
+    </w:lvl>
+    <w:lvl w:ilvl="8" w:tplc="04090005" w:tentative="1">
+      <w:start w:val="1"/>
+      <w:numFmt w:val="bullet"/>
+      <w:lvlText w:val=""/>
+      <w:lvlJc w:val="left"/>
+      <w:pPr>
+        <w:ind w:left="6480" w:hanging="360"/>
+      </w:pPr>
+      <w:rPr>
+        <w:rFonts w:ascii="Wingdings" w:hAnsi="Wingdings" w:hint="default"/>
+      </w:rPr>
+    </w:lvl>
+  </w:abstractNum>
+  <w:abstractNum w:abstractNumId="22" w15:restartNumberingAfterBreak="0">
     <w:nsid w:val="3F706521"/>
     <w:multiLevelType w:val="hybridMultilevel"/>
     <w:tmpl w:val="833629A2"/>
@@ -3178,7 +4463,120 @@
       </w:rPr>
     </w:lvl>
   </w:abstractNum>
-  <w:abstractNum w:abstractNumId="17" w15:restartNumberingAfterBreak="0">
+  <w:abstractNum w:abstractNumId="23" w15:restartNumberingAfterBreak="0">
+    <w:nsid w:val="40DC69D7"/>
+    <w:multiLevelType w:val="hybridMultilevel"/>
+    <w:tmpl w:val="48184656"/>
+    <w:lvl w:ilvl="0" w:tplc="04090001">
+      <w:start w:val="1"/>
+      <w:numFmt w:val="bullet"/>
+      <w:lvlText w:val=""/>
+      <w:lvlJc w:val="left"/>
+      <w:pPr>
+        <w:ind w:left="720" w:hanging="360"/>
+      </w:pPr>
+      <w:rPr>
+        <w:rFonts w:ascii="Symbol" w:hAnsi="Symbol" w:hint="default"/>
+      </w:rPr>
+    </w:lvl>
+    <w:lvl w:ilvl="1" w:tplc="04090003" w:tentative="1">
+      <w:start w:val="1"/>
+      <w:numFmt w:val="bullet"/>
+      <w:lvlText w:val="o"/>
+      <w:lvlJc w:val="left"/>
+      <w:pPr>
+        <w:ind w:left="1440" w:hanging="360"/>
+      </w:pPr>
+      <w:rPr>
+        <w:rFonts w:ascii="Courier New" w:hAnsi="Courier New" w:cs="Courier New" w:hint="default"/>
+      </w:rPr>
+    </w:lvl>
+    <w:lvl w:ilvl="2" w:tplc="04090005" w:tentative="1">
+      <w:start w:val="1"/>
+      <w:numFmt w:val="bullet"/>
+      <w:lvlText w:val=""/>
+      <w:lvlJc w:val="left"/>
+      <w:pPr>
+        <w:ind w:left="2160" w:hanging="360"/>
+      </w:pPr>
+      <w:rPr>
+        <w:rFonts w:ascii="Wingdings" w:hAnsi="Wingdings" w:hint="default"/>
+      </w:rPr>
+    </w:lvl>
+    <w:lvl w:ilvl="3" w:tplc="04090001" w:tentative="1">
+      <w:start w:val="1"/>
+      <w:numFmt w:val="bullet"/>
+      <w:lvlText w:val=""/>
+      <w:lvlJc w:val="left"/>
+      <w:pPr>
+        <w:ind w:left="2880" w:hanging="360"/>
+      </w:pPr>
+      <w:rPr>
+        <w:rFonts w:ascii="Symbol" w:hAnsi="Symbol" w:hint="default"/>
+      </w:rPr>
+    </w:lvl>
+    <w:lvl w:ilvl="4" w:tplc="04090003" w:tentative="1">
+      <w:start w:val="1"/>
+      <w:numFmt w:val="bullet"/>
+      <w:lvlText w:val="o"/>
+      <w:lvlJc w:val="left"/>
+      <w:pPr>
+        <w:ind w:left="3600" w:hanging="360"/>
+      </w:pPr>
+      <w:rPr>
+        <w:rFonts w:ascii="Courier New" w:hAnsi="Courier New" w:cs="Courier New" w:hint="default"/>
+      </w:rPr>
+    </w:lvl>
+    <w:lvl w:ilvl="5" w:tplc="04090005" w:tentative="1">
+      <w:start w:val="1"/>
+      <w:numFmt w:val="bullet"/>
+      <w:lvlText w:val=""/>
+      <w:lvlJc w:val="left"/>
+      <w:pPr>
+        <w:ind w:left="4320" w:hanging="360"/>
+      </w:pPr>
+      <w:rPr>
+        <w:rFonts w:ascii="Wingdings" w:hAnsi="Wingdings" w:hint="default"/>
+      </w:rPr>
+    </w:lvl>
+    <w:lvl w:ilvl="6" w:tplc="04090001" w:tentative="1">
+      <w:start w:val="1"/>
+      <w:numFmt w:val="bullet"/>
+      <w:lvlText w:val=""/>
+      <w:lvlJc w:val="left"/>
+      <w:pPr>
+        <w:ind w:left="5040" w:hanging="360"/>
+      </w:pPr>
+      <w:rPr>
+        <w:rFonts w:ascii="Symbol" w:hAnsi="Symbol" w:hint="default"/>
+      </w:rPr>
+    </w:lvl>
+    <w:lvl w:ilvl="7" w:tplc="04090003" w:tentative="1">
+      <w:start w:val="1"/>
+      <w:numFmt w:val="bullet"/>
+      <w:lvlText w:val="o"/>
+      <w:lvlJc w:val="left"/>
+      <w:pPr>
+        <w:ind w:left="5760" w:hanging="360"/>
+      </w:pPr>
+      <w:rPr>
+        <w:rFonts w:ascii="Courier New" w:hAnsi="Courier New" w:cs="Courier New" w:hint="default"/>
+      </w:rPr>
+    </w:lvl>
+    <w:lvl w:ilvl="8" w:tplc="04090005" w:tentative="1">
+      <w:start w:val="1"/>
+      <w:numFmt w:val="bullet"/>
+      <w:lvlText w:val=""/>
+      <w:lvlJc w:val="left"/>
+      <w:pPr>
+        <w:ind w:left="6480" w:hanging="360"/>
+      </w:pPr>
+      <w:rPr>
+        <w:rFonts w:ascii="Wingdings" w:hAnsi="Wingdings" w:hint="default"/>
+      </w:rPr>
+    </w:lvl>
+  </w:abstractNum>
+  <w:abstractNum w:abstractNumId="24" w15:restartNumberingAfterBreak="0">
     <w:nsid w:val="4198161C"/>
     <w:multiLevelType w:val="hybridMultilevel"/>
     <w:tmpl w:val="E5626898"/>
@@ -3291,7 +4689,7 @@
       </w:rPr>
     </w:lvl>
   </w:abstractNum>
-  <w:abstractNum w:abstractNumId="18" w15:restartNumberingAfterBreak="0">
+  <w:abstractNum w:abstractNumId="25" w15:restartNumberingAfterBreak="0">
     <w:nsid w:val="433D3738"/>
     <w:multiLevelType w:val="hybridMultilevel"/>
     <w:tmpl w:val="4A3C5D3E"/>
@@ -3404,7 +4802,7 @@
       </w:rPr>
     </w:lvl>
   </w:abstractNum>
-  <w:abstractNum w:abstractNumId="19" w15:restartNumberingAfterBreak="0">
+  <w:abstractNum w:abstractNumId="26" w15:restartNumberingAfterBreak="0">
     <w:nsid w:val="44135CF1"/>
     <w:multiLevelType w:val="hybridMultilevel"/>
     <w:tmpl w:val="BFA8052C"/>
@@ -3517,7 +4915,7 @@
       </w:rPr>
     </w:lvl>
   </w:abstractNum>
-  <w:abstractNum w:abstractNumId="20" w15:restartNumberingAfterBreak="0">
+  <w:abstractNum w:abstractNumId="27" w15:restartNumberingAfterBreak="0">
     <w:nsid w:val="48F52FAB"/>
     <w:multiLevelType w:val="hybridMultilevel"/>
     <w:tmpl w:val="690AFE16"/>
@@ -3629,7 +5027,120 @@
       </w:rPr>
     </w:lvl>
   </w:abstractNum>
-  <w:abstractNum w:abstractNumId="21" w15:restartNumberingAfterBreak="0">
+  <w:abstractNum w:abstractNumId="28" w15:restartNumberingAfterBreak="0">
+    <w:nsid w:val="49C844B6"/>
+    <w:multiLevelType w:val="hybridMultilevel"/>
+    <w:tmpl w:val="87E03F84"/>
+    <w:lvl w:ilvl="0" w:tplc="04090001">
+      <w:start w:val="1"/>
+      <w:numFmt w:val="bullet"/>
+      <w:lvlText w:val=""/>
+      <w:lvlJc w:val="left"/>
+      <w:pPr>
+        <w:ind w:left="720" w:hanging="360"/>
+      </w:pPr>
+      <w:rPr>
+        <w:rFonts w:ascii="Symbol" w:hAnsi="Symbol" w:hint="default"/>
+      </w:rPr>
+    </w:lvl>
+    <w:lvl w:ilvl="1" w:tplc="04090003">
+      <w:start w:val="1"/>
+      <w:numFmt w:val="bullet"/>
+      <w:lvlText w:val="o"/>
+      <w:lvlJc w:val="left"/>
+      <w:pPr>
+        <w:ind w:left="1440" w:hanging="360"/>
+      </w:pPr>
+      <w:rPr>
+        <w:rFonts w:ascii="Courier New" w:hAnsi="Courier New" w:cs="Courier New" w:hint="default"/>
+      </w:rPr>
+    </w:lvl>
+    <w:lvl w:ilvl="2" w:tplc="04090005" w:tentative="1">
+      <w:start w:val="1"/>
+      <w:numFmt w:val="bullet"/>
+      <w:lvlText w:val=""/>
+      <w:lvlJc w:val="left"/>
+      <w:pPr>
+        <w:ind w:left="2160" w:hanging="360"/>
+      </w:pPr>
+      <w:rPr>
+        <w:rFonts w:ascii="Wingdings" w:hAnsi="Wingdings" w:hint="default"/>
+      </w:rPr>
+    </w:lvl>
+    <w:lvl w:ilvl="3" w:tplc="04090001" w:tentative="1">
+      <w:start w:val="1"/>
+      <w:numFmt w:val="bullet"/>
+      <w:lvlText w:val=""/>
+      <w:lvlJc w:val="left"/>
+      <w:pPr>
+        <w:ind w:left="2880" w:hanging="360"/>
+      </w:pPr>
+      <w:rPr>
+        <w:rFonts w:ascii="Symbol" w:hAnsi="Symbol" w:hint="default"/>
+      </w:rPr>
+    </w:lvl>
+    <w:lvl w:ilvl="4" w:tplc="04090003" w:tentative="1">
+      <w:start w:val="1"/>
+      <w:numFmt w:val="bullet"/>
+      <w:lvlText w:val="o"/>
+      <w:lvlJc w:val="left"/>
+      <w:pPr>
+        <w:ind w:left="3600" w:hanging="360"/>
+      </w:pPr>
+      <w:rPr>
+        <w:rFonts w:ascii="Courier New" w:hAnsi="Courier New" w:cs="Courier New" w:hint="default"/>
+      </w:rPr>
+    </w:lvl>
+    <w:lvl w:ilvl="5" w:tplc="04090005" w:tentative="1">
+      <w:start w:val="1"/>
+      <w:numFmt w:val="bullet"/>
+      <w:lvlText w:val=""/>
+      <w:lvlJc w:val="left"/>
+      <w:pPr>
+        <w:ind w:left="4320" w:hanging="360"/>
+      </w:pPr>
+      <w:rPr>
+        <w:rFonts w:ascii="Wingdings" w:hAnsi="Wingdings" w:hint="default"/>
+      </w:rPr>
+    </w:lvl>
+    <w:lvl w:ilvl="6" w:tplc="04090001" w:tentative="1">
+      <w:start w:val="1"/>
+      <w:numFmt w:val="bullet"/>
+      <w:lvlText w:val=""/>
+      <w:lvlJc w:val="left"/>
+      <w:pPr>
+        <w:ind w:left="5040" w:hanging="360"/>
+      </w:pPr>
+      <w:rPr>
+        <w:rFonts w:ascii="Symbol" w:hAnsi="Symbol" w:hint="default"/>
+      </w:rPr>
+    </w:lvl>
+    <w:lvl w:ilvl="7" w:tplc="04090003" w:tentative="1">
+      <w:start w:val="1"/>
+      <w:numFmt w:val="bullet"/>
+      <w:lvlText w:val="o"/>
+      <w:lvlJc w:val="left"/>
+      <w:pPr>
+        <w:ind w:left="5760" w:hanging="360"/>
+      </w:pPr>
+      <w:rPr>
+        <w:rFonts w:ascii="Courier New" w:hAnsi="Courier New" w:cs="Courier New" w:hint="default"/>
+      </w:rPr>
+    </w:lvl>
+    <w:lvl w:ilvl="8" w:tplc="04090005" w:tentative="1">
+      <w:start w:val="1"/>
+      <w:numFmt w:val="bullet"/>
+      <w:lvlText w:val=""/>
+      <w:lvlJc w:val="left"/>
+      <w:pPr>
+        <w:ind w:left="6480" w:hanging="360"/>
+      </w:pPr>
+      <w:rPr>
+        <w:rFonts w:ascii="Wingdings" w:hAnsi="Wingdings" w:hint="default"/>
+      </w:rPr>
+    </w:lvl>
+  </w:abstractNum>
+  <w:abstractNum w:abstractNumId="29" w15:restartNumberingAfterBreak="0">
     <w:nsid w:val="4E002642"/>
     <w:multiLevelType w:val="hybridMultilevel"/>
     <w:tmpl w:val="E800E3EA"/>
@@ -3742,7 +5253,7 @@
       </w:rPr>
     </w:lvl>
   </w:abstractNum>
-  <w:abstractNum w:abstractNumId="22" w15:restartNumberingAfterBreak="0">
+  <w:abstractNum w:abstractNumId="30" w15:restartNumberingAfterBreak="0">
     <w:nsid w:val="50144396"/>
     <w:multiLevelType w:val="hybridMultilevel"/>
     <w:tmpl w:val="298C2FFA"/>
@@ -3855,7 +5366,7 @@
       </w:rPr>
     </w:lvl>
   </w:abstractNum>
-  <w:abstractNum w:abstractNumId="23" w15:restartNumberingAfterBreak="0">
+  <w:abstractNum w:abstractNumId="31" w15:restartNumberingAfterBreak="0">
     <w:nsid w:val="50371B96"/>
     <w:multiLevelType w:val="hybridMultilevel"/>
     <w:tmpl w:val="C26E8C34"/>
@@ -3968,7 +5479,7 @@
       </w:rPr>
     </w:lvl>
   </w:abstractNum>
-  <w:abstractNum w:abstractNumId="24" w15:restartNumberingAfterBreak="0">
+  <w:abstractNum w:abstractNumId="32" w15:restartNumberingAfterBreak="0">
     <w:nsid w:val="5B633B31"/>
     <w:multiLevelType w:val="hybridMultilevel"/>
     <w:tmpl w:val="F2ECD01C"/>
@@ -4081,7 +5592,120 @@
       </w:rPr>
     </w:lvl>
   </w:abstractNum>
-  <w:abstractNum w:abstractNumId="25" w15:restartNumberingAfterBreak="0">
+  <w:abstractNum w:abstractNumId="33" w15:restartNumberingAfterBreak="0">
+    <w:nsid w:val="5D850216"/>
+    <w:multiLevelType w:val="hybridMultilevel"/>
+    <w:tmpl w:val="4C409954"/>
+    <w:lvl w:ilvl="0" w:tplc="04090001">
+      <w:start w:val="1"/>
+      <w:numFmt w:val="bullet"/>
+      <w:lvlText w:val=""/>
+      <w:lvlJc w:val="left"/>
+      <w:pPr>
+        <w:ind w:left="720" w:hanging="360"/>
+      </w:pPr>
+      <w:rPr>
+        <w:rFonts w:ascii="Symbol" w:hAnsi="Symbol" w:hint="default"/>
+      </w:rPr>
+    </w:lvl>
+    <w:lvl w:ilvl="1" w:tplc="04090003" w:tentative="1">
+      <w:start w:val="1"/>
+      <w:numFmt w:val="bullet"/>
+      <w:lvlText w:val="o"/>
+      <w:lvlJc w:val="left"/>
+      <w:pPr>
+        <w:ind w:left="1440" w:hanging="360"/>
+      </w:pPr>
+      <w:rPr>
+        <w:rFonts w:ascii="Courier New" w:hAnsi="Courier New" w:cs="Courier New" w:hint="default"/>
+      </w:rPr>
+    </w:lvl>
+    <w:lvl w:ilvl="2" w:tplc="04090005" w:tentative="1">
+      <w:start w:val="1"/>
+      <w:numFmt w:val="bullet"/>
+      <w:lvlText w:val=""/>
+      <w:lvlJc w:val="left"/>
+      <w:pPr>
+        <w:ind w:left="2160" w:hanging="360"/>
+      </w:pPr>
+      <w:rPr>
+        <w:rFonts w:ascii="Wingdings" w:hAnsi="Wingdings" w:hint="default"/>
+      </w:rPr>
+    </w:lvl>
+    <w:lvl w:ilvl="3" w:tplc="04090001" w:tentative="1">
+      <w:start w:val="1"/>
+      <w:numFmt w:val="bullet"/>
+      <w:lvlText w:val=""/>
+      <w:lvlJc w:val="left"/>
+      <w:pPr>
+        <w:ind w:left="2880" w:hanging="360"/>
+      </w:pPr>
+      <w:rPr>
+        <w:rFonts w:ascii="Symbol" w:hAnsi="Symbol" w:hint="default"/>
+      </w:rPr>
+    </w:lvl>
+    <w:lvl w:ilvl="4" w:tplc="04090003" w:tentative="1">
+      <w:start w:val="1"/>
+      <w:numFmt w:val="bullet"/>
+      <w:lvlText w:val="o"/>
+      <w:lvlJc w:val="left"/>
+      <w:pPr>
+        <w:ind w:left="3600" w:hanging="360"/>
+      </w:pPr>
+      <w:rPr>
+        <w:rFonts w:ascii="Courier New" w:hAnsi="Courier New" w:cs="Courier New" w:hint="default"/>
+      </w:rPr>
+    </w:lvl>
+    <w:lvl w:ilvl="5" w:tplc="04090005" w:tentative="1">
+      <w:start w:val="1"/>
+      <w:numFmt w:val="bullet"/>
+      <w:lvlText w:val=""/>
+      <w:lvlJc w:val="left"/>
+      <w:pPr>
+        <w:ind w:left="4320" w:hanging="360"/>
+      </w:pPr>
+      <w:rPr>
+        <w:rFonts w:ascii="Wingdings" w:hAnsi="Wingdings" w:hint="default"/>
+      </w:rPr>
+    </w:lvl>
+    <w:lvl w:ilvl="6" w:tplc="04090001" w:tentative="1">
+      <w:start w:val="1"/>
+      <w:numFmt w:val="bullet"/>
+      <w:lvlText w:val=""/>
+      <w:lvlJc w:val="left"/>
+      <w:pPr>
+        <w:ind w:left="5040" w:hanging="360"/>
+      </w:pPr>
+      <w:rPr>
+        <w:rFonts w:ascii="Symbol" w:hAnsi="Symbol" w:hint="default"/>
+      </w:rPr>
+    </w:lvl>
+    <w:lvl w:ilvl="7" w:tplc="04090003" w:tentative="1">
+      <w:start w:val="1"/>
+      <w:numFmt w:val="bullet"/>
+      <w:lvlText w:val="o"/>
+      <w:lvlJc w:val="left"/>
+      <w:pPr>
+        <w:ind w:left="5760" w:hanging="360"/>
+      </w:pPr>
+      <w:rPr>
+        <w:rFonts w:ascii="Courier New" w:hAnsi="Courier New" w:cs="Courier New" w:hint="default"/>
+      </w:rPr>
+    </w:lvl>
+    <w:lvl w:ilvl="8" w:tplc="04090005" w:tentative="1">
+      <w:start w:val="1"/>
+      <w:numFmt w:val="bullet"/>
+      <w:lvlText w:val=""/>
+      <w:lvlJc w:val="left"/>
+      <w:pPr>
+        <w:ind w:left="6480" w:hanging="360"/>
+      </w:pPr>
+      <w:rPr>
+        <w:rFonts w:ascii="Wingdings" w:hAnsi="Wingdings" w:hint="default"/>
+      </w:rPr>
+    </w:lvl>
+  </w:abstractNum>
+  <w:abstractNum w:abstractNumId="34" w15:restartNumberingAfterBreak="0">
     <w:nsid w:val="5FE35CDE"/>
     <w:multiLevelType w:val="hybridMultilevel"/>
     <w:tmpl w:val="0124FD3E"/>
@@ -4194,7 +5818,120 @@
       </w:rPr>
     </w:lvl>
   </w:abstractNum>
-  <w:abstractNum w:abstractNumId="26" w15:restartNumberingAfterBreak="0">
+  <w:abstractNum w:abstractNumId="35" w15:restartNumberingAfterBreak="0">
+    <w:nsid w:val="640D081B"/>
+    <w:multiLevelType w:val="hybridMultilevel"/>
+    <w:tmpl w:val="6300826C"/>
+    <w:lvl w:ilvl="0" w:tplc="04090001">
+      <w:start w:val="1"/>
+      <w:numFmt w:val="bullet"/>
+      <w:lvlText w:val=""/>
+      <w:lvlJc w:val="left"/>
+      <w:pPr>
+        <w:ind w:left="720" w:hanging="360"/>
+      </w:pPr>
+      <w:rPr>
+        <w:rFonts w:ascii="Symbol" w:hAnsi="Symbol" w:hint="default"/>
+      </w:rPr>
+    </w:lvl>
+    <w:lvl w:ilvl="1" w:tplc="04090003" w:tentative="1">
+      <w:start w:val="1"/>
+      <w:numFmt w:val="bullet"/>
+      <w:lvlText w:val="o"/>
+      <w:lvlJc w:val="left"/>
+      <w:pPr>
+        <w:ind w:left="1440" w:hanging="360"/>
+      </w:pPr>
+      <w:rPr>
+        <w:rFonts w:ascii="Courier New" w:hAnsi="Courier New" w:cs="Courier New" w:hint="default"/>
+      </w:rPr>
+    </w:lvl>
+    <w:lvl w:ilvl="2" w:tplc="04090005" w:tentative="1">
+      <w:start w:val="1"/>
+      <w:numFmt w:val="bullet"/>
+      <w:lvlText w:val=""/>
+      <w:lvlJc w:val="left"/>
+      <w:pPr>
+        <w:ind w:left="2160" w:hanging="360"/>
+      </w:pPr>
+      <w:rPr>
+        <w:rFonts w:ascii="Wingdings" w:hAnsi="Wingdings" w:hint="default"/>
+      </w:rPr>
+    </w:lvl>
+    <w:lvl w:ilvl="3" w:tplc="04090001" w:tentative="1">
+      <w:start w:val="1"/>
+      <w:numFmt w:val="bullet"/>
+      <w:lvlText w:val=""/>
+      <w:lvlJc w:val="left"/>
+      <w:pPr>
+        <w:ind w:left="2880" w:hanging="360"/>
+      </w:pPr>
+      <w:rPr>
+        <w:rFonts w:ascii="Symbol" w:hAnsi="Symbol" w:hint="default"/>
+      </w:rPr>
+    </w:lvl>
+    <w:lvl w:ilvl="4" w:tplc="04090003" w:tentative="1">
+      <w:start w:val="1"/>
+      <w:numFmt w:val="bullet"/>
+      <w:lvlText w:val="o"/>
+      <w:lvlJc w:val="left"/>
+      <w:pPr>
+        <w:ind w:left="3600" w:hanging="360"/>
+      </w:pPr>
+      <w:rPr>
+        <w:rFonts w:ascii="Courier New" w:hAnsi="Courier New" w:cs="Courier New" w:hint="default"/>
+      </w:rPr>
+    </w:lvl>
+    <w:lvl w:ilvl="5" w:tplc="04090005" w:tentative="1">
+      <w:start w:val="1"/>
+      <w:numFmt w:val="bullet"/>
+      <w:lvlText w:val=""/>
+      <w:lvlJc w:val="left"/>
+      <w:pPr>
+        <w:ind w:left="4320" w:hanging="360"/>
+      </w:pPr>
+      <w:rPr>
+        <w:rFonts w:ascii="Wingdings" w:hAnsi="Wingdings" w:hint="default"/>
+      </w:rPr>
+    </w:lvl>
+    <w:lvl w:ilvl="6" w:tplc="04090001" w:tentative="1">
+      <w:start w:val="1"/>
+      <w:numFmt w:val="bullet"/>
+      <w:lvlText w:val=""/>
+      <w:lvlJc w:val="left"/>
+      <w:pPr>
+        <w:ind w:left="5040" w:hanging="360"/>
+      </w:pPr>
+      <w:rPr>
+        <w:rFonts w:ascii="Symbol" w:hAnsi="Symbol" w:hint="default"/>
+      </w:rPr>
+    </w:lvl>
+    <w:lvl w:ilvl="7" w:tplc="04090003" w:tentative="1">
+      <w:start w:val="1"/>
+      <w:numFmt w:val="bullet"/>
+      <w:lvlText w:val="o"/>
+      <w:lvlJc w:val="left"/>
+      <w:pPr>
+        <w:ind w:left="5760" w:hanging="360"/>
+      </w:pPr>
+      <w:rPr>
+        <w:rFonts w:ascii="Courier New" w:hAnsi="Courier New" w:cs="Courier New" w:hint="default"/>
+      </w:rPr>
+    </w:lvl>
+    <w:lvl w:ilvl="8" w:tplc="04090005" w:tentative="1">
+      <w:start w:val="1"/>
+      <w:numFmt w:val="bullet"/>
+      <w:lvlText w:val=""/>
+      <w:lvlJc w:val="left"/>
+      <w:pPr>
+        <w:ind w:left="6480" w:hanging="360"/>
+      </w:pPr>
+      <w:rPr>
+        <w:rFonts w:ascii="Wingdings" w:hAnsi="Wingdings" w:hint="default"/>
+      </w:rPr>
+    </w:lvl>
+  </w:abstractNum>
+  <w:abstractNum w:abstractNumId="36" w15:restartNumberingAfterBreak="0">
     <w:nsid w:val="64EE5734"/>
     <w:multiLevelType w:val="hybridMultilevel"/>
     <w:tmpl w:val="64EAD3D2"/>
@@ -4307,7 +6044,7 @@
       </w:rPr>
     </w:lvl>
   </w:abstractNum>
-  <w:abstractNum w:abstractNumId="27" w15:restartNumberingAfterBreak="0">
+  <w:abstractNum w:abstractNumId="37" w15:restartNumberingAfterBreak="0">
     <w:nsid w:val="65A8356B"/>
     <w:multiLevelType w:val="hybridMultilevel"/>
     <w:tmpl w:val="10FAA644"/>
@@ -4420,7 +6157,7 @@
       </w:rPr>
     </w:lvl>
   </w:abstractNum>
-  <w:abstractNum w:abstractNumId="28" w15:restartNumberingAfterBreak="0">
+  <w:abstractNum w:abstractNumId="38" w15:restartNumberingAfterBreak="0">
     <w:nsid w:val="665F20BD"/>
     <w:multiLevelType w:val="hybridMultilevel"/>
     <w:tmpl w:val="7452FAF4"/>
@@ -4533,7 +6270,7 @@
       </w:rPr>
     </w:lvl>
   </w:abstractNum>
-  <w:abstractNum w:abstractNumId="29" w15:restartNumberingAfterBreak="0">
+  <w:abstractNum w:abstractNumId="39" w15:restartNumberingAfterBreak="0">
     <w:nsid w:val="67475173"/>
     <w:multiLevelType w:val="hybridMultilevel"/>
     <w:tmpl w:val="EE3AA532"/>
@@ -4646,7 +6383,7 @@
       </w:rPr>
     </w:lvl>
   </w:abstractNum>
-  <w:abstractNum w:abstractNumId="30" w15:restartNumberingAfterBreak="0">
+  <w:abstractNum w:abstractNumId="40" w15:restartNumberingAfterBreak="0">
     <w:nsid w:val="697217DA"/>
     <w:multiLevelType w:val="hybridMultilevel"/>
     <w:tmpl w:val="67A0D3C4"/>
@@ -4759,7 +6496,7 @@
       </w:rPr>
     </w:lvl>
   </w:abstractNum>
-  <w:abstractNum w:abstractNumId="31" w15:restartNumberingAfterBreak="0">
+  <w:abstractNum w:abstractNumId="41" w15:restartNumberingAfterBreak="0">
     <w:nsid w:val="751031FE"/>
     <w:multiLevelType w:val="hybridMultilevel"/>
     <w:tmpl w:val="2FF2B92C"/>
@@ -4872,7 +6609,7 @@
       </w:rPr>
     </w:lvl>
   </w:abstractNum>
-  <w:abstractNum w:abstractNumId="32" w15:restartNumberingAfterBreak="0">
+  <w:abstractNum w:abstractNumId="42" w15:restartNumberingAfterBreak="0">
     <w:nsid w:val="79730A0B"/>
     <w:multiLevelType w:val="hybridMultilevel"/>
     <w:tmpl w:val="D2C6711C"/>
@@ -4985,7 +6722,7 @@
       </w:rPr>
     </w:lvl>
   </w:abstractNum>
-  <w:abstractNum w:abstractNumId="33" w15:restartNumberingAfterBreak="0">
+  <w:abstractNum w:abstractNumId="43" w15:restartNumberingAfterBreak="0">
     <w:nsid w:val="7CD139AF"/>
     <w:multiLevelType w:val="hybridMultilevel"/>
     <w:tmpl w:val="05DABDC2"/>
@@ -5102,103 +6839,133 @@
     <w:abstractNumId w:val="0"/>
   </w:num>
   <w:num w:numId="2" w16cid:durableId="1236934555">
-    <w:abstractNumId w:val="20"/>
+    <w:abstractNumId w:val="27"/>
   </w:num>
   <w:num w:numId="3" w16cid:durableId="2030830626">
-    <w:abstractNumId w:val="16"/>
+    <w:abstractNumId w:val="22"/>
   </w:num>
   <w:num w:numId="4" w16cid:durableId="1678580305">
-    <w:abstractNumId w:val="22"/>
+    <w:abstractNumId w:val="30"/>
   </w:num>
   <w:num w:numId="5" w16cid:durableId="1917739386">
-    <w:abstractNumId w:val="18"/>
+    <w:abstractNumId w:val="25"/>
   </w:num>
   <w:num w:numId="6" w16cid:durableId="778716973">
-    <w:abstractNumId w:val="23"/>
+    <w:abstractNumId w:val="31"/>
   </w:num>
   <w:num w:numId="7" w16cid:durableId="1765177408">
     <w:abstractNumId w:val="7"/>
   </w:num>
   <w:num w:numId="8" w16cid:durableId="76484327">
-    <w:abstractNumId w:val="29"/>
+    <w:abstractNumId w:val="39"/>
   </w:num>
   <w:num w:numId="9" w16cid:durableId="199780051">
     <w:abstractNumId w:val="5"/>
   </w:num>
   <w:num w:numId="10" w16cid:durableId="1024332045">
-    <w:abstractNumId w:val="24"/>
+    <w:abstractNumId w:val="32"/>
   </w:num>
   <w:num w:numId="11" w16cid:durableId="246967121">
-    <w:abstractNumId w:val="19"/>
+    <w:abstractNumId w:val="26"/>
   </w:num>
   <w:num w:numId="12" w16cid:durableId="224492789">
     <w:abstractNumId w:val="3"/>
   </w:num>
   <w:num w:numId="13" w16cid:durableId="1470128525">
+    <w:abstractNumId w:val="18"/>
+  </w:num>
+  <w:num w:numId="14" w16cid:durableId="225259173">
     <w:abstractNumId w:val="13"/>
   </w:num>
-  <w:num w:numId="14" w16cid:durableId="225259173">
-    <w:abstractNumId w:val="10"/>
-  </w:num>
   <w:num w:numId="15" w16cid:durableId="27610450">
-    <w:abstractNumId w:val="31"/>
+    <w:abstractNumId w:val="41"/>
   </w:num>
   <w:num w:numId="16" w16cid:durableId="1768961704">
     <w:abstractNumId w:val="6"/>
   </w:num>
   <w:num w:numId="17" w16cid:durableId="1824657484">
-    <w:abstractNumId w:val="28"/>
+    <w:abstractNumId w:val="38"/>
   </w:num>
   <w:num w:numId="18" w16cid:durableId="1959987537">
-    <w:abstractNumId w:val="9"/>
+    <w:abstractNumId w:val="10"/>
   </w:num>
   <w:num w:numId="19" w16cid:durableId="1879128140">
     <w:abstractNumId w:val="2"/>
   </w:num>
   <w:num w:numId="20" w16cid:durableId="63527434">
-    <w:abstractNumId w:val="33"/>
+    <w:abstractNumId w:val="43"/>
   </w:num>
   <w:num w:numId="21" w16cid:durableId="2064480858">
     <w:abstractNumId w:val="8"/>
   </w:num>
   <w:num w:numId="22" w16cid:durableId="695932550">
-    <w:abstractNumId w:val="15"/>
+    <w:abstractNumId w:val="20"/>
   </w:num>
   <w:num w:numId="23" w16cid:durableId="431320449">
-    <w:abstractNumId w:val="21"/>
+    <w:abstractNumId w:val="29"/>
   </w:num>
   <w:num w:numId="24" w16cid:durableId="162745161">
-    <w:abstractNumId w:val="30"/>
+    <w:abstractNumId w:val="40"/>
   </w:num>
   <w:num w:numId="25" w16cid:durableId="1158884170">
-    <w:abstractNumId w:val="32"/>
+    <w:abstractNumId w:val="42"/>
   </w:num>
   <w:num w:numId="26" w16cid:durableId="1680540694">
-    <w:abstractNumId w:val="25"/>
+    <w:abstractNumId w:val="34"/>
   </w:num>
   <w:num w:numId="27" w16cid:durableId="1197236541">
-    <w:abstractNumId w:val="12"/>
+    <w:abstractNumId w:val="17"/>
   </w:num>
   <w:num w:numId="28" w16cid:durableId="1019311912">
     <w:abstractNumId w:val="4"/>
   </w:num>
   <w:num w:numId="29" w16cid:durableId="1146118646">
-    <w:abstractNumId w:val="26"/>
+    <w:abstractNumId w:val="36"/>
   </w:num>
   <w:num w:numId="30" w16cid:durableId="1764450621">
-    <w:abstractNumId w:val="14"/>
+    <w:abstractNumId w:val="19"/>
   </w:num>
   <w:num w:numId="31" w16cid:durableId="122045293">
-    <w:abstractNumId w:val="27"/>
+    <w:abstractNumId w:val="37"/>
   </w:num>
   <w:num w:numId="32" w16cid:durableId="976030511">
-    <w:abstractNumId w:val="11"/>
+    <w:abstractNumId w:val="15"/>
   </w:num>
   <w:num w:numId="33" w16cid:durableId="2029872830">
-    <w:abstractNumId w:val="17"/>
+    <w:abstractNumId w:val="24"/>
   </w:num>
   <w:num w:numId="34" w16cid:durableId="1451826624">
     <w:abstractNumId w:val="1"/>
+  </w:num>
+  <w:num w:numId="35" w16cid:durableId="167714515">
+    <w:abstractNumId w:val="14"/>
+  </w:num>
+  <w:num w:numId="36" w16cid:durableId="213472372">
+    <w:abstractNumId w:val="11"/>
+  </w:num>
+  <w:num w:numId="37" w16cid:durableId="674579684">
+    <w:abstractNumId w:val="12"/>
+  </w:num>
+  <w:num w:numId="38" w16cid:durableId="1167792023">
+    <w:abstractNumId w:val="23"/>
+  </w:num>
+  <w:num w:numId="39" w16cid:durableId="1896549271">
+    <w:abstractNumId w:val="21"/>
+  </w:num>
+  <w:num w:numId="40" w16cid:durableId="1297830382">
+    <w:abstractNumId w:val="33"/>
+  </w:num>
+  <w:num w:numId="41" w16cid:durableId="2049210486">
+    <w:abstractNumId w:val="9"/>
+  </w:num>
+  <w:num w:numId="42" w16cid:durableId="2123262363">
+    <w:abstractNumId w:val="16"/>
+  </w:num>
+  <w:num w:numId="43" w16cid:durableId="1770158446">
+    <w:abstractNumId w:val="28"/>
+  </w:num>
+  <w:num w:numId="44" w16cid:durableId="94636768">
+    <w:abstractNumId w:val="35"/>
   </w:num>
   <w:numIdMacAtCleanup w:val="20"/>
 </w:numbering>

</xml_diff>

<commit_message>
Playable game, needs graphics and polishing
</commit_message>
<xml_diff>
--- a/non_game/[Ideas] GoGodot Jam 4.docx
+++ b/non_game/[Ideas] GoGodot Jam 4.docx
@@ -6,8 +6,13 @@
       <w:pPr>
         <w:pStyle w:val="Heading1"/>
       </w:pPr>
-      <w:r>
-        <w:t>GoGodot Jam 4</w:t>
+      <w:proofErr w:type="spellStart"/>
+      <w:r>
+        <w:t>GoGodot</w:t>
+      </w:r>
+      <w:proofErr w:type="spellEnd"/>
+      <w:r>
+        <w:t xml:space="preserve"> Jam 4</w:t>
       </w:r>
     </w:p>
     <w:p>
@@ -20,12 +25,28 @@
     </w:p>
     <w:p>
       <w:r>
-        <w:t>A game with only two colors (black-white), low-bit pixel art.</w:t>
-      </w:r>
-    </w:p>
-    <w:p>
-      <w:r>
-        <w:t>Perhaps a puzzle with no text, only minimal elements and rules.</w:t>
+        <w:t>A game with only two colors (</w:t>
+      </w:r>
+      <w:proofErr w:type="gramStart"/>
+      <w:r>
+        <w:t>black-white</w:t>
+      </w:r>
+      <w:proofErr w:type="gramEnd"/>
+      <w:r>
+        <w:t>), low-bit pixel art.</w:t>
+      </w:r>
+    </w:p>
+    <w:p>
+      <w:r>
+        <w:t xml:space="preserve">Perhaps a puzzle with no text, only minimal </w:t>
+      </w:r>
+      <w:proofErr w:type="gramStart"/>
+      <w:r>
+        <w:t>elements</w:t>
+      </w:r>
+      <w:proofErr w:type="gramEnd"/>
+      <w:r>
+        <w:t xml:space="preserve"> and rules.</w:t>
       </w:r>
     </w:p>
     <w:p/>
@@ -39,7 +60,15 @@
     </w:p>
     <w:p>
       <w:r>
-        <w:t>A puzzle game where, to win the level, you have to create the sentence “LESS” = “MORE”</w:t>
+        <w:t xml:space="preserve">A puzzle game where, to win the level, you </w:t>
+      </w:r>
+      <w:proofErr w:type="gramStart"/>
+      <w:r>
+        <w:t>have to</w:t>
+      </w:r>
+      <w:proofErr w:type="gramEnd"/>
+      <w:r>
+        <w:t xml:space="preserve"> create the sentence “LESS” = “MORE”</w:t>
       </w:r>
     </w:p>
     <w:p/>
@@ -101,7 +130,15 @@
         <w:t>The enemies throw extra ingredients towards you/your cauldron.</w:t>
       </w:r>
       <w:r>
-        <w:t xml:space="preserve"> You have to stop them, before they overflow your cauldron.</w:t>
+        <w:t xml:space="preserve"> You </w:t>
+      </w:r>
+      <w:proofErr w:type="gramStart"/>
+      <w:r>
+        <w:t>have to</w:t>
+      </w:r>
+      <w:proofErr w:type="gramEnd"/>
+      <w:r>
+        <w:t xml:space="preserve"> stop them, before they overflow your cauldron.</w:t>
       </w:r>
     </w:p>
     <w:p>
@@ -169,8 +206,13 @@
         </w:numPr>
       </w:pPr>
       <w:r>
-        <w:t>After adding, it takes X seconds to “cook” and finalize</w:t>
-      </w:r>
+        <w:t xml:space="preserve">After adding, it takes X seconds to “cook” and </w:t>
+      </w:r>
+      <w:proofErr w:type="gramStart"/>
+      <w:r>
+        <w:t>finalize</w:t>
+      </w:r>
+      <w:proofErr w:type="gramEnd"/>
     </w:p>
     <w:p>
       <w:pPr>
@@ -187,7 +229,15 @@
         <w:t xml:space="preserve"> </w:t>
       </w:r>
       <w:r>
-        <w:t>and reappear somewhere else some time later.</w:t>
+        <w:t xml:space="preserve">and reappear somewhere else </w:t>
+      </w:r>
+      <w:proofErr w:type="spellStart"/>
+      <w:r>
+        <w:t>some time</w:t>
+      </w:r>
+      <w:proofErr w:type="spellEnd"/>
+      <w:r>
+        <w:t xml:space="preserve"> later.</w:t>
       </w:r>
     </w:p>
     <w:p>
@@ -237,7 +287,15 @@
         <w:t>too much</w:t>
       </w:r>
       <w:r>
-        <w:t>, it explodes and you lose.</w:t>
+        <w:t xml:space="preserve">, it </w:t>
+      </w:r>
+      <w:proofErr w:type="gramStart"/>
+      <w:r>
+        <w:t>explodes</w:t>
+      </w:r>
+      <w:proofErr w:type="gramEnd"/>
+      <w:r>
+        <w:t xml:space="preserve"> and you lose.</w:t>
       </w:r>
     </w:p>
     <w:p/>
@@ -326,8 +384,13 @@
         <w:t>has</w:t>
       </w:r>
       <w:r>
-        <w:t xml:space="preserve"> one ingredient type :p</w:t>
-      </w:r>
+        <w:t xml:space="preserve"> one ingredient </w:t>
+      </w:r>
+      <w:proofErr w:type="gramStart"/>
+      <w:r>
+        <w:t>type :p</w:t>
+      </w:r>
+      <w:proofErr w:type="gramEnd"/>
     </w:p>
     <w:p>
       <w:r>
@@ -356,7 +419,15 @@
         <w:t>roughly</w:t>
       </w:r>
       <w:r>
-        <w:t xml:space="preserve"> towards the cauldron at all times. Adding more automatically</w:t>
+        <w:t xml:space="preserve"> towards the cauldron </w:t>
+      </w:r>
+      <w:proofErr w:type="gramStart"/>
+      <w:r>
+        <w:t>at all times</w:t>
+      </w:r>
+      <w:proofErr w:type="gramEnd"/>
+      <w:r>
+        <w:t>. Adding more automatically</w:t>
       </w:r>
     </w:p>
     <w:p>
@@ -396,7 +467,15 @@
         <w:t>number</w:t>
       </w:r>
       <w:r>
-        <w:t xml:space="preserve"> of points depends …</w:t>
+        <w:t xml:space="preserve"> of points </w:t>
+      </w:r>
+      <w:proofErr w:type="gramStart"/>
+      <w:r>
+        <w:t>depends</w:t>
+      </w:r>
+      <w:proofErr w:type="gramEnd"/>
+      <w:r>
+        <w:t xml:space="preserve"> …</w:t>
       </w:r>
     </w:p>
     <w:p>
@@ -454,8 +533,13 @@
         <w:t>least</w:t>
       </w:r>
       <w:r>
-        <w:t xml:space="preserve"> turning or accelerating</w:t>
-      </w:r>
+        <w:t xml:space="preserve"> turning or </w:t>
+      </w:r>
+      <w:proofErr w:type="gramStart"/>
+      <w:r>
+        <w:t>accelerating</w:t>
+      </w:r>
+      <w:proofErr w:type="gramEnd"/>
     </w:p>
     <w:p>
       <w:pPr>
@@ -506,7 +590,15 @@
         </w:numPr>
       </w:pPr>
       <w:r>
-        <w:t>Simple midgetgolf levels</w:t>
+        <w:t xml:space="preserve">Simple </w:t>
+      </w:r>
+      <w:proofErr w:type="spellStart"/>
+      <w:r>
+        <w:t>midgetgolf</w:t>
+      </w:r>
+      <w:proofErr w:type="spellEnd"/>
+      <w:r>
+        <w:t xml:space="preserve"> levels</w:t>
       </w:r>
     </w:p>
     <w:p>
@@ -518,7 +610,15 @@
         </w:numPr>
       </w:pPr>
       <w:r>
-        <w:t>However, the ball can be hit at all times (no need to wait until it’s still). Players kick it by simply walking into it. (Or they hold their golf stick at the side.)</w:t>
+        <w:t xml:space="preserve">However, the ball can be </w:t>
+      </w:r>
+      <w:proofErr w:type="gramStart"/>
+      <w:r>
+        <w:t>hit at all times</w:t>
+      </w:r>
+      <w:proofErr w:type="gramEnd"/>
+      <w:r>
+        <w:t xml:space="preserve"> (no need to wait until it’s still). Players kick it by simply walking into it. (Or they hold their golf stick at the side.)</w:t>
       </w:r>
     </w:p>
     <w:p>
@@ -530,7 +630,15 @@
         </w:numPr>
       </w:pPr>
       <w:r>
-        <w:t>Fewer touches  = more points when it goes into the hole.</w:t>
+        <w:t xml:space="preserve">Fewer </w:t>
+      </w:r>
+      <w:proofErr w:type="gramStart"/>
+      <w:r>
+        <w:t>touches  =</w:t>
+      </w:r>
+      <w:proofErr w:type="gramEnd"/>
+      <w:r>
+        <w:t xml:space="preserve"> more points when it goes into the hole.</w:t>
       </w:r>
     </w:p>
     <w:p>
@@ -577,7 +685,15 @@
     </w:p>
     <w:p>
       <w:r>
-        <w:t>You have to reduce it back to 1 square (or 3x3/4x4), while keeping your money flow positive at all times.</w:t>
+        <w:t xml:space="preserve">You </w:t>
+      </w:r>
+      <w:proofErr w:type="gramStart"/>
+      <w:r>
+        <w:t>have to</w:t>
+      </w:r>
+      <w:proofErr w:type="gramEnd"/>
+      <w:r>
+        <w:t xml:space="preserve"> reduce it back to 1 square (or 3x3/4x4), while keeping your money flow positive at all times.</w:t>
       </w:r>
     </w:p>
     <w:p>
@@ -614,8 +730,13 @@
       </w:r>
     </w:p>
     <w:p>
-      <w:r>
-        <w:t>Similar to the couch co-op</w:t>
+      <w:proofErr w:type="gramStart"/>
+      <w:r>
+        <w:t>Similar to</w:t>
+      </w:r>
+      <w:proofErr w:type="gramEnd"/>
+      <w:r>
+        <w:t xml:space="preserve"> the couch co-op</w:t>
       </w:r>
       <w:r>
         <w:t xml:space="preserve"> / sports game. A semi-abstract, maybe platformer, game like the old arcades.</w:t>
@@ -629,7 +750,15 @@
     <w:p/>
     <w:p>
       <w:r>
-        <w:t xml:space="preserve">A platformer where you have to </w:t>
+        <w:t xml:space="preserve">A platformer where you </w:t>
+      </w:r>
+      <w:proofErr w:type="gramStart"/>
+      <w:r>
+        <w:t>have to</w:t>
+      </w:r>
+      <w:proofErr w:type="gramEnd"/>
+      <w:r>
+        <w:t xml:space="preserve"> </w:t>
       </w:r>
       <w:r>
         <w:rPr>
@@ -685,7 +814,15 @@
     </w:p>
     <w:p>
       <w:r>
-        <w:t>In general, you have to …</w:t>
+        <w:t xml:space="preserve">In general, you </w:t>
+      </w:r>
+      <w:proofErr w:type="gramStart"/>
+      <w:r>
+        <w:t>have to</w:t>
+      </w:r>
+      <w:proofErr w:type="gramEnd"/>
+      <w:r>
+        <w:t xml:space="preserve"> …</w:t>
       </w:r>
     </w:p>
     <w:p>
@@ -697,7 +834,15 @@
         </w:numPr>
       </w:pPr>
       <w:r>
-        <w:t>Attack/stop/deflect people before they buy something. (It only matters if they get to a checkout, before that time you can allow them to stack up on items.)</w:t>
+        <w:t xml:space="preserve">Attack/stop/deflect people before they buy something. (It only matters if they get to a </w:t>
+      </w:r>
+      <w:proofErr w:type="gramStart"/>
+      <w:r>
+        <w:t>checkout, before</w:t>
+      </w:r>
+      <w:proofErr w:type="gramEnd"/>
+      <w:r>
+        <w:t xml:space="preserve"> that time you can allow them to stack up on items.)</w:t>
       </w:r>
     </w:p>
     <w:p>
@@ -753,28 +898,6 @@
           <w:b/>
           <w:bCs/>
         </w:rPr>
-        <w:t>BUGS:</w:t>
-      </w:r>
-    </w:p>
-    <w:p>
-      <w:pPr>
-        <w:pStyle w:val="ListParagraph"/>
-        <w:numPr>
-          <w:ilvl w:val="0"/>
-          <w:numId w:val="44"/>
-        </w:numPr>
-      </w:pPr>
-      <w:r>
-        <w:t>Animation reset after being “stunned” doesn’t happen</w:t>
-      </w:r>
-    </w:p>
-    <w:p/>
-    <w:p>
-      <w:r>
-        <w:rPr>
-          <w:b/>
-          <w:bCs/>
-        </w:rPr>
         <w:t>Map:</w:t>
       </w:r>
     </w:p>
@@ -787,7 +910,21 @@
         </w:numPr>
       </w:pPr>
       <w:r>
-        <w:t>Add nice background color/pattern/environment outside store</w:t>
+        <w:t xml:space="preserve">Change </w:t>
+      </w:r>
+      <w:r>
+        <w:t xml:space="preserve">the items of the store to </w:t>
+      </w:r>
+      <w:proofErr w:type="spellStart"/>
+      <w:r>
+        <w:t>way</w:t>
+      </w:r>
+      <w:proofErr w:type="spellEnd"/>
+      <w:r>
+        <w:t xml:space="preserve"> more wasteful products</w:t>
+      </w:r>
+      <w:r>
+        <w:t>?</w:t>
       </w:r>
     </w:p>
     <w:p>
@@ -799,7 +936,83 @@
         </w:numPr>
       </w:pPr>
       <w:r>
-        <w:t>Change checkout to be a “welcome mat” (like entrance)</w:t>
+        <w:t>More powerups/specialties</w:t>
+      </w:r>
+    </w:p>
+    <w:p>
+      <w:pPr>
+        <w:pStyle w:val="ListParagraph"/>
+        <w:numPr>
+          <w:ilvl w:val="1"/>
+          <w:numId w:val="37"/>
+        </w:numPr>
+      </w:pPr>
+      <w:r>
+        <w:t>S</w:t>
+      </w:r>
+      <w:r>
+        <w:t>peed</w:t>
+      </w:r>
+      <w:r>
+        <w:t xml:space="preserve">. (Speed </w:t>
+      </w:r>
+      <w:r>
+        <w:rPr>
+          <w:i/>
+          <w:iCs/>
+        </w:rPr>
+        <w:t>down</w:t>
+      </w:r>
+      <w:r>
+        <w:t xml:space="preserve"> can be ignored by </w:t>
+      </w:r>
+      <w:r>
+        <w:rPr>
+          <w:i/>
+          <w:iCs/>
+        </w:rPr>
+        <w:t>dashing</w:t>
+      </w:r>
+      <w:r>
+        <w:t xml:space="preserve"> through it?)</w:t>
+      </w:r>
+    </w:p>
+    <w:p>
+      <w:pPr>
+        <w:pStyle w:val="ListParagraph"/>
+        <w:numPr>
+          <w:ilvl w:val="1"/>
+          <w:numId w:val="37"/>
+        </w:numPr>
+      </w:pPr>
+      <w:r>
+        <w:rPr>
+          <w:i/>
+          <w:iCs/>
+        </w:rPr>
+        <w:t>T</w:t>
+      </w:r>
+      <w:r>
+        <w:rPr>
+          <w:i/>
+          <w:iCs/>
+        </w:rPr>
+        <w:t>eleport</w:t>
+      </w:r>
+      <w:r>
+        <w:t xml:space="preserve">. </w:t>
+      </w:r>
+    </w:p>
+    <w:p>
+      <w:pPr>
+        <w:pStyle w:val="ListParagraph"/>
+        <w:numPr>
+          <w:ilvl w:val="1"/>
+          <w:numId w:val="37"/>
+        </w:numPr>
+      </w:pPr>
+      <w:r>
+        <w:t>Or a conveyor belt.</w:t>
       </w:r>
     </w:p>
     <w:p>
@@ -811,13 +1024,17 @@
         </w:numPr>
       </w:pPr>
       <w:r>
-        <w:t>Add walls around it (both visual</w:t>
-      </w:r>
-      <w:r>
-        <w:t xml:space="preserve"> and physics to stop player</w:t>
-      </w:r>
-      <w:r>
-        <w:t>)</w:t>
+        <w:t>Ingredients that are temporarily “for sale” or temporarily “hot”, changing how much people earn for them. And you can also destroy those signs? Changing the rules?</w:t>
+      </w:r>
+    </w:p>
+    <w:p/>
+    <w:p>
+      <w:r>
+        <w:rPr>
+          <w:b/>
+          <w:bCs/>
+        </w:rPr>
+        <w:t>Game loop</w:t>
       </w:r>
     </w:p>
     <w:p>
@@ -829,64 +1046,45 @@
         </w:numPr>
       </w:pPr>
       <w:r>
-        <w:t>Tween cell appear/disappear ( = type change)</w:t>
-      </w:r>
-    </w:p>
-    <w:p/>
-    <w:p>
-      <w:r>
         <w:rPr>
           <w:b/>
           <w:bCs/>
         </w:rPr>
-        <w:t>Clients:</w:t>
+        <w:t>NOTE:</w:t>
+      </w:r>
+      <w:r>
+        <w:t xml:space="preserve"> We </w:t>
+      </w:r>
+      <w:r>
+        <w:rPr>
+          <w:i/>
+          <w:iCs/>
+        </w:rPr>
+        <w:t>need</w:t>
+      </w:r>
+      <w:r>
+        <w:t xml:space="preserve"> some faster way to move around, right?</w:t>
       </w:r>
     </w:p>
     <w:p>
       <w:pPr>
         <w:pStyle w:val="ListParagraph"/>
         <w:numPr>
-          <w:ilvl w:val="0"/>
-          <w:numId w:val="41"/>
+          <w:ilvl w:val="1"/>
+          <w:numId w:val="37"/>
         </w:numPr>
       </w:pPr>
       <w:r>
-        <w:t>Tween appear/disappear</w:t>
-      </w:r>
-    </w:p>
-    <w:p>
-      <w:pPr>
-        <w:pStyle w:val="ListParagraph"/>
-        <w:numPr>
-          <w:ilvl w:val="0"/>
-          <w:numId w:val="41"/>
-        </w:numPr>
-      </w:pPr>
-      <w:r>
-        <w:t>Knockback on stun? (+particle/text feedback)</w:t>
-      </w:r>
-    </w:p>
-    <w:p>
-      <w:pPr>
-        <w:pStyle w:val="ListParagraph"/>
-        <w:numPr>
-          <w:ilvl w:val="0"/>
-          <w:numId w:val="41"/>
-        </w:numPr>
-      </w:pPr>
-      <w:r>
-        <w:t>The number of them should be less, and should ramp up over time (with those stages)</w:t>
-      </w:r>
-    </w:p>
-    <w:p/>
-    <w:p>
-      <w:r>
-        <w:rPr>
-          <w:b/>
-          <w:bCs/>
-        </w:rPr>
-        <w:t>Game loop</w:t>
-      </w:r>
+        <w:t>Every side</w:t>
+      </w:r>
+      <w:r>
+        <w:t xml:space="preserve"> wall gets one </w:t>
+      </w:r>
+      <w:proofErr w:type="gramStart"/>
+      <w:r>
+        <w:t>teleport?</w:t>
+      </w:r>
+      <w:proofErr w:type="gramEnd"/>
     </w:p>
     <w:p>
       <w:pPr>
@@ -897,7 +1095,90 @@
         </w:numPr>
       </w:pPr>
       <w:r>
-        <w:t>Maybe reframe “score” as “plastic points” =&gt; if you’re out of plastic points, the next buy will kill you</w:t>
+        <w:rPr>
+          <w:b/>
+          <w:bCs/>
+        </w:rPr>
+        <w:t>DESTROYING TILES</w:t>
+      </w:r>
+      <w:r>
+        <w:t xml:space="preserve">: </w:t>
+      </w:r>
+      <w:r>
+        <w:t>should probably keep a “counter” instead (</w:t>
+      </w:r>
+      <w:proofErr w:type="spellStart"/>
+      <w:r>
+        <w:t>num_tiles_hit_this_dash</w:t>
+      </w:r>
+      <w:proofErr w:type="spellEnd"/>
+      <w:r>
+        <w:t>) and limit that to one or two.</w:t>
+      </w:r>
+    </w:p>
+    <w:p>
+      <w:pPr>
+        <w:pStyle w:val="ListParagraph"/>
+        <w:numPr>
+          <w:ilvl w:val="0"/>
+          <w:numId w:val="37"/>
+        </w:numPr>
+      </w:pPr>
+      <w:r>
+        <w:rPr>
+          <w:b/>
+          <w:bCs/>
+        </w:rPr>
+        <w:t>IDEA:</w:t>
+      </w:r>
+      <w:r>
+        <w:t xml:space="preserve"> Some customers are </w:t>
+      </w:r>
+      <w:r>
+        <w:rPr>
+          <w:i/>
+          <w:iCs/>
+        </w:rPr>
+        <w:t>thieves</w:t>
+      </w:r>
+      <w:r>
+        <w:t xml:space="preserve">. They will leave without paying, and thus you do NOT want to stop </w:t>
+      </w:r>
+      <w:proofErr w:type="gramStart"/>
+      <w:r>
+        <w:t>them?</w:t>
+      </w:r>
+      <w:proofErr w:type="gramEnd"/>
+      <w:r>
+        <w:t xml:space="preserve"> Or they are “recyclers”?</w:t>
+      </w:r>
+    </w:p>
+    <w:p/>
+    <w:p>
+      <w:pPr>
+        <w:rPr>
+          <w:b/>
+          <w:bCs/>
+        </w:rPr>
+      </w:pPr>
+      <w:r>
+        <w:rPr>
+          <w:b/>
+          <w:bCs/>
+        </w:rPr>
+        <w:t>Polish:</w:t>
+      </w:r>
+    </w:p>
+    <w:p>
+      <w:pPr>
+        <w:pStyle w:val="ListParagraph"/>
+        <w:numPr>
+          <w:ilvl w:val="0"/>
+          <w:numId w:val="37"/>
+        </w:numPr>
+      </w:pPr>
+      <w:r>
+        <w:t>Particles:</w:t>
       </w:r>
     </w:p>
     <w:p>
@@ -909,7 +1190,44 @@
         </w:numPr>
       </w:pPr>
       <w:r>
-        <w:t>Would require changing the items of the store to way more wasteful products</w:t>
+        <w:t>Appear/Disappear</w:t>
+      </w:r>
+    </w:p>
+    <w:p>
+      <w:pPr>
+        <w:pStyle w:val="ListParagraph"/>
+        <w:numPr>
+          <w:ilvl w:val="1"/>
+          <w:numId w:val="37"/>
+        </w:numPr>
+      </w:pPr>
+      <w:r>
+        <w:t>General walk</w:t>
+      </w:r>
+    </w:p>
+    <w:p>
+      <w:pPr>
+        <w:pStyle w:val="ListParagraph"/>
+        <w:numPr>
+          <w:ilvl w:val="1"/>
+          <w:numId w:val="37"/>
+        </w:numPr>
+      </w:pPr>
+      <w:r>
+        <w:lastRenderedPageBreak/>
+        <w:t>Dash</w:t>
+      </w:r>
+    </w:p>
+    <w:p>
+      <w:pPr>
+        <w:pStyle w:val="ListParagraph"/>
+        <w:numPr>
+          <w:ilvl w:val="1"/>
+          <w:numId w:val="37"/>
+        </w:numPr>
+      </w:pPr>
+      <w:r>
+        <w:t>Checkout</w:t>
       </w:r>
     </w:p>
     <w:p>
@@ -921,29 +1239,13 @@
         </w:numPr>
       </w:pPr>
       <w:r>
-        <w:rPr>
-          <w:b/>
-          <w:bCs/>
-        </w:rPr>
-        <w:lastRenderedPageBreak/>
-        <w:t>IDEA:</w:t>
-      </w:r>
-      <w:r>
-        <w:t xml:space="preserve"> Some customers are </w:t>
-      </w:r>
-      <w:r>
-        <w:rPr>
-          <w:i/>
-          <w:iCs/>
-        </w:rPr>
-        <w:t>thieves</w:t>
-      </w:r>
-      <w:r>
-        <w:t>. They will leave without paying, and thus you do NOT want to stop them?</w:t>
-      </w:r>
-      <w:r>
-        <w:t xml:space="preserve"> Or they are “recyclers”?</w:t>
-      </w:r>
+        <w:t>Feedback</w:t>
+      </w:r>
+      <w:proofErr w:type="gramStart"/>
+      <w:r>
+        <w:t>: ??</w:t>
+      </w:r>
+      <w:proofErr w:type="gramEnd"/>
     </w:p>
     <w:p>
       <w:pPr>
@@ -954,7 +1256,7 @@
         </w:numPr>
       </w:pPr>
       <w:r>
-        <w:t>Figure out rules for destroying tiles ( + delay it)</w:t>
+        <w:t>Animations:</w:t>
       </w:r>
     </w:p>
     <w:p>
@@ -966,7 +1268,19 @@
         </w:numPr>
       </w:pPr>
       <w:r>
-        <w:t>Stuff appears throughout the store. Grab X of them, and you have the power to destroy.</w:t>
+        <w:t>Player/Client Walk</w:t>
+      </w:r>
+    </w:p>
+    <w:p>
+      <w:pPr>
+        <w:pStyle w:val="ListParagraph"/>
+        <w:numPr>
+          <w:ilvl w:val="0"/>
+          <w:numId w:val="37"/>
+        </w:numPr>
+      </w:pPr>
+      <w:r>
+        <w:t>Sound effects:</w:t>
       </w:r>
     </w:p>
     <w:p>
@@ -978,23 +1292,7 @@
         </w:numPr>
       </w:pPr>
       <w:r>
-        <w:t xml:space="preserve">(Might also just be powerups, like for speed. Or a </w:t>
-      </w:r>
-      <w:r>
-        <w:rPr>
-          <w:i/>
-          <w:iCs/>
-        </w:rPr>
-        <w:t>teleport</w:t>
-      </w:r>
-      <w:r>
-        <w:t>.</w:t>
-      </w:r>
-      <w:r>
-        <w:t xml:space="preserve"> Or a conveyor belt.</w:t>
-      </w:r>
-      <w:r>
-        <w:t>)</w:t>
+        <w:t>Walking</w:t>
       </w:r>
     </w:p>
     <w:p>
@@ -1006,29 +1304,7 @@
         </w:numPr>
       </w:pPr>
       <w:r>
-        <w:t>(Ingredients that are temporarily “for sale” or temporarily “hot”, changing how much people earn for them. And you can also destroy those signs? Changing the rules?)</w:t>
-      </w:r>
-    </w:p>
-    <w:p/>
-    <w:p>
-      <w:r>
-        <w:rPr>
-          <w:b/>
-          <w:bCs/>
-        </w:rPr>
-        <w:t>Tutorial</w:t>
-      </w:r>
-    </w:p>
-    <w:p>
-      <w:pPr>
-        <w:pStyle w:val="ListParagraph"/>
-        <w:numPr>
-          <w:ilvl w:val="0"/>
-          <w:numId w:val="43"/>
-        </w:numPr>
-      </w:pPr>
-      <w:r>
-        <w:t>Think about a good way to explain the game. Use those “stages” again?</w:t>
+        <w:t>Grabbing ingredient</w:t>
       </w:r>
     </w:p>
     <w:p>
@@ -1036,14 +1312,11 @@
         <w:pStyle w:val="ListParagraph"/>
         <w:numPr>
           <w:ilvl w:val="1"/>
-          <w:numId w:val="43"/>
+          <w:numId w:val="37"/>
         </w:numPr>
       </w:pPr>
       <w:r>
-        <w:t xml:space="preserve">Step 1) WASD + touch people to stop them </w:t>
-      </w:r>
-      <w:r>
-        <w:t>+ don’t let people get to checkout (and earn you money)</w:t>
+        <w:t>Checkout</w:t>
       </w:r>
     </w:p>
     <w:p>
@@ -1051,11 +1324,11 @@
         <w:pStyle w:val="ListParagraph"/>
         <w:numPr>
           <w:ilvl w:val="1"/>
-          <w:numId w:val="43"/>
+          <w:numId w:val="37"/>
         </w:numPr>
       </w:pPr>
       <w:r>
-        <w:t>Step 2) SPACE = dash; collect dash power across the store; dash through people to stop them</w:t>
+        <w:t>Win/Loss</w:t>
       </w:r>
     </w:p>
     <w:p>
@@ -1063,24 +1336,11 @@
         <w:pStyle w:val="ListParagraph"/>
         <w:numPr>
           <w:ilvl w:val="1"/>
-          <w:numId w:val="43"/>
+          <w:numId w:val="37"/>
         </w:numPr>
       </w:pPr>
       <w:r>
-        <w:t>Step 3) Dash through tiles to remove them.</w:t>
-      </w:r>
-      <w:r>
-        <w:t xml:space="preserve"> Dashing now merely </w:t>
-      </w:r>
-      <w:r>
-        <w:rPr>
-          <w:i/>
-          <w:iCs/>
-        </w:rPr>
-        <w:t>shrinks</w:t>
-      </w:r>
-      <w:r>
-        <w:t xml:space="preserve"> people’s backpack; they disappear when they have 0 slots.</w:t>
+        <w:t>Stage change</w:t>
       </w:r>
     </w:p>
     <w:p>
@@ -1088,21 +1348,89 @@
         <w:pStyle w:val="ListParagraph"/>
         <w:numPr>
           <w:ilvl w:val="1"/>
-          <w:numId w:val="43"/>
+          <w:numId w:val="37"/>
         </w:numPr>
       </w:pPr>
       <w:r>
-        <w:t>Step 4) Stay alive until the store is empty!</w:t>
-      </w:r>
+        <w:t>Dash</w:t>
+      </w:r>
+    </w:p>
+    <w:p>
+      <w:pPr>
+        <w:pStyle w:val="ListParagraph"/>
+        <w:numPr>
+          <w:ilvl w:val="1"/>
+          <w:numId w:val="37"/>
+        </w:numPr>
+      </w:pPr>
+      <w:r>
+        <w:t xml:space="preserve">Client </w:t>
+      </w:r>
+      <w:proofErr w:type="gramStart"/>
+      <w:r>
+        <w:t>destroy</w:t>
+      </w:r>
+      <w:proofErr w:type="gramEnd"/>
+      <w:r>
+        <w:t>/leave</w:t>
+      </w:r>
+    </w:p>
+    <w:p>
+      <w:pPr>
+        <w:pStyle w:val="ListParagraph"/>
+        <w:numPr>
+          <w:ilvl w:val="1"/>
+          <w:numId w:val="37"/>
+        </w:numPr>
+      </w:pPr>
+      <w:r>
+        <w:t xml:space="preserve">Cell </w:t>
+      </w:r>
+      <w:proofErr w:type="gramStart"/>
+      <w:r>
+        <w:t>destroy</w:t>
+      </w:r>
+      <w:proofErr w:type="gramEnd"/>
+      <w:r>
+        <w:t>/leave</w:t>
+      </w:r>
+    </w:p>
+    <w:p>
+      <w:pPr>
+        <w:pStyle w:val="ListParagraph"/>
+        <w:numPr>
+          <w:ilvl w:val="1"/>
+          <w:numId w:val="37"/>
+        </w:numPr>
+      </w:pPr>
+      <w:r>
+        <w:t xml:space="preserve">Powerup </w:t>
+      </w:r>
+      <w:proofErr w:type="gramStart"/>
+      <w:r>
+        <w:t>grab</w:t>
+      </w:r>
+      <w:proofErr w:type="gramEnd"/>
     </w:p>
     <w:p/>
-    <w:p/>
-    <w:p/>
+    <w:p>
+      <w:pPr>
+        <w:rPr>
+          <w:rFonts w:ascii="Kavoon" w:hAnsi="Kavoon"/>
+          <w:sz w:val="80"/>
+          <w:szCs w:val="80"/>
+        </w:rPr>
+      </w:pPr>
+      <w:r>
+        <w:br w:type="page"/>
+      </w:r>
+    </w:p>
     <w:p>
       <w:pPr>
         <w:pStyle w:val="Heading1"/>
       </w:pPr>
       <w:r>
+        <w:lastRenderedPageBreak/>
         <w:t>Recipe Race 2D</w:t>
       </w:r>
     </w:p>
@@ -1132,8 +1460,13 @@
         </w:numPr>
       </w:pPr>
       <w:r>
-        <w:t>Ingredients appear</w:t>
-      </w:r>
+        <w:t xml:space="preserve">Ingredients </w:t>
+      </w:r>
+      <w:proofErr w:type="gramStart"/>
+      <w:r>
+        <w:t>appear</w:t>
+      </w:r>
+      <w:proofErr w:type="gramEnd"/>
     </w:p>
     <w:p>
       <w:pPr>
@@ -1222,7 +1555,15 @@
         </w:numPr>
       </w:pPr>
       <w:r>
-        <w:t>And you simply have to finish the race (pass all gates??) as fast as possible?</w:t>
+        <w:t xml:space="preserve">And you simply </w:t>
+      </w:r>
+      <w:proofErr w:type="gramStart"/>
+      <w:r>
+        <w:t>have to</w:t>
+      </w:r>
+      <w:proofErr w:type="gramEnd"/>
+      <w:r>
+        <w:t xml:space="preserve"> finish the race (pass all gates??) as fast as possible?</w:t>
       </w:r>
     </w:p>
     <w:p/>
@@ -1235,7 +1576,6 @@
         </w:rPr>
       </w:pPr>
       <w:r>
-        <w:lastRenderedPageBreak/>
         <w:br w:type="page"/>
       </w:r>
     </w:p>
@@ -1283,8 +1623,13 @@
         </w:numPr>
       </w:pPr>
       <w:r>
-        <w:t>Implement mono-input version</w:t>
-      </w:r>
+        <w:t xml:space="preserve">Implement mono-input </w:t>
+      </w:r>
+      <w:proofErr w:type="gramStart"/>
+      <w:r>
+        <w:t>version</w:t>
+      </w:r>
+      <w:proofErr w:type="gramEnd"/>
     </w:p>
     <w:p>
       <w:pPr>
@@ -1295,8 +1640,13 @@
         </w:numPr>
       </w:pPr>
       <w:r>
-        <w:t>Check what other rules I might’ve left on/off, set them right</w:t>
-      </w:r>
+        <w:t xml:space="preserve">Check what other rules I might’ve left on/off, set them </w:t>
+      </w:r>
+      <w:proofErr w:type="gramStart"/>
+      <w:r>
+        <w:t>right</w:t>
+      </w:r>
+      <w:proofErr w:type="gramEnd"/>
     </w:p>
     <w:p>
       <w:pPr>
@@ -1355,14 +1705,24 @@
         </w:numPr>
       </w:pPr>
       <w:r>
-        <w:t>Finalize rules / mechanics for optimal fun</w:t>
-      </w:r>
+        <w:t xml:space="preserve">Finalize rules / mechanics for optimal </w:t>
+      </w:r>
+      <w:proofErr w:type="gramStart"/>
+      <w:r>
+        <w:t>fun</w:t>
+      </w:r>
+      <w:proofErr w:type="gramEnd"/>
     </w:p>
     <w:p/>
     <w:p>
       <w:r>
-        <w:t>Might need to pivot</w:t>
-      </w:r>
+        <w:t xml:space="preserve">Might need to </w:t>
+      </w:r>
+      <w:proofErr w:type="gramStart"/>
+      <w:r>
+        <w:t>pivot</w:t>
+      </w:r>
+      <w:proofErr w:type="gramEnd"/>
     </w:p>
     <w:p/>
     <w:p>
@@ -1430,8 +1790,13 @@
         </w:numPr>
       </w:pPr>
       <w:r>
-        <w:t>More feedback when ingredient goes rogue</w:t>
-      </w:r>
+        <w:t xml:space="preserve">More feedback when ingredient goes </w:t>
+      </w:r>
+      <w:proofErr w:type="gramStart"/>
+      <w:r>
+        <w:t>rogue</w:t>
+      </w:r>
+      <w:proofErr w:type="gramEnd"/>
     </w:p>
     <w:p>
       <w:pPr>
@@ -1452,8 +1817,13 @@
         <w:t>where</w:t>
       </w:r>
       <w:r>
-        <w:t xml:space="preserve"> it will go</w:t>
-      </w:r>
+        <w:t xml:space="preserve"> it will </w:t>
+      </w:r>
+      <w:proofErr w:type="gramStart"/>
+      <w:r>
+        <w:t>go</w:t>
+      </w:r>
+      <w:proofErr w:type="gramEnd"/>
     </w:p>
     <w:p>
       <w:pPr>
@@ -1464,7 +1834,15 @@
         </w:numPr>
       </w:pPr>
       <w:r>
-        <w:t>A tween for cauldron hide/show</w:t>
+        <w:t xml:space="preserve">A tween for cauldron </w:t>
+      </w:r>
+      <w:proofErr w:type="gramStart"/>
+      <w:r>
+        <w:t>hide</w:t>
+      </w:r>
+      <w:proofErr w:type="gramEnd"/>
+      <w:r>
+        <w:t>/show</w:t>
       </w:r>
     </w:p>
     <w:p>
@@ -1556,8 +1934,13 @@
         <w:t>UI</w:t>
       </w:r>
       <w:r>
-        <w:t xml:space="preserve"> graphic</w:t>
-      </w:r>
+        <w:t xml:space="preserve"> </w:t>
+      </w:r>
+      <w:proofErr w:type="gramStart"/>
+      <w:r>
+        <w:t>graphic</w:t>
+      </w:r>
+      <w:proofErr w:type="gramEnd"/>
     </w:p>
     <w:p>
       <w:pPr>
@@ -1705,7 +2088,15 @@
         <w:t>IDEA:</w:t>
       </w:r>
       <w:r>
-        <w:t xml:space="preserve"> Clearly add one ingredient, from the start, that is “poison” and you don’t want to touch it?</w:t>
+        <w:t xml:space="preserve"> Clearly add one ingredient, from the start, that is “poison</w:t>
+      </w:r>
+      <w:proofErr w:type="gramStart"/>
+      <w:r>
+        <w:t>”</w:t>
+      </w:r>
+      <w:proofErr w:type="gramEnd"/>
+      <w:r>
+        <w:t xml:space="preserve"> and you don’t want to touch it?</w:t>
       </w:r>
     </w:p>
     <w:p>
@@ -1774,8 +2165,13 @@
         <w:t xml:space="preserve">Finetune </w:t>
       </w:r>
       <w:r>
-        <w:t>radius (when placing things in valid locations) + input tracker threshold</w:t>
-      </w:r>
+        <w:t xml:space="preserve">radius (when placing things in valid locations) + input tracker </w:t>
+      </w:r>
+      <w:proofErr w:type="gramStart"/>
+      <w:r>
+        <w:t>threshold</w:t>
+      </w:r>
+      <w:proofErr w:type="gramEnd"/>
     </w:p>
     <w:p/>
     <w:p/>
@@ -1855,8 +2251,13 @@
         <w:t>right</w:t>
       </w:r>
       <w:r>
-        <w:t xml:space="preserve"> to set you free, even if it takes a few seconds?</w:t>
-      </w:r>
+        <w:t xml:space="preserve"> to set you free, even if it takes a few </w:t>
+      </w:r>
+      <w:proofErr w:type="gramStart"/>
+      <w:r>
+        <w:t>seconds?</w:t>
+      </w:r>
+      <w:proofErr w:type="gramEnd"/>
     </w:p>
     <w:p>
       <w:pPr>
@@ -2885,7 +3286,7 @@
   <w:abstractNum w:abstractNumId="9" w15:restartNumberingAfterBreak="0">
     <w:nsid w:val="186F1A85"/>
     <w:multiLevelType w:val="hybridMultilevel"/>
-    <w:tmpl w:val="195C2EF2"/>
+    <w:tmpl w:val="832499F4"/>
     <w:lvl w:ilvl="0" w:tplc="04090001">
       <w:start w:val="1"/>
       <w:numFmt w:val="bullet"/>
@@ -3224,7 +3625,7 @@
   <w:abstractNum w:abstractNumId="12" w15:restartNumberingAfterBreak="0">
     <w:nsid w:val="305D121C"/>
     <w:multiLevelType w:val="hybridMultilevel"/>
-    <w:tmpl w:val="F22E89D4"/>
+    <w:tmpl w:val="9384BB4C"/>
     <w:lvl w:ilvl="0" w:tplc="04090001">
       <w:start w:val="1"/>
       <w:numFmt w:val="bullet"/>
@@ -5480,6 +5881,119 @@
     </w:lvl>
   </w:abstractNum>
   <w:abstractNum w:abstractNumId="32" w15:restartNumberingAfterBreak="0">
+    <w:nsid w:val="57B206F7"/>
+    <w:multiLevelType w:val="hybridMultilevel"/>
+    <w:tmpl w:val="D09A57B6"/>
+    <w:lvl w:ilvl="0" w:tplc="04090001">
+      <w:start w:val="1"/>
+      <w:numFmt w:val="bullet"/>
+      <w:lvlText w:val=""/>
+      <w:lvlJc w:val="left"/>
+      <w:pPr>
+        <w:ind w:left="720" w:hanging="360"/>
+      </w:pPr>
+      <w:rPr>
+        <w:rFonts w:ascii="Symbol" w:hAnsi="Symbol" w:hint="default"/>
+      </w:rPr>
+    </w:lvl>
+    <w:lvl w:ilvl="1" w:tplc="04090003" w:tentative="1">
+      <w:start w:val="1"/>
+      <w:numFmt w:val="bullet"/>
+      <w:lvlText w:val="o"/>
+      <w:lvlJc w:val="left"/>
+      <w:pPr>
+        <w:ind w:left="1440" w:hanging="360"/>
+      </w:pPr>
+      <w:rPr>
+        <w:rFonts w:ascii="Courier New" w:hAnsi="Courier New" w:cs="Courier New" w:hint="default"/>
+      </w:rPr>
+    </w:lvl>
+    <w:lvl w:ilvl="2" w:tplc="04090005" w:tentative="1">
+      <w:start w:val="1"/>
+      <w:numFmt w:val="bullet"/>
+      <w:lvlText w:val=""/>
+      <w:lvlJc w:val="left"/>
+      <w:pPr>
+        <w:ind w:left="2160" w:hanging="360"/>
+      </w:pPr>
+      <w:rPr>
+        <w:rFonts w:ascii="Wingdings" w:hAnsi="Wingdings" w:hint="default"/>
+      </w:rPr>
+    </w:lvl>
+    <w:lvl w:ilvl="3" w:tplc="04090001" w:tentative="1">
+      <w:start w:val="1"/>
+      <w:numFmt w:val="bullet"/>
+      <w:lvlText w:val=""/>
+      <w:lvlJc w:val="left"/>
+      <w:pPr>
+        <w:ind w:left="2880" w:hanging="360"/>
+      </w:pPr>
+      <w:rPr>
+        <w:rFonts w:ascii="Symbol" w:hAnsi="Symbol" w:hint="default"/>
+      </w:rPr>
+    </w:lvl>
+    <w:lvl w:ilvl="4" w:tplc="04090003" w:tentative="1">
+      <w:start w:val="1"/>
+      <w:numFmt w:val="bullet"/>
+      <w:lvlText w:val="o"/>
+      <w:lvlJc w:val="left"/>
+      <w:pPr>
+        <w:ind w:left="3600" w:hanging="360"/>
+      </w:pPr>
+      <w:rPr>
+        <w:rFonts w:ascii="Courier New" w:hAnsi="Courier New" w:cs="Courier New" w:hint="default"/>
+      </w:rPr>
+    </w:lvl>
+    <w:lvl w:ilvl="5" w:tplc="04090005" w:tentative="1">
+      <w:start w:val="1"/>
+      <w:numFmt w:val="bullet"/>
+      <w:lvlText w:val=""/>
+      <w:lvlJc w:val="left"/>
+      <w:pPr>
+        <w:ind w:left="4320" w:hanging="360"/>
+      </w:pPr>
+      <w:rPr>
+        <w:rFonts w:ascii="Wingdings" w:hAnsi="Wingdings" w:hint="default"/>
+      </w:rPr>
+    </w:lvl>
+    <w:lvl w:ilvl="6" w:tplc="04090001" w:tentative="1">
+      <w:start w:val="1"/>
+      <w:numFmt w:val="bullet"/>
+      <w:lvlText w:val=""/>
+      <w:lvlJc w:val="left"/>
+      <w:pPr>
+        <w:ind w:left="5040" w:hanging="360"/>
+      </w:pPr>
+      <w:rPr>
+        <w:rFonts w:ascii="Symbol" w:hAnsi="Symbol" w:hint="default"/>
+      </w:rPr>
+    </w:lvl>
+    <w:lvl w:ilvl="7" w:tplc="04090003" w:tentative="1">
+      <w:start w:val="1"/>
+      <w:numFmt w:val="bullet"/>
+      <w:lvlText w:val="o"/>
+      <w:lvlJc w:val="left"/>
+      <w:pPr>
+        <w:ind w:left="5760" w:hanging="360"/>
+      </w:pPr>
+      <w:rPr>
+        <w:rFonts w:ascii="Courier New" w:hAnsi="Courier New" w:cs="Courier New" w:hint="default"/>
+      </w:rPr>
+    </w:lvl>
+    <w:lvl w:ilvl="8" w:tplc="04090005" w:tentative="1">
+      <w:start w:val="1"/>
+      <w:numFmt w:val="bullet"/>
+      <w:lvlText w:val=""/>
+      <w:lvlJc w:val="left"/>
+      <w:pPr>
+        <w:ind w:left="6480" w:hanging="360"/>
+      </w:pPr>
+      <w:rPr>
+        <w:rFonts w:ascii="Wingdings" w:hAnsi="Wingdings" w:hint="default"/>
+      </w:rPr>
+    </w:lvl>
+  </w:abstractNum>
+  <w:abstractNum w:abstractNumId="33" w15:restartNumberingAfterBreak="0">
     <w:nsid w:val="5B633B31"/>
     <w:multiLevelType w:val="hybridMultilevel"/>
     <w:tmpl w:val="F2ECD01C"/>
@@ -5592,7 +6106,7 @@
       </w:rPr>
     </w:lvl>
   </w:abstractNum>
-  <w:abstractNum w:abstractNumId="33" w15:restartNumberingAfterBreak="0">
+  <w:abstractNum w:abstractNumId="34" w15:restartNumberingAfterBreak="0">
     <w:nsid w:val="5D850216"/>
     <w:multiLevelType w:val="hybridMultilevel"/>
     <w:tmpl w:val="4C409954"/>
@@ -5705,7 +6219,7 @@
       </w:rPr>
     </w:lvl>
   </w:abstractNum>
-  <w:abstractNum w:abstractNumId="34" w15:restartNumberingAfterBreak="0">
+  <w:abstractNum w:abstractNumId="35" w15:restartNumberingAfterBreak="0">
     <w:nsid w:val="5FE35CDE"/>
     <w:multiLevelType w:val="hybridMultilevel"/>
     <w:tmpl w:val="0124FD3E"/>
@@ -5818,7 +6332,7 @@
       </w:rPr>
     </w:lvl>
   </w:abstractNum>
-  <w:abstractNum w:abstractNumId="35" w15:restartNumberingAfterBreak="0">
+  <w:abstractNum w:abstractNumId="36" w15:restartNumberingAfterBreak="0">
     <w:nsid w:val="640D081B"/>
     <w:multiLevelType w:val="hybridMultilevel"/>
     <w:tmpl w:val="6300826C"/>
@@ -5931,7 +6445,7 @@
       </w:rPr>
     </w:lvl>
   </w:abstractNum>
-  <w:abstractNum w:abstractNumId="36" w15:restartNumberingAfterBreak="0">
+  <w:abstractNum w:abstractNumId="37" w15:restartNumberingAfterBreak="0">
     <w:nsid w:val="64EE5734"/>
     <w:multiLevelType w:val="hybridMultilevel"/>
     <w:tmpl w:val="64EAD3D2"/>
@@ -6044,7 +6558,7 @@
       </w:rPr>
     </w:lvl>
   </w:abstractNum>
-  <w:abstractNum w:abstractNumId="37" w15:restartNumberingAfterBreak="0">
+  <w:abstractNum w:abstractNumId="38" w15:restartNumberingAfterBreak="0">
     <w:nsid w:val="65A8356B"/>
     <w:multiLevelType w:val="hybridMultilevel"/>
     <w:tmpl w:val="10FAA644"/>
@@ -6157,7 +6671,7 @@
       </w:rPr>
     </w:lvl>
   </w:abstractNum>
-  <w:abstractNum w:abstractNumId="38" w15:restartNumberingAfterBreak="0">
+  <w:abstractNum w:abstractNumId="39" w15:restartNumberingAfterBreak="0">
     <w:nsid w:val="665F20BD"/>
     <w:multiLevelType w:val="hybridMultilevel"/>
     <w:tmpl w:val="7452FAF4"/>
@@ -6270,7 +6784,7 @@
       </w:rPr>
     </w:lvl>
   </w:abstractNum>
-  <w:abstractNum w:abstractNumId="39" w15:restartNumberingAfterBreak="0">
+  <w:abstractNum w:abstractNumId="40" w15:restartNumberingAfterBreak="0">
     <w:nsid w:val="67475173"/>
     <w:multiLevelType w:val="hybridMultilevel"/>
     <w:tmpl w:val="EE3AA532"/>
@@ -6383,7 +6897,7 @@
       </w:rPr>
     </w:lvl>
   </w:abstractNum>
-  <w:abstractNum w:abstractNumId="40" w15:restartNumberingAfterBreak="0">
+  <w:abstractNum w:abstractNumId="41" w15:restartNumberingAfterBreak="0">
     <w:nsid w:val="697217DA"/>
     <w:multiLevelType w:val="hybridMultilevel"/>
     <w:tmpl w:val="67A0D3C4"/>
@@ -6496,7 +7010,7 @@
       </w:rPr>
     </w:lvl>
   </w:abstractNum>
-  <w:abstractNum w:abstractNumId="41" w15:restartNumberingAfterBreak="0">
+  <w:abstractNum w:abstractNumId="42" w15:restartNumberingAfterBreak="0">
     <w:nsid w:val="751031FE"/>
     <w:multiLevelType w:val="hybridMultilevel"/>
     <w:tmpl w:val="2FF2B92C"/>
@@ -6609,7 +7123,7 @@
       </w:rPr>
     </w:lvl>
   </w:abstractNum>
-  <w:abstractNum w:abstractNumId="42" w15:restartNumberingAfterBreak="0">
+  <w:abstractNum w:abstractNumId="43" w15:restartNumberingAfterBreak="0">
     <w:nsid w:val="79730A0B"/>
     <w:multiLevelType w:val="hybridMultilevel"/>
     <w:tmpl w:val="D2C6711C"/>
@@ -6722,7 +7236,7 @@
       </w:rPr>
     </w:lvl>
   </w:abstractNum>
-  <w:abstractNum w:abstractNumId="43" w15:restartNumberingAfterBreak="0">
+  <w:abstractNum w:abstractNumId="44" w15:restartNumberingAfterBreak="0">
     <w:nsid w:val="7CD139AF"/>
     <w:multiLevelType w:val="hybridMultilevel"/>
     <w:tmpl w:val="05DABDC2"/>
@@ -6857,13 +7371,13 @@
     <w:abstractNumId w:val="7"/>
   </w:num>
   <w:num w:numId="8" w16cid:durableId="76484327">
-    <w:abstractNumId w:val="39"/>
+    <w:abstractNumId w:val="40"/>
   </w:num>
   <w:num w:numId="9" w16cid:durableId="199780051">
     <w:abstractNumId w:val="5"/>
   </w:num>
   <w:num w:numId="10" w16cid:durableId="1024332045">
-    <w:abstractNumId w:val="32"/>
+    <w:abstractNumId w:val="33"/>
   </w:num>
   <w:num w:numId="11" w16cid:durableId="246967121">
     <w:abstractNumId w:val="26"/>
@@ -6878,13 +7392,13 @@
     <w:abstractNumId w:val="13"/>
   </w:num>
   <w:num w:numId="15" w16cid:durableId="27610450">
-    <w:abstractNumId w:val="41"/>
+    <w:abstractNumId w:val="42"/>
   </w:num>
   <w:num w:numId="16" w16cid:durableId="1768961704">
     <w:abstractNumId w:val="6"/>
   </w:num>
   <w:num w:numId="17" w16cid:durableId="1824657484">
-    <w:abstractNumId w:val="38"/>
+    <w:abstractNumId w:val="39"/>
   </w:num>
   <w:num w:numId="18" w16cid:durableId="1959987537">
     <w:abstractNumId w:val="10"/>
@@ -6893,7 +7407,7 @@
     <w:abstractNumId w:val="2"/>
   </w:num>
   <w:num w:numId="20" w16cid:durableId="63527434">
-    <w:abstractNumId w:val="43"/>
+    <w:abstractNumId w:val="44"/>
   </w:num>
   <w:num w:numId="21" w16cid:durableId="2064480858">
     <w:abstractNumId w:val="8"/>
@@ -6905,13 +7419,13 @@
     <w:abstractNumId w:val="29"/>
   </w:num>
   <w:num w:numId="24" w16cid:durableId="162745161">
-    <w:abstractNumId w:val="40"/>
+    <w:abstractNumId w:val="41"/>
   </w:num>
   <w:num w:numId="25" w16cid:durableId="1158884170">
-    <w:abstractNumId w:val="42"/>
+    <w:abstractNumId w:val="43"/>
   </w:num>
   <w:num w:numId="26" w16cid:durableId="1680540694">
-    <w:abstractNumId w:val="34"/>
+    <w:abstractNumId w:val="35"/>
   </w:num>
   <w:num w:numId="27" w16cid:durableId="1197236541">
     <w:abstractNumId w:val="17"/>
@@ -6920,13 +7434,13 @@
     <w:abstractNumId w:val="4"/>
   </w:num>
   <w:num w:numId="29" w16cid:durableId="1146118646">
-    <w:abstractNumId w:val="36"/>
+    <w:abstractNumId w:val="37"/>
   </w:num>
   <w:num w:numId="30" w16cid:durableId="1764450621">
     <w:abstractNumId w:val="19"/>
   </w:num>
   <w:num w:numId="31" w16cid:durableId="122045293">
-    <w:abstractNumId w:val="37"/>
+    <w:abstractNumId w:val="38"/>
   </w:num>
   <w:num w:numId="32" w16cid:durableId="976030511">
     <w:abstractNumId w:val="15"/>
@@ -6953,7 +7467,7 @@
     <w:abstractNumId w:val="21"/>
   </w:num>
   <w:num w:numId="40" w16cid:durableId="1297830382">
-    <w:abstractNumId w:val="33"/>
+    <w:abstractNumId w:val="34"/>
   </w:num>
   <w:num w:numId="41" w16cid:durableId="2049210486">
     <w:abstractNumId w:val="9"/>
@@ -6965,7 +7479,10 @@
     <w:abstractNumId w:val="28"/>
   </w:num>
   <w:num w:numId="44" w16cid:durableId="94636768">
-    <w:abstractNumId w:val="35"/>
+    <w:abstractNumId w:val="36"/>
+  </w:num>
+  <w:num w:numId="45" w16cid:durableId="790133133">
+    <w:abstractNumId w:val="32"/>
   </w:num>
   <w:numIdMacAtCleanup w:val="20"/>
 </w:numbering>

</xml_diff>

<commit_message>
Lots of polishing, bug fixing, soundtrack, almost done
</commit_message>
<xml_diff>
--- a/non_game/[Ideas] GoGodot Jam 4.docx
+++ b/non_game/[Ideas] GoGodot Jam 4.docx
@@ -6,13 +6,8 @@
       <w:pPr>
         <w:pStyle w:val="Heading1"/>
       </w:pPr>
-      <w:proofErr w:type="spellStart"/>
-      <w:r>
-        <w:t>GoGodot</w:t>
-      </w:r>
-      <w:proofErr w:type="spellEnd"/>
-      <w:r>
-        <w:t xml:space="preserve"> Jam 4</w:t>
+      <w:r>
+        <w:t>GoGodot Jam 4</w:t>
       </w:r>
     </w:p>
     <w:p>
@@ -25,28 +20,12 @@
     </w:p>
     <w:p>
       <w:r>
-        <w:t>A game with only two colors (</w:t>
-      </w:r>
-      <w:proofErr w:type="gramStart"/>
-      <w:r>
-        <w:t>black-white</w:t>
-      </w:r>
-      <w:proofErr w:type="gramEnd"/>
-      <w:r>
-        <w:t>), low-bit pixel art.</w:t>
-      </w:r>
-    </w:p>
-    <w:p>
-      <w:r>
-        <w:t xml:space="preserve">Perhaps a puzzle with no text, only minimal </w:t>
-      </w:r>
-      <w:proofErr w:type="gramStart"/>
-      <w:r>
-        <w:t>elements</w:t>
-      </w:r>
-      <w:proofErr w:type="gramEnd"/>
-      <w:r>
-        <w:t xml:space="preserve"> and rules.</w:t>
+        <w:t>A game with only two colors (black-white), low-bit pixel art.</w:t>
+      </w:r>
+    </w:p>
+    <w:p>
+      <w:r>
+        <w:t>Perhaps a puzzle with no text, only minimal elements and rules.</w:t>
       </w:r>
     </w:p>
     <w:p/>
@@ -60,15 +39,7 @@
     </w:p>
     <w:p>
       <w:r>
-        <w:t xml:space="preserve">A puzzle game where, to win the level, you </w:t>
-      </w:r>
-      <w:proofErr w:type="gramStart"/>
-      <w:r>
-        <w:t>have to</w:t>
-      </w:r>
-      <w:proofErr w:type="gramEnd"/>
-      <w:r>
-        <w:t xml:space="preserve"> create the sentence “LESS” = “MORE”</w:t>
+        <w:t>A puzzle game where, to win the level, you have to create the sentence “LESS” = “MORE”</w:t>
       </w:r>
     </w:p>
     <w:p/>
@@ -130,15 +101,7 @@
         <w:t>The enemies throw extra ingredients towards you/your cauldron.</w:t>
       </w:r>
       <w:r>
-        <w:t xml:space="preserve"> You </w:t>
-      </w:r>
-      <w:proofErr w:type="gramStart"/>
-      <w:r>
-        <w:t>have to</w:t>
-      </w:r>
-      <w:proofErr w:type="gramEnd"/>
-      <w:r>
-        <w:t xml:space="preserve"> stop them, before they overflow your cauldron.</w:t>
+        <w:t xml:space="preserve"> You have to stop them, before they overflow your cauldron.</w:t>
       </w:r>
     </w:p>
     <w:p>
@@ -206,13 +169,8 @@
         </w:numPr>
       </w:pPr>
       <w:r>
-        <w:t xml:space="preserve">After adding, it takes X seconds to “cook” and </w:t>
-      </w:r>
-      <w:proofErr w:type="gramStart"/>
-      <w:r>
-        <w:t>finalize</w:t>
-      </w:r>
-      <w:proofErr w:type="gramEnd"/>
+        <w:t>After adding, it takes X seconds to “cook” and finalize</w:t>
+      </w:r>
     </w:p>
     <w:p>
       <w:pPr>
@@ -229,15 +187,7 @@
         <w:t xml:space="preserve"> </w:t>
       </w:r>
       <w:r>
-        <w:t xml:space="preserve">and reappear somewhere else </w:t>
-      </w:r>
-      <w:proofErr w:type="spellStart"/>
-      <w:r>
-        <w:t>some time</w:t>
-      </w:r>
-      <w:proofErr w:type="spellEnd"/>
-      <w:r>
-        <w:t xml:space="preserve"> later.</w:t>
+        <w:t>and reappear somewhere else some time later.</w:t>
       </w:r>
     </w:p>
     <w:p>
@@ -287,15 +237,7 @@
         <w:t>too much</w:t>
       </w:r>
       <w:r>
-        <w:t xml:space="preserve">, it </w:t>
-      </w:r>
-      <w:proofErr w:type="gramStart"/>
-      <w:r>
-        <w:t>explodes</w:t>
-      </w:r>
-      <w:proofErr w:type="gramEnd"/>
-      <w:r>
-        <w:t xml:space="preserve"> and you lose.</w:t>
+        <w:t>, it explodes and you lose.</w:t>
       </w:r>
     </w:p>
     <w:p/>
@@ -384,13 +326,8 @@
         <w:t>has</w:t>
       </w:r>
       <w:r>
-        <w:t xml:space="preserve"> one ingredient </w:t>
-      </w:r>
-      <w:proofErr w:type="gramStart"/>
-      <w:r>
-        <w:t>type :p</w:t>
-      </w:r>
-      <w:proofErr w:type="gramEnd"/>
+        <w:t xml:space="preserve"> one ingredient type :p</w:t>
+      </w:r>
     </w:p>
     <w:p>
       <w:r>
@@ -419,15 +356,7 @@
         <w:t>roughly</w:t>
       </w:r>
       <w:r>
-        <w:t xml:space="preserve"> towards the cauldron </w:t>
-      </w:r>
-      <w:proofErr w:type="gramStart"/>
-      <w:r>
-        <w:t>at all times</w:t>
-      </w:r>
-      <w:proofErr w:type="gramEnd"/>
-      <w:r>
-        <w:t>. Adding more automatically</w:t>
+        <w:t xml:space="preserve"> towards the cauldron at all times. Adding more automatically</w:t>
       </w:r>
     </w:p>
     <w:p>
@@ -467,15 +396,7 @@
         <w:t>number</w:t>
       </w:r>
       <w:r>
-        <w:t xml:space="preserve"> of points </w:t>
-      </w:r>
-      <w:proofErr w:type="gramStart"/>
-      <w:r>
-        <w:t>depends</w:t>
-      </w:r>
-      <w:proofErr w:type="gramEnd"/>
-      <w:r>
-        <w:t xml:space="preserve"> …</w:t>
+        <w:t xml:space="preserve"> of points depends …</w:t>
       </w:r>
     </w:p>
     <w:p>
@@ -533,13 +454,8 @@
         <w:t>least</w:t>
       </w:r>
       <w:r>
-        <w:t xml:space="preserve"> turning or </w:t>
-      </w:r>
-      <w:proofErr w:type="gramStart"/>
-      <w:r>
-        <w:t>accelerating</w:t>
-      </w:r>
-      <w:proofErr w:type="gramEnd"/>
+        <w:t xml:space="preserve"> turning or accelerating</w:t>
+      </w:r>
     </w:p>
     <w:p>
       <w:pPr>
@@ -590,15 +506,7 @@
         </w:numPr>
       </w:pPr>
       <w:r>
-        <w:t xml:space="preserve">Simple </w:t>
-      </w:r>
-      <w:proofErr w:type="spellStart"/>
-      <w:r>
-        <w:t>midgetgolf</w:t>
-      </w:r>
-      <w:proofErr w:type="spellEnd"/>
-      <w:r>
-        <w:t xml:space="preserve"> levels</w:t>
+        <w:t>Simple midgetgolf levels</w:t>
       </w:r>
     </w:p>
     <w:p>
@@ -610,15 +518,7 @@
         </w:numPr>
       </w:pPr>
       <w:r>
-        <w:t xml:space="preserve">However, the ball can be </w:t>
-      </w:r>
-      <w:proofErr w:type="gramStart"/>
-      <w:r>
-        <w:t>hit at all times</w:t>
-      </w:r>
-      <w:proofErr w:type="gramEnd"/>
-      <w:r>
-        <w:t xml:space="preserve"> (no need to wait until it’s still). Players kick it by simply walking into it. (Or they hold their golf stick at the side.)</w:t>
+        <w:t>However, the ball can be hit at all times (no need to wait until it’s still). Players kick it by simply walking into it. (Or they hold their golf stick at the side.)</w:t>
       </w:r>
     </w:p>
     <w:p>
@@ -630,15 +530,7 @@
         </w:numPr>
       </w:pPr>
       <w:r>
-        <w:t xml:space="preserve">Fewer </w:t>
-      </w:r>
-      <w:proofErr w:type="gramStart"/>
-      <w:r>
-        <w:t>touches  =</w:t>
-      </w:r>
-      <w:proofErr w:type="gramEnd"/>
-      <w:r>
-        <w:t xml:space="preserve"> more points when it goes into the hole.</w:t>
+        <w:t>Fewer touches  = more points when it goes into the hole.</w:t>
       </w:r>
     </w:p>
     <w:p>
@@ -685,15 +577,7 @@
     </w:p>
     <w:p>
       <w:r>
-        <w:t xml:space="preserve">You </w:t>
-      </w:r>
-      <w:proofErr w:type="gramStart"/>
-      <w:r>
-        <w:t>have to</w:t>
-      </w:r>
-      <w:proofErr w:type="gramEnd"/>
-      <w:r>
-        <w:t xml:space="preserve"> reduce it back to 1 square (or 3x3/4x4), while keeping your money flow positive at all times.</w:t>
+        <w:t>You have to reduce it back to 1 square (or 3x3/4x4), while keeping your money flow positive at all times.</w:t>
       </w:r>
     </w:p>
     <w:p>
@@ -730,13 +614,8 @@
       </w:r>
     </w:p>
     <w:p>
-      <w:proofErr w:type="gramStart"/>
-      <w:r>
-        <w:t>Similar to</w:t>
-      </w:r>
-      <w:proofErr w:type="gramEnd"/>
-      <w:r>
-        <w:t xml:space="preserve"> the couch co-op</w:t>
+      <w:r>
+        <w:t>Similar to the couch co-op</w:t>
       </w:r>
       <w:r>
         <w:t xml:space="preserve"> / sports game. A semi-abstract, maybe platformer, game like the old arcades.</w:t>
@@ -750,15 +629,7 @@
     <w:p/>
     <w:p>
       <w:r>
-        <w:t xml:space="preserve">A platformer where you </w:t>
-      </w:r>
-      <w:proofErr w:type="gramStart"/>
-      <w:r>
-        <w:t>have to</w:t>
-      </w:r>
-      <w:proofErr w:type="gramEnd"/>
-      <w:r>
-        <w:t xml:space="preserve"> </w:t>
+        <w:t xml:space="preserve">A platformer where you have to </w:t>
       </w:r>
       <w:r>
         <w:rPr>
@@ -814,15 +685,7 @@
     </w:p>
     <w:p>
       <w:r>
-        <w:t xml:space="preserve">In general, you </w:t>
-      </w:r>
-      <w:proofErr w:type="gramStart"/>
-      <w:r>
-        <w:t>have to</w:t>
-      </w:r>
-      <w:proofErr w:type="gramEnd"/>
-      <w:r>
-        <w:t xml:space="preserve"> …</w:t>
+        <w:t>In general, you have to …</w:t>
       </w:r>
     </w:p>
     <w:p>
@@ -834,15 +697,7 @@
         </w:numPr>
       </w:pPr>
       <w:r>
-        <w:t xml:space="preserve">Attack/stop/deflect people before they buy something. (It only matters if they get to a </w:t>
-      </w:r>
-      <w:proofErr w:type="gramStart"/>
-      <w:r>
-        <w:t>checkout, before</w:t>
-      </w:r>
-      <w:proofErr w:type="gramEnd"/>
-      <w:r>
-        <w:t xml:space="preserve"> that time you can allow them to stack up on items.)</w:t>
+        <w:t>Attack/stop/deflect people before they buy something. (It only matters if they get to a checkout, before that time you can allow them to stack up on items.)</w:t>
       </w:r>
     </w:p>
     <w:p>
@@ -910,21 +765,36 @@
         </w:numPr>
       </w:pPr>
       <w:r>
-        <w:t xml:space="preserve">Change </w:t>
-      </w:r>
-      <w:r>
-        <w:t xml:space="preserve">the items of the store to </w:t>
-      </w:r>
-      <w:proofErr w:type="spellStart"/>
-      <w:r>
-        <w:t>way</w:t>
-      </w:r>
-      <w:proofErr w:type="spellEnd"/>
-      <w:r>
-        <w:t xml:space="preserve"> more wasteful products</w:t>
-      </w:r>
-      <w:r>
-        <w:t>?</w:t>
+        <w:t>Change the items of the store to way more wasteful products?</w:t>
+      </w:r>
+    </w:p>
+    <w:p>
+      <w:pPr>
+        <w:pStyle w:val="ListParagraph"/>
+        <w:numPr>
+          <w:ilvl w:val="1"/>
+          <w:numId w:val="37"/>
+        </w:numPr>
+      </w:pPr>
+      <w:r>
+        <w:rPr>
+          <w:b/>
+          <w:bCs/>
+        </w:rPr>
+        <w:t>YES, do this.</w:t>
+      </w:r>
+      <w:r>
+        <w:t xml:space="preserve"> Then also </w:t>
+      </w:r>
+      <w:r>
+        <w:rPr>
+          <w:i/>
+          <w:iCs/>
+        </w:rPr>
+        <w:t>increase</w:t>
+      </w:r>
+      <w:r>
+        <w:t xml:space="preserve"> the variety of products.</w:t>
       </w:r>
     </w:p>
     <w:p>
@@ -948,10 +818,7 @@
         </w:numPr>
       </w:pPr>
       <w:r>
-        <w:t>S</w:t>
-      </w:r>
-      <w:r>
-        <w:t>peed</w:t>
+        <w:t>Speed</w:t>
       </w:r>
       <w:r>
         <w:t xml:space="preserve">. (Speed </w:t>
@@ -990,14 +857,7 @@
           <w:i/>
           <w:iCs/>
         </w:rPr>
-        <w:t>T</w:t>
-      </w:r>
-      <w:r>
-        <w:rPr>
-          <w:i/>
-          <w:iCs/>
-        </w:rPr>
-        <w:t>eleport</w:t>
+        <w:t>Teleport</w:t>
       </w:r>
       <w:r>
         <w:t xml:space="preserve">. </w:t>
@@ -1027,6 +887,18 @@
         <w:t>Ingredients that are temporarily “for sale” or temporarily “hot”, changing how much people earn for them. And you can also destroy those signs? Changing the rules?</w:t>
       </w:r>
     </w:p>
+    <w:p>
+      <w:pPr>
+        <w:pStyle w:val="ListParagraph"/>
+        <w:numPr>
+          <w:ilvl w:val="1"/>
+          <w:numId w:val="37"/>
+        </w:numPr>
+      </w:pPr>
+      <w:r>
+        <w:t>Just make this another cell type (“SALE”) which you can destroy.</w:t>
+      </w:r>
+    </w:p>
     <w:p/>
     <w:p>
       <w:r>
@@ -1044,6 +916,32 @@
           <w:ilvl w:val="0"/>
           <w:numId w:val="37"/>
         </w:numPr>
+        <w:rPr>
+          <w:b/>
+          <w:bCs/>
+        </w:rPr>
+      </w:pPr>
+      <w:r>
+        <w:rPr>
+          <w:b/>
+          <w:bCs/>
+        </w:rPr>
+        <w:t>Make room</w:t>
+      </w:r>
+      <w:r>
+        <w:t xml:space="preserve"> for “time played” on the tutorial texture. ( + test, use quick DEBUG for instant game over</w:t>
+      </w:r>
+      <w:r>
+        <w:t>)</w:t>
+      </w:r>
+    </w:p>
+    <w:p>
+      <w:pPr>
+        <w:pStyle w:val="ListParagraph"/>
+        <w:numPr>
+          <w:ilvl w:val="0"/>
+          <w:numId w:val="37"/>
+        </w:numPr>
       </w:pPr>
       <w:r>
         <w:rPr>
@@ -1078,13 +976,220 @@
         <w:t>Every side</w:t>
       </w:r>
       <w:r>
-        <w:t xml:space="preserve"> wall gets one </w:t>
-      </w:r>
-      <w:proofErr w:type="gramStart"/>
-      <w:r>
-        <w:t>teleport?</w:t>
-      </w:r>
-      <w:proofErr w:type="gramEnd"/>
+        <w:t xml:space="preserve"> wall gets one teleport?</w:t>
+      </w:r>
+    </w:p>
+    <w:p/>
+    <w:p>
+      <w:r>
+        <w:rPr>
+          <w:b/>
+          <w:bCs/>
+        </w:rPr>
+        <w:t>Potential different customers:</w:t>
+      </w:r>
+    </w:p>
+    <w:p>
+      <w:pPr>
+        <w:pStyle w:val="ListParagraph"/>
+        <w:numPr>
+          <w:ilvl w:val="0"/>
+          <w:numId w:val="47"/>
+        </w:numPr>
+      </w:pPr>
+      <w:r>
+        <w:rPr>
+          <w:b/>
+          <w:bCs/>
+        </w:rPr>
+        <w:t>Basic</w:t>
+      </w:r>
+      <w:r>
+        <w:t xml:space="preserve"> (already made, needs spritesheet)</w:t>
+      </w:r>
+    </w:p>
+    <w:p>
+      <w:pPr>
+        <w:pStyle w:val="ListParagraph"/>
+        <w:numPr>
+          <w:ilvl w:val="0"/>
+          <w:numId w:val="47"/>
+        </w:numPr>
+      </w:pPr>
+      <w:r>
+        <w:rPr>
+          <w:b/>
+          <w:bCs/>
+        </w:rPr>
+        <w:t>Clumsy:</w:t>
+      </w:r>
+      <w:r>
+        <w:t xml:space="preserve"> will also destroy the whole </w:t>
+      </w:r>
+      <w:r>
+        <w:rPr>
+          <w:i/>
+          <w:iCs/>
+        </w:rPr>
+        <w:t>tile</w:t>
+      </w:r>
+      <w:r>
+        <w:t xml:space="preserve"> when they grab something from it</w:t>
+      </w:r>
+    </w:p>
+    <w:p>
+      <w:pPr>
+        <w:pStyle w:val="ListParagraph"/>
+        <w:numPr>
+          <w:ilvl w:val="0"/>
+          <w:numId w:val="47"/>
+        </w:numPr>
+      </w:pPr>
+      <w:r>
+        <w:rPr>
+          <w:b/>
+          <w:bCs/>
+        </w:rPr>
+        <w:t>Thief:</w:t>
+      </w:r>
+      <w:r>
+        <w:t xml:space="preserve"> will leave without paying anyway (so leave them alone)</w:t>
+      </w:r>
+    </w:p>
+    <w:p>
+      <w:pPr>
+        <w:pStyle w:val="ListParagraph"/>
+        <w:numPr>
+          <w:ilvl w:val="0"/>
+          <w:numId w:val="47"/>
+        </w:numPr>
+      </w:pPr>
+      <w:r>
+        <w:rPr>
+          <w:b/>
+          <w:bCs/>
+        </w:rPr>
+        <w:lastRenderedPageBreak/>
+        <w:t>Big Guy:</w:t>
+      </w:r>
+      <w:r>
+        <w:t xml:space="preserve"> will have a </w:t>
+      </w:r>
+      <w:r>
+        <w:rPr>
+          <w:i/>
+          <w:iCs/>
+        </w:rPr>
+        <w:t>huge</w:t>
+      </w:r>
+      <w:r>
+        <w:t xml:space="preserve"> backpack</w:t>
+      </w:r>
+      <w:r>
+        <w:t>. When it leaves, it also takes away from anybody within a certain radius.</w:t>
+      </w:r>
+    </w:p>
+    <w:p>
+      <w:pPr>
+        <w:pStyle w:val="ListParagraph"/>
+        <w:numPr>
+          <w:ilvl w:val="0"/>
+          <w:numId w:val="47"/>
+        </w:numPr>
+      </w:pPr>
+      <w:r>
+        <w:rPr>
+          <w:b/>
+          <w:bCs/>
+        </w:rPr>
+        <w:t>Kid:</w:t>
+      </w:r>
+      <w:r>
+        <w:t xml:space="preserve"> small backpack, runs very fast</w:t>
+      </w:r>
+    </w:p>
+    <w:p/>
+    <w:p>
+      <w:r>
+        <w:rPr>
+          <w:b/>
+          <w:bCs/>
+        </w:rPr>
+        <w:t>Tutorial/Progression:</w:t>
+      </w:r>
+    </w:p>
+    <w:p>
+      <w:pPr>
+        <w:pStyle w:val="ListParagraph"/>
+        <w:numPr>
+          <w:ilvl w:val="0"/>
+          <w:numId w:val="48"/>
+        </w:numPr>
+      </w:pPr>
+      <w:r>
+        <w:t xml:space="preserve">Move </w:t>
+      </w:r>
+      <w:r>
+        <w:rPr>
+          <w:i/>
+          <w:iCs/>
+        </w:rPr>
+        <w:t>destroying cells</w:t>
+      </w:r>
+      <w:r>
+        <w:t xml:space="preserve"> before the other one?</w:t>
+      </w:r>
+    </w:p>
+    <w:p>
+      <w:pPr>
+        <w:pStyle w:val="ListParagraph"/>
+        <w:numPr>
+          <w:ilvl w:val="0"/>
+          <w:numId w:val="48"/>
+        </w:numPr>
+      </w:pPr>
+      <w:r>
+        <w:t xml:space="preserve">Go to </w:t>
+      </w:r>
+      <w:r>
+        <w:rPr>
+          <w:i/>
+          <w:iCs/>
+        </w:rPr>
+        <w:t>nearest</w:t>
+      </w:r>
+      <w:r>
+        <w:t xml:space="preserve"> checkout when done?</w:t>
+      </w:r>
+      <w:r>
+        <w:t xml:space="preserve"> (Or, at least, not one </w:t>
+      </w:r>
+      <w:r>
+        <w:rPr>
+          <w:i/>
+          <w:iCs/>
+        </w:rPr>
+        <w:t>very far away</w:t>
+      </w:r>
+      <w:r>
+        <w:t>?)</w:t>
+      </w:r>
+    </w:p>
+    <w:p/>
+    <w:p>
+      <w:pPr>
+        <w:rPr>
+          <w:b/>
+          <w:bCs/>
+        </w:rPr>
+      </w:pPr>
+      <w:r>
+        <w:rPr>
+          <w:b/>
+          <w:bCs/>
+        </w:rPr>
+        <w:t>Polish:</w:t>
+      </w:r>
     </w:p>
     <w:p>
       <w:pPr>
@@ -1095,25 +1200,23 @@
         </w:numPr>
       </w:pPr>
       <w:r>
+        <w:t xml:space="preserve">Draw </w:t>
+      </w:r>
+      <w:r>
         <w:rPr>
           <w:b/>
           <w:bCs/>
         </w:rPr>
-        <w:t>DESTROYING TILES</w:t>
-      </w:r>
-      <w:r>
-        <w:t xml:space="preserve">: </w:t>
-      </w:r>
-      <w:r>
-        <w:t>should probably keep a “counter” instead (</w:t>
-      </w:r>
-      <w:proofErr w:type="spellStart"/>
-      <w:r>
-        <w:t>num_tiles_hit_this_dash</w:t>
-      </w:r>
-      <w:proofErr w:type="spellEnd"/>
-      <w:r>
-        <w:t>) and limit that to one or two.</w:t>
+        <w:t>spritesheet</w:t>
+      </w:r>
+      <w:r>
+        <w:t xml:space="preserve"> for </w:t>
+      </w:r>
+      <w:r>
+        <w:t>clients</w:t>
+      </w:r>
+      <w:r>
+        <w:t xml:space="preserve"> (two or three different type?) + walk anim</w:t>
       </w:r>
     </w:p>
     <w:p>
@@ -1125,6 +1228,564 @@
         </w:numPr>
       </w:pPr>
       <w:r>
+        <w:t>Favicon, general header, itch banner</w:t>
+      </w:r>
+    </w:p>
+    <w:p>
+      <w:pPr>
+        <w:pStyle w:val="ListParagraph"/>
+        <w:numPr>
+          <w:ilvl w:val="0"/>
+          <w:numId w:val="37"/>
+        </w:numPr>
+      </w:pPr>
+      <w:r>
+        <w:t>Many sound effects don’t work in HTML5 buil</w:t>
+      </w:r>
+      <w:r>
+        <w:t>d?</w:t>
+      </w:r>
+    </w:p>
+    <w:p>
+      <w:pPr>
+        <w:pStyle w:val="ListParagraph"/>
+        <w:numPr>
+          <w:ilvl w:val="0"/>
+          <w:numId w:val="37"/>
+        </w:numPr>
+      </w:pPr>
+      <w:r>
+        <w:br w:type="page"/>
+      </w:r>
+    </w:p>
+    <w:p>
+      <w:pPr>
+        <w:pStyle w:val="Heading1"/>
+      </w:pPr>
+      <w:r>
+        <w:lastRenderedPageBreak/>
+        <w:t>Recipe Race 2D</w:t>
+      </w:r>
+    </w:p>
+    <w:p>
+      <w:r>
+        <w:t>Could just be a 2D version of the 3D game.</w:t>
+      </w:r>
+    </w:p>
+    <w:p>
+      <w:pPr>
+        <w:pStyle w:val="ListParagraph"/>
+        <w:numPr>
+          <w:ilvl w:val="0"/>
+          <w:numId w:val="38"/>
+        </w:numPr>
+      </w:pPr>
+      <w:r>
+        <w:t>Top-down</w:t>
+      </w:r>
+    </w:p>
+    <w:p>
+      <w:pPr>
+        <w:pStyle w:val="ListParagraph"/>
+        <w:numPr>
+          <w:ilvl w:val="0"/>
+          <w:numId w:val="38"/>
+        </w:numPr>
+      </w:pPr>
+      <w:r>
+        <w:t>Ingredients appear</w:t>
+      </w:r>
+    </w:p>
+    <w:p>
+      <w:pPr>
+        <w:pStyle w:val="ListParagraph"/>
+        <w:numPr>
+          <w:ilvl w:val="0"/>
+          <w:numId w:val="38"/>
+        </w:numPr>
+      </w:pPr>
+      <w:r>
+        <w:t>One of them “adds” to the cauldron.</w:t>
+      </w:r>
+    </w:p>
+    <w:p>
+      <w:pPr>
+        <w:pStyle w:val="ListParagraph"/>
+        <w:numPr>
+          <w:ilvl w:val="0"/>
+          <w:numId w:val="38"/>
+        </w:numPr>
+      </w:pPr>
+      <w:r>
+        <w:t>The other “removes” one thing inside.</w:t>
+      </w:r>
+    </w:p>
+    <w:p>
+      <w:pPr>
+        <w:pStyle w:val="ListParagraph"/>
+        <w:numPr>
+          <w:ilvl w:val="0"/>
+          <w:numId w:val="38"/>
+        </w:numPr>
+      </w:pPr>
+      <w:r>
+        <w:t>You want to catch/destroy the adders and let the removers through.</w:t>
+      </w:r>
+    </w:p>
+    <w:p>
+      <w:pPr>
+        <w:pStyle w:val="ListParagraph"/>
+        <w:numPr>
+          <w:ilvl w:val="0"/>
+          <w:numId w:val="38"/>
+        </w:numPr>
+      </w:pPr>
+      <w:r>
+        <w:t>Because your goal is still to prevent the cauldron from overflowing.</w:t>
+      </w:r>
+    </w:p>
+    <w:p/>
+    <w:p>
+      <w:r>
+        <w:t>Could also be the simplified racing game.</w:t>
+      </w:r>
+    </w:p>
+    <w:p>
+      <w:pPr>
+        <w:pStyle w:val="ListParagraph"/>
+        <w:numPr>
+          <w:ilvl w:val="0"/>
+          <w:numId w:val="37"/>
+        </w:numPr>
+      </w:pPr>
+      <w:r>
+        <w:t>You always turn left. Press the key to turn right.</w:t>
+      </w:r>
+    </w:p>
+    <w:p>
+      <w:pPr>
+        <w:pStyle w:val="ListParagraph"/>
+        <w:numPr>
+          <w:ilvl w:val="0"/>
+          <w:numId w:val="37"/>
+        </w:numPr>
+      </w:pPr>
+      <w:r>
+        <w:t>The more you turn, the less speed / points / whatever you get.</w:t>
+      </w:r>
+    </w:p>
+    <w:p>
+      <w:pPr>
+        <w:pStyle w:val="ListParagraph"/>
+        <w:numPr>
+          <w:ilvl w:val="0"/>
+          <w:numId w:val="37"/>
+        </w:numPr>
+      </w:pPr>
+      <w:r>
+        <w:t>And you simply have to finish the race (pass all gates??) as fast as possible?</w:t>
+      </w:r>
+    </w:p>
+    <w:p/>
+    <w:p>
+      <w:pPr>
+        <w:rPr>
+          <w:rFonts w:ascii="Kavoon" w:hAnsi="Kavoon"/>
+          <w:sz w:val="80"/>
+          <w:szCs w:val="80"/>
+        </w:rPr>
+      </w:pPr>
+      <w:r>
+        <w:br w:type="page"/>
+      </w:r>
+    </w:p>
+    <w:p>
+      <w:pPr>
+        <w:pStyle w:val="Heading1"/>
+      </w:pPr>
+      <w:r>
+        <w:lastRenderedPageBreak/>
+        <w:t>Recipe Race (To Do)</w:t>
+      </w:r>
+    </w:p>
+    <w:p>
+      <w:pPr>
+        <w:pStyle w:val="Heading2"/>
+      </w:pPr>
+      <w:r>
+        <w:t>10</w:t>
+      </w:r>
+      <w:r>
+        <w:t xml:space="preserve"> May</w:t>
+      </w:r>
+    </w:p>
+    <w:p>
+      <w:pPr>
+        <w:rPr>
+          <w:b/>
+          <w:bCs/>
+        </w:rPr>
+      </w:pPr>
+      <w:r>
+        <w:rPr>
+          <w:b/>
+          <w:bCs/>
+        </w:rPr>
+        <w:t>Game:</w:t>
+      </w:r>
+    </w:p>
+    <w:p>
+      <w:pPr>
+        <w:pStyle w:val="ListParagraph"/>
+        <w:numPr>
+          <w:ilvl w:val="0"/>
+          <w:numId w:val="32"/>
+        </w:numPr>
+      </w:pPr>
+      <w:r>
+        <w:t>Implement mono-input version</w:t>
+      </w:r>
+    </w:p>
+    <w:p>
+      <w:pPr>
+        <w:pStyle w:val="ListParagraph"/>
+        <w:numPr>
+          <w:ilvl w:val="1"/>
+          <w:numId w:val="32"/>
+        </w:numPr>
+      </w:pPr>
+      <w:r>
+        <w:t>Check what other rules I might’ve left on/off, set them right</w:t>
+      </w:r>
+    </w:p>
+    <w:p>
+      <w:pPr>
+        <w:pStyle w:val="ListParagraph"/>
+        <w:numPr>
+          <w:ilvl w:val="0"/>
+          <w:numId w:val="32"/>
+        </w:numPr>
+      </w:pPr>
+      <w:r>
+        <w:t>Finetune sizes of things</w:t>
+      </w:r>
+    </w:p>
+    <w:p>
+      <w:pPr>
+        <w:pStyle w:val="ListParagraph"/>
+        <w:numPr>
+          <w:ilvl w:val="1"/>
+          <w:numId w:val="32"/>
+        </w:numPr>
+      </w:pPr>
+      <w:r>
+        <w:t>Larger grab area for ingredients + drop-off at cauldron</w:t>
+      </w:r>
+    </w:p>
+    <w:p>
+      <w:pPr>
+        <w:pStyle w:val="ListParagraph"/>
+        <w:numPr>
+          <w:ilvl w:val="0"/>
+          <w:numId w:val="32"/>
+        </w:numPr>
+      </w:pPr>
+      <w:r>
+        <w:t>Brainstorm the powers to get (and how to use them)</w:t>
+      </w:r>
+    </w:p>
+    <w:p>
+      <w:pPr>
+        <w:pStyle w:val="ListParagraph"/>
+        <w:numPr>
+          <w:ilvl w:val="0"/>
+          <w:numId w:val="32"/>
+        </w:numPr>
+      </w:pPr>
+      <w:r>
+        <w:t>Prettier second tree model + a shrub/wall (with quad decoration?)</w:t>
+      </w:r>
+    </w:p>
+    <w:p>
+      <w:pPr>
+        <w:pStyle w:val="ListParagraph"/>
+        <w:numPr>
+          <w:ilvl w:val="0"/>
+          <w:numId w:val="32"/>
+        </w:numPr>
+      </w:pPr>
+      <w:r>
+        <w:t>Finalize rules / mechanics for optimal fun</w:t>
+      </w:r>
+    </w:p>
+    <w:p/>
+    <w:p>
+      <w:r>
+        <w:t>Might need to pivot</w:t>
+      </w:r>
+    </w:p>
+    <w:p/>
+    <w:p>
+      <w:pPr>
+        <w:pStyle w:val="Heading2"/>
+      </w:pPr>
+      <w:r>
+        <w:t>1</w:t>
+      </w:r>
+      <w:r>
+        <w:t>1</w:t>
+      </w:r>
+      <w:r>
+        <w:t xml:space="preserve"> May</w:t>
+      </w:r>
+    </w:p>
+    <w:p>
+      <w:r>
+        <w:rPr>
+          <w:b/>
+          <w:bCs/>
+        </w:rPr>
+        <w:t>Models:</w:t>
+      </w:r>
+    </w:p>
+    <w:p>
+      <w:pPr>
+        <w:pStyle w:val="ListParagraph"/>
+        <w:numPr>
+          <w:ilvl w:val="0"/>
+          <w:numId w:val="32"/>
+        </w:numPr>
+      </w:pPr>
+      <w:r>
+        <w:t>Witch on a broom</w:t>
+      </w:r>
+    </w:p>
+    <w:p>
+      <w:r>
+        <w:rPr>
+          <w:b/>
+          <w:bCs/>
+        </w:rPr>
+        <w:t>Feedback:</w:t>
+      </w:r>
+    </w:p>
+    <w:p>
+      <w:pPr>
+        <w:pStyle w:val="ListParagraph"/>
+        <w:numPr>
+          <w:ilvl w:val="0"/>
+          <w:numId w:val="32"/>
+        </w:numPr>
+      </w:pPr>
+      <w:r>
+        <w:t>Particles &amp; Tweens</w:t>
+      </w:r>
+    </w:p>
+    <w:p>
+      <w:pPr>
+        <w:pStyle w:val="ListParagraph"/>
+        <w:numPr>
+          <w:ilvl w:val="1"/>
+          <w:numId w:val="32"/>
+        </w:numPr>
+      </w:pPr>
+      <w:r>
+        <w:t>More feedback when ingredient goes rogue</w:t>
+      </w:r>
+    </w:p>
+    <w:p>
+      <w:pPr>
+        <w:pStyle w:val="ListParagraph"/>
+        <w:numPr>
+          <w:ilvl w:val="1"/>
+          <w:numId w:val="32"/>
+        </w:numPr>
+      </w:pPr>
+      <w:r>
+        <w:t xml:space="preserve">Maybe even indicate </w:t>
+      </w:r>
+      <w:r>
+        <w:rPr>
+          <w:i/>
+          <w:iCs/>
+        </w:rPr>
+        <w:t>where</w:t>
+      </w:r>
+      <w:r>
+        <w:t xml:space="preserve"> it will go</w:t>
+      </w:r>
+    </w:p>
+    <w:p>
+      <w:pPr>
+        <w:pStyle w:val="ListParagraph"/>
+        <w:numPr>
+          <w:ilvl w:val="1"/>
+          <w:numId w:val="32"/>
+        </w:numPr>
+      </w:pPr>
+      <w:r>
+        <w:t>A tween for cauldron hide/show</w:t>
+      </w:r>
+    </w:p>
+    <w:p>
+      <w:pPr>
+        <w:pStyle w:val="ListParagraph"/>
+        <w:numPr>
+          <w:ilvl w:val="0"/>
+          <w:numId w:val="32"/>
+        </w:numPr>
+      </w:pPr>
+      <w:r>
+        <w:t>Text feedback (on score change and such)</w:t>
+      </w:r>
+    </w:p>
+    <w:p>
+      <w:pPr>
+        <w:pStyle w:val="ListParagraph"/>
+        <w:numPr>
+          <w:ilvl w:val="0"/>
+          <w:numId w:val="32"/>
+        </w:numPr>
+      </w:pPr>
+      <w:r>
+        <w:t>Nicer transitions between stages, to game over, etcetera</w:t>
+      </w:r>
+    </w:p>
+    <w:p/>
+    <w:p>
+      <w:pPr>
+        <w:pStyle w:val="Heading2"/>
+      </w:pPr>
+      <w:r>
+        <w:t>1</w:t>
+      </w:r>
+      <w:r>
+        <w:t>2</w:t>
+      </w:r>
+      <w:r>
+        <w:t xml:space="preserve"> May</w:t>
+      </w:r>
+    </w:p>
+    <w:p>
+      <w:r>
+        <w:rPr>
+          <w:b/>
+          <w:bCs/>
+        </w:rPr>
+        <w:t>Finishing:</w:t>
+      </w:r>
+    </w:p>
+    <w:p>
+      <w:pPr>
+        <w:pStyle w:val="ListParagraph"/>
+        <w:numPr>
+          <w:ilvl w:val="0"/>
+          <w:numId w:val="33"/>
+        </w:numPr>
+      </w:pPr>
+      <w:r>
+        <w:t>Background music + sound effects</w:t>
+      </w:r>
+    </w:p>
+    <w:p>
+      <w:pPr>
+        <w:pStyle w:val="ListParagraph"/>
+        <w:numPr>
+          <w:ilvl w:val="0"/>
+          <w:numId w:val="33"/>
+        </w:numPr>
+      </w:pPr>
+      <w:r>
+        <w:t xml:space="preserve">Create my own </w:t>
+      </w:r>
+      <w:r>
+        <w:rPr>
+          <w:b/>
+          <w:bCs/>
+        </w:rPr>
+        <w:t>tutorial background</w:t>
+      </w:r>
+      <w:r>
+        <w:t xml:space="preserve"> graphic + </w:t>
+      </w:r>
+      <w:r>
+        <w:rPr>
+          <w:b/>
+          <w:bCs/>
+        </w:rPr>
+        <w:t>UI</w:t>
+      </w:r>
+      <w:r>
+        <w:t xml:space="preserve"> graphic</w:t>
+      </w:r>
+    </w:p>
+    <w:p>
+      <w:pPr>
+        <w:pStyle w:val="ListParagraph"/>
+        <w:numPr>
+          <w:ilvl w:val="0"/>
+          <w:numId w:val="33"/>
+        </w:numPr>
+      </w:pPr>
+      <w:r>
+        <w:t>Some simple logo / splash screen / image and description</w:t>
+      </w:r>
+    </w:p>
+    <w:p>
+      <w:r>
+        <w:rPr>
+          <w:b/>
+          <w:bCs/>
+        </w:rPr>
+        <w:t>Game:</w:t>
+      </w:r>
+    </w:p>
+    <w:p>
+      <w:pPr>
+        <w:pStyle w:val="ListParagraph"/>
+        <w:numPr>
+          <w:ilvl w:val="0"/>
+          <w:numId w:val="34"/>
+        </w:numPr>
+      </w:pPr>
+      <w:r>
+        <w:t>See if we can incorporate the theme as much as possible. And make it as fun/creative as possible.</w:t>
+      </w:r>
+    </w:p>
+    <w:p/>
+    <w:p>
+      <w:pPr>
+        <w:pStyle w:val="Heading2"/>
+      </w:pPr>
+      <w:r>
+        <w:t>1</w:t>
+      </w:r>
+      <w:r>
+        <w:t>3</w:t>
+      </w:r>
+      <w:r>
+        <w:t>-15 (?) May</w:t>
+      </w:r>
+    </w:p>
+    <w:p>
+      <w:r>
+        <w:t xml:space="preserve">Extra time. Extra polishing, extra stages, an input screen to play </w:t>
+      </w:r>
+      <w:r>
+        <w:rPr>
+          <w:i/>
+          <w:iCs/>
+        </w:rPr>
+        <w:t>local multiplayer</w:t>
+      </w:r>
+      <w:r>
+        <w:t>.</w:t>
+      </w:r>
+    </w:p>
+    <w:p/>
+    <w:p/>
+    <w:p>
+      <w:r>
         <w:rPr>
           <w:b/>
           <w:bCs/>
@@ -1132,881 +1793,32 @@
         <w:t>IDEA:</w:t>
       </w:r>
       <w:r>
-        <w:t xml:space="preserve"> Some customers are </w:t>
+        <w:t xml:space="preserve"> Only use </w:t>
       </w:r>
       <w:r>
         <w:rPr>
           <w:i/>
           <w:iCs/>
         </w:rPr>
-        <w:t>thieves</w:t>
-      </w:r>
-      <w:r>
-        <w:t xml:space="preserve">. They will leave without paying, and thus you do NOT want to stop </w:t>
-      </w:r>
-      <w:proofErr w:type="gramStart"/>
-      <w:r>
-        <w:t>them?</w:t>
-      </w:r>
-      <w:proofErr w:type="gramEnd"/>
-      <w:r>
-        <w:t xml:space="preserve"> Or they are “recyclers”?</w:t>
-      </w:r>
-    </w:p>
-    <w:p/>
-    <w:p>
-      <w:pPr>
+        <w:t>one</w:t>
+      </w:r>
+      <w:r>
+        <w:t xml:space="preserve"> control =&gt; automatically turn left, only key is right</w:t>
+      </w:r>
+      <w:r>
+        <w:t>.</w:t>
+      </w:r>
+      <w:r>
+        <w:t xml:space="preserve"> </w:t>
+      </w:r>
+      <w:r>
         <w:rPr>
           <w:b/>
           <w:bCs/>
         </w:rPr>
-      </w:pPr>
-      <w:r>
-        <w:rPr>
-          <w:b/>
-          <w:bCs/>
-        </w:rPr>
-        <w:t>Polish:</w:t>
-      </w:r>
-    </w:p>
-    <w:p>
-      <w:pPr>
-        <w:pStyle w:val="ListParagraph"/>
-        <w:numPr>
-          <w:ilvl w:val="0"/>
-          <w:numId w:val="37"/>
-        </w:numPr>
-      </w:pPr>
-      <w:r>
-        <w:t>Particles:</w:t>
-      </w:r>
-    </w:p>
-    <w:p>
-      <w:pPr>
-        <w:pStyle w:val="ListParagraph"/>
-        <w:numPr>
-          <w:ilvl w:val="1"/>
-          <w:numId w:val="37"/>
-        </w:numPr>
-      </w:pPr>
-      <w:r>
-        <w:t>Appear/Disappear</w:t>
-      </w:r>
-    </w:p>
-    <w:p>
-      <w:pPr>
-        <w:pStyle w:val="ListParagraph"/>
-        <w:numPr>
-          <w:ilvl w:val="1"/>
-          <w:numId w:val="37"/>
-        </w:numPr>
-      </w:pPr>
-      <w:r>
-        <w:t>General walk</w:t>
-      </w:r>
-    </w:p>
-    <w:p>
-      <w:pPr>
-        <w:pStyle w:val="ListParagraph"/>
-        <w:numPr>
-          <w:ilvl w:val="1"/>
-          <w:numId w:val="37"/>
-        </w:numPr>
-      </w:pPr>
-      <w:r>
-        <w:lastRenderedPageBreak/>
-        <w:t>Dash</w:t>
-      </w:r>
-    </w:p>
-    <w:p>
-      <w:pPr>
-        <w:pStyle w:val="ListParagraph"/>
-        <w:numPr>
-          <w:ilvl w:val="1"/>
-          <w:numId w:val="37"/>
-        </w:numPr>
-      </w:pPr>
-      <w:r>
-        <w:t>Checkout</w:t>
-      </w:r>
-    </w:p>
-    <w:p>
-      <w:pPr>
-        <w:pStyle w:val="ListParagraph"/>
-        <w:numPr>
-          <w:ilvl w:val="0"/>
-          <w:numId w:val="37"/>
-        </w:numPr>
-      </w:pPr>
-      <w:r>
-        <w:t>Feedback</w:t>
-      </w:r>
-      <w:proofErr w:type="gramStart"/>
-      <w:r>
-        <w:t>: ??</w:t>
-      </w:r>
-      <w:proofErr w:type="gramEnd"/>
-    </w:p>
-    <w:p>
-      <w:pPr>
-        <w:pStyle w:val="ListParagraph"/>
-        <w:numPr>
-          <w:ilvl w:val="0"/>
-          <w:numId w:val="37"/>
-        </w:numPr>
-      </w:pPr>
-      <w:r>
-        <w:t>Animations:</w:t>
-      </w:r>
-    </w:p>
-    <w:p>
-      <w:pPr>
-        <w:pStyle w:val="ListParagraph"/>
-        <w:numPr>
-          <w:ilvl w:val="1"/>
-          <w:numId w:val="37"/>
-        </w:numPr>
-      </w:pPr>
-      <w:r>
-        <w:t>Player/Client Walk</w:t>
-      </w:r>
-    </w:p>
-    <w:p>
-      <w:pPr>
-        <w:pStyle w:val="ListParagraph"/>
-        <w:numPr>
-          <w:ilvl w:val="0"/>
-          <w:numId w:val="37"/>
-        </w:numPr>
-      </w:pPr>
-      <w:r>
-        <w:t>Sound effects:</w:t>
-      </w:r>
-    </w:p>
-    <w:p>
-      <w:pPr>
-        <w:pStyle w:val="ListParagraph"/>
-        <w:numPr>
-          <w:ilvl w:val="1"/>
-          <w:numId w:val="37"/>
-        </w:numPr>
-      </w:pPr>
-      <w:r>
-        <w:t>Walking</w:t>
-      </w:r>
-    </w:p>
-    <w:p>
-      <w:pPr>
-        <w:pStyle w:val="ListParagraph"/>
-        <w:numPr>
-          <w:ilvl w:val="1"/>
-          <w:numId w:val="37"/>
-        </w:numPr>
-      </w:pPr>
-      <w:r>
-        <w:t>Grabbing ingredient</w:t>
-      </w:r>
-    </w:p>
-    <w:p>
-      <w:pPr>
-        <w:pStyle w:val="ListParagraph"/>
-        <w:numPr>
-          <w:ilvl w:val="1"/>
-          <w:numId w:val="37"/>
-        </w:numPr>
-      </w:pPr>
-      <w:r>
-        <w:t>Checkout</w:t>
-      </w:r>
-    </w:p>
-    <w:p>
-      <w:pPr>
-        <w:pStyle w:val="ListParagraph"/>
-        <w:numPr>
-          <w:ilvl w:val="1"/>
-          <w:numId w:val="37"/>
-        </w:numPr>
-      </w:pPr>
-      <w:r>
-        <w:t>Win/Loss</w:t>
-      </w:r>
-    </w:p>
-    <w:p>
-      <w:pPr>
-        <w:pStyle w:val="ListParagraph"/>
-        <w:numPr>
-          <w:ilvl w:val="1"/>
-          <w:numId w:val="37"/>
-        </w:numPr>
-      </w:pPr>
-      <w:r>
-        <w:t>Stage change</w:t>
-      </w:r>
-    </w:p>
-    <w:p>
-      <w:pPr>
-        <w:pStyle w:val="ListParagraph"/>
-        <w:numPr>
-          <w:ilvl w:val="1"/>
-          <w:numId w:val="37"/>
-        </w:numPr>
-      </w:pPr>
-      <w:r>
-        <w:t>Dash</w:t>
-      </w:r>
-    </w:p>
-    <w:p>
-      <w:pPr>
-        <w:pStyle w:val="ListParagraph"/>
-        <w:numPr>
-          <w:ilvl w:val="1"/>
-          <w:numId w:val="37"/>
-        </w:numPr>
-      </w:pPr>
-      <w:r>
-        <w:t xml:space="preserve">Client </w:t>
-      </w:r>
-      <w:proofErr w:type="gramStart"/>
-      <w:r>
-        <w:t>destroy</w:t>
-      </w:r>
-      <w:proofErr w:type="gramEnd"/>
-      <w:r>
-        <w:t>/leave</w:t>
-      </w:r>
-    </w:p>
-    <w:p>
-      <w:pPr>
-        <w:pStyle w:val="ListParagraph"/>
-        <w:numPr>
-          <w:ilvl w:val="1"/>
-          <w:numId w:val="37"/>
-        </w:numPr>
-      </w:pPr>
-      <w:r>
-        <w:t xml:space="preserve">Cell </w:t>
-      </w:r>
-      <w:proofErr w:type="gramStart"/>
-      <w:r>
-        <w:t>destroy</w:t>
-      </w:r>
-      <w:proofErr w:type="gramEnd"/>
-      <w:r>
-        <w:t>/leave</w:t>
-      </w:r>
-    </w:p>
-    <w:p>
-      <w:pPr>
-        <w:pStyle w:val="ListParagraph"/>
-        <w:numPr>
-          <w:ilvl w:val="1"/>
-          <w:numId w:val="37"/>
-        </w:numPr>
-      </w:pPr>
-      <w:r>
-        <w:t xml:space="preserve">Powerup </w:t>
-      </w:r>
-      <w:proofErr w:type="gramStart"/>
-      <w:r>
-        <w:t>grab</w:t>
-      </w:r>
-      <w:proofErr w:type="gramEnd"/>
-    </w:p>
-    <w:p/>
-    <w:p>
-      <w:pPr>
-        <w:rPr>
-          <w:rFonts w:ascii="Kavoon" w:hAnsi="Kavoon"/>
-          <w:sz w:val="80"/>
-          <w:szCs w:val="80"/>
-        </w:rPr>
-      </w:pPr>
-      <w:r>
-        <w:br w:type="page"/>
-      </w:r>
-    </w:p>
-    <w:p>
-      <w:pPr>
-        <w:pStyle w:val="Heading1"/>
-      </w:pPr>
-      <w:r>
-        <w:lastRenderedPageBreak/>
-        <w:t>Recipe Race 2D</w:t>
-      </w:r>
-    </w:p>
-    <w:p>
-      <w:r>
-        <w:t>Could just be a 2D version of the 3D game.</w:t>
-      </w:r>
-    </w:p>
-    <w:p>
-      <w:pPr>
-        <w:pStyle w:val="ListParagraph"/>
-        <w:numPr>
-          <w:ilvl w:val="0"/>
-          <w:numId w:val="38"/>
-        </w:numPr>
-      </w:pPr>
-      <w:r>
-        <w:t>Top-down</w:t>
-      </w:r>
-    </w:p>
-    <w:p>
-      <w:pPr>
-        <w:pStyle w:val="ListParagraph"/>
-        <w:numPr>
-          <w:ilvl w:val="0"/>
-          <w:numId w:val="38"/>
-        </w:numPr>
-      </w:pPr>
-      <w:r>
-        <w:t xml:space="preserve">Ingredients </w:t>
-      </w:r>
-      <w:proofErr w:type="gramStart"/>
-      <w:r>
-        <w:t>appear</w:t>
-      </w:r>
-      <w:proofErr w:type="gramEnd"/>
-    </w:p>
-    <w:p>
-      <w:pPr>
-        <w:pStyle w:val="ListParagraph"/>
-        <w:numPr>
-          <w:ilvl w:val="0"/>
-          <w:numId w:val="38"/>
-        </w:numPr>
-      </w:pPr>
-      <w:r>
-        <w:t>One of them “adds” to the cauldron.</w:t>
-      </w:r>
-    </w:p>
-    <w:p>
-      <w:pPr>
-        <w:pStyle w:val="ListParagraph"/>
-        <w:numPr>
-          <w:ilvl w:val="0"/>
-          <w:numId w:val="38"/>
-        </w:numPr>
-      </w:pPr>
-      <w:r>
-        <w:t>The other “removes” one thing inside.</w:t>
-      </w:r>
-    </w:p>
-    <w:p>
-      <w:pPr>
-        <w:pStyle w:val="ListParagraph"/>
-        <w:numPr>
-          <w:ilvl w:val="0"/>
-          <w:numId w:val="38"/>
-        </w:numPr>
-      </w:pPr>
-      <w:r>
-        <w:t>You want to catch/destroy the adders and let the removers through.</w:t>
-      </w:r>
-    </w:p>
-    <w:p>
-      <w:pPr>
-        <w:pStyle w:val="ListParagraph"/>
-        <w:numPr>
-          <w:ilvl w:val="0"/>
-          <w:numId w:val="38"/>
-        </w:numPr>
-      </w:pPr>
-      <w:r>
-        <w:t>Because your goal is still to prevent the cauldron from overflowing.</w:t>
-      </w:r>
-    </w:p>
-    <w:p/>
-    <w:p>
-      <w:r>
-        <w:t>Could also be the simplified racing game.</w:t>
-      </w:r>
-    </w:p>
-    <w:p>
-      <w:pPr>
-        <w:pStyle w:val="ListParagraph"/>
-        <w:numPr>
-          <w:ilvl w:val="0"/>
-          <w:numId w:val="37"/>
-        </w:numPr>
-      </w:pPr>
-      <w:r>
-        <w:t>You always turn left. Press the key to turn right.</w:t>
-      </w:r>
-    </w:p>
-    <w:p>
-      <w:pPr>
-        <w:pStyle w:val="ListParagraph"/>
-        <w:numPr>
-          <w:ilvl w:val="0"/>
-          <w:numId w:val="37"/>
-        </w:numPr>
-      </w:pPr>
-      <w:r>
-        <w:t>The more you turn, the less speed / points / whatever you get.</w:t>
-      </w:r>
-    </w:p>
-    <w:p>
-      <w:pPr>
-        <w:pStyle w:val="ListParagraph"/>
-        <w:numPr>
-          <w:ilvl w:val="0"/>
-          <w:numId w:val="37"/>
-        </w:numPr>
-      </w:pPr>
-      <w:r>
-        <w:t xml:space="preserve">And you simply </w:t>
-      </w:r>
-      <w:proofErr w:type="gramStart"/>
-      <w:r>
-        <w:t>have to</w:t>
-      </w:r>
-      <w:proofErr w:type="gramEnd"/>
-      <w:r>
-        <w:t xml:space="preserve"> finish the race (pass all gates??) as fast as possible?</w:t>
-      </w:r>
-    </w:p>
-    <w:p/>
-    <w:p>
-      <w:pPr>
-        <w:rPr>
-          <w:rFonts w:ascii="Kavoon" w:hAnsi="Kavoon"/>
-          <w:sz w:val="80"/>
-          <w:szCs w:val="80"/>
-        </w:rPr>
-      </w:pPr>
-      <w:r>
-        <w:br w:type="page"/>
-      </w:r>
-    </w:p>
-    <w:p>
-      <w:pPr>
-        <w:pStyle w:val="Heading1"/>
-      </w:pPr>
-      <w:r>
-        <w:lastRenderedPageBreak/>
-        <w:t>Recipe Race (To Do)</w:t>
-      </w:r>
-    </w:p>
-    <w:p>
-      <w:pPr>
-        <w:pStyle w:val="Heading2"/>
-      </w:pPr>
-      <w:r>
-        <w:t>10</w:t>
-      </w:r>
-      <w:r>
-        <w:t xml:space="preserve"> May</w:t>
-      </w:r>
-    </w:p>
-    <w:p>
-      <w:pPr>
-        <w:rPr>
-          <w:b/>
-          <w:bCs/>
-        </w:rPr>
-      </w:pPr>
-      <w:r>
-        <w:rPr>
-          <w:b/>
-          <w:bCs/>
-        </w:rPr>
-        <w:t>Game:</w:t>
-      </w:r>
-    </w:p>
-    <w:p>
-      <w:pPr>
-        <w:pStyle w:val="ListParagraph"/>
-        <w:numPr>
-          <w:ilvl w:val="0"/>
-          <w:numId w:val="32"/>
-        </w:numPr>
-      </w:pPr>
-      <w:r>
-        <w:t xml:space="preserve">Implement mono-input </w:t>
-      </w:r>
-      <w:proofErr w:type="gramStart"/>
-      <w:r>
-        <w:t>version</w:t>
-      </w:r>
-      <w:proofErr w:type="gramEnd"/>
-    </w:p>
-    <w:p>
-      <w:pPr>
-        <w:pStyle w:val="ListParagraph"/>
-        <w:numPr>
-          <w:ilvl w:val="1"/>
-          <w:numId w:val="32"/>
-        </w:numPr>
-      </w:pPr>
-      <w:r>
-        <w:t xml:space="preserve">Check what other rules I might’ve left on/off, set them </w:t>
-      </w:r>
-      <w:proofErr w:type="gramStart"/>
-      <w:r>
-        <w:t>right</w:t>
-      </w:r>
-      <w:proofErr w:type="gramEnd"/>
-    </w:p>
-    <w:p>
-      <w:pPr>
-        <w:pStyle w:val="ListParagraph"/>
-        <w:numPr>
-          <w:ilvl w:val="0"/>
-          <w:numId w:val="32"/>
-        </w:numPr>
-      </w:pPr>
-      <w:r>
-        <w:t>Finetune sizes of things</w:t>
-      </w:r>
-    </w:p>
-    <w:p>
-      <w:pPr>
-        <w:pStyle w:val="ListParagraph"/>
-        <w:numPr>
-          <w:ilvl w:val="1"/>
-          <w:numId w:val="32"/>
-        </w:numPr>
-      </w:pPr>
-      <w:r>
-        <w:t>Larger grab area for ingredients + drop-off at cauldron</w:t>
-      </w:r>
-    </w:p>
-    <w:p>
-      <w:pPr>
-        <w:pStyle w:val="ListParagraph"/>
-        <w:numPr>
-          <w:ilvl w:val="0"/>
-          <w:numId w:val="32"/>
-        </w:numPr>
-      </w:pPr>
-      <w:r>
-        <w:t>Brainstorm the powers to get (and how to use them)</w:t>
-      </w:r>
-    </w:p>
-    <w:p>
-      <w:pPr>
-        <w:pStyle w:val="ListParagraph"/>
-        <w:numPr>
-          <w:ilvl w:val="0"/>
-          <w:numId w:val="32"/>
-        </w:numPr>
-      </w:pPr>
-      <w:r>
-        <w:t>Prettier second tree model + a shrub/wall (with quad decoration?)</w:t>
-      </w:r>
-    </w:p>
-    <w:p>
-      <w:pPr>
-        <w:pStyle w:val="ListParagraph"/>
-        <w:numPr>
-          <w:ilvl w:val="0"/>
-          <w:numId w:val="32"/>
-        </w:numPr>
-      </w:pPr>
-      <w:r>
-        <w:t xml:space="preserve">Finalize rules / mechanics for optimal </w:t>
-      </w:r>
-      <w:proofErr w:type="gramStart"/>
-      <w:r>
-        <w:t>fun</w:t>
-      </w:r>
-      <w:proofErr w:type="gramEnd"/>
-    </w:p>
-    <w:p/>
-    <w:p>
-      <w:r>
-        <w:t xml:space="preserve">Might need to </w:t>
-      </w:r>
-      <w:proofErr w:type="gramStart"/>
-      <w:r>
-        <w:t>pivot</w:t>
-      </w:r>
-      <w:proofErr w:type="gramEnd"/>
-    </w:p>
-    <w:p/>
-    <w:p>
-      <w:pPr>
-        <w:pStyle w:val="Heading2"/>
-      </w:pPr>
-      <w:r>
-        <w:t>1</w:t>
-      </w:r>
-      <w:r>
-        <w:t>1</w:t>
-      </w:r>
-      <w:r>
-        <w:t xml:space="preserve"> May</w:t>
-      </w:r>
-    </w:p>
-    <w:p>
-      <w:r>
-        <w:rPr>
-          <w:b/>
-          <w:bCs/>
-        </w:rPr>
-        <w:t>Models:</w:t>
-      </w:r>
-    </w:p>
-    <w:p>
-      <w:pPr>
-        <w:pStyle w:val="ListParagraph"/>
-        <w:numPr>
-          <w:ilvl w:val="0"/>
-          <w:numId w:val="32"/>
-        </w:numPr>
-      </w:pPr>
-      <w:r>
-        <w:t>Witch on a broom</w:t>
-      </w:r>
-    </w:p>
-    <w:p>
-      <w:r>
-        <w:rPr>
-          <w:b/>
-          <w:bCs/>
-        </w:rPr>
-        <w:t>Feedback:</w:t>
-      </w:r>
-    </w:p>
-    <w:p>
-      <w:pPr>
-        <w:pStyle w:val="ListParagraph"/>
-        <w:numPr>
-          <w:ilvl w:val="0"/>
-          <w:numId w:val="32"/>
-        </w:numPr>
-      </w:pPr>
-      <w:r>
-        <w:t>Particles &amp; Tweens</w:t>
-      </w:r>
-    </w:p>
-    <w:p>
-      <w:pPr>
-        <w:pStyle w:val="ListParagraph"/>
-        <w:numPr>
-          <w:ilvl w:val="1"/>
-          <w:numId w:val="32"/>
-        </w:numPr>
-      </w:pPr>
-      <w:r>
-        <w:t xml:space="preserve">More feedback when ingredient goes </w:t>
-      </w:r>
-      <w:proofErr w:type="gramStart"/>
-      <w:r>
-        <w:t>rogue</w:t>
-      </w:r>
-      <w:proofErr w:type="gramEnd"/>
-    </w:p>
-    <w:p>
-      <w:pPr>
-        <w:pStyle w:val="ListParagraph"/>
-        <w:numPr>
-          <w:ilvl w:val="1"/>
-          <w:numId w:val="32"/>
-        </w:numPr>
-      </w:pPr>
-      <w:r>
-        <w:t xml:space="preserve">Maybe even indicate </w:t>
-      </w:r>
-      <w:r>
-        <w:rPr>
-          <w:i/>
-          <w:iCs/>
-        </w:rPr>
-        <w:t>where</w:t>
-      </w:r>
-      <w:r>
-        <w:t xml:space="preserve"> it will </w:t>
-      </w:r>
-      <w:proofErr w:type="gramStart"/>
-      <w:r>
-        <w:t>go</w:t>
-      </w:r>
-      <w:proofErr w:type="gramEnd"/>
-    </w:p>
-    <w:p>
-      <w:pPr>
-        <w:pStyle w:val="ListParagraph"/>
-        <w:numPr>
-          <w:ilvl w:val="1"/>
-          <w:numId w:val="32"/>
-        </w:numPr>
-      </w:pPr>
-      <w:r>
-        <w:t xml:space="preserve">A tween for cauldron </w:t>
-      </w:r>
-      <w:proofErr w:type="gramStart"/>
-      <w:r>
-        <w:t>hide</w:t>
-      </w:r>
-      <w:proofErr w:type="gramEnd"/>
-      <w:r>
-        <w:t>/show</w:t>
-      </w:r>
-    </w:p>
-    <w:p>
-      <w:pPr>
-        <w:pStyle w:val="ListParagraph"/>
-        <w:numPr>
-          <w:ilvl w:val="0"/>
-          <w:numId w:val="32"/>
-        </w:numPr>
-      </w:pPr>
-      <w:r>
-        <w:t>Text feedback (on score change and such)</w:t>
-      </w:r>
-    </w:p>
-    <w:p>
-      <w:pPr>
-        <w:pStyle w:val="ListParagraph"/>
-        <w:numPr>
-          <w:ilvl w:val="0"/>
-          <w:numId w:val="32"/>
-        </w:numPr>
-      </w:pPr>
-      <w:r>
-        <w:t>Nicer transitions between stages, to game over, etcetera</w:t>
-      </w:r>
-    </w:p>
-    <w:p/>
-    <w:p>
-      <w:pPr>
-        <w:pStyle w:val="Heading2"/>
-      </w:pPr>
-      <w:r>
-        <w:t>1</w:t>
-      </w:r>
-      <w:r>
-        <w:t>2</w:t>
-      </w:r>
-      <w:r>
-        <w:t xml:space="preserve"> May</w:t>
-      </w:r>
-    </w:p>
-    <w:p>
-      <w:r>
-        <w:rPr>
-          <w:b/>
-          <w:bCs/>
-        </w:rPr>
-        <w:t>Finishing:</w:t>
-      </w:r>
-    </w:p>
-    <w:p>
-      <w:pPr>
-        <w:pStyle w:val="ListParagraph"/>
-        <w:numPr>
-          <w:ilvl w:val="0"/>
-          <w:numId w:val="33"/>
-        </w:numPr>
-      </w:pPr>
-      <w:r>
-        <w:t>Background music + sound effects</w:t>
-      </w:r>
-    </w:p>
-    <w:p>
-      <w:pPr>
-        <w:pStyle w:val="ListParagraph"/>
-        <w:numPr>
-          <w:ilvl w:val="0"/>
-          <w:numId w:val="33"/>
-        </w:numPr>
-      </w:pPr>
-      <w:r>
-        <w:t xml:space="preserve">Create my own </w:t>
-      </w:r>
-      <w:r>
-        <w:rPr>
-          <w:b/>
-          <w:bCs/>
-        </w:rPr>
-        <w:t>tutorial background</w:t>
-      </w:r>
-      <w:r>
-        <w:t xml:space="preserve"> graphic + </w:t>
-      </w:r>
-      <w:r>
-        <w:rPr>
-          <w:b/>
-          <w:bCs/>
-        </w:rPr>
-        <w:t>UI</w:t>
-      </w:r>
-      <w:r>
-        <w:t xml:space="preserve"> </w:t>
-      </w:r>
-      <w:proofErr w:type="gramStart"/>
-      <w:r>
-        <w:t>graphic</w:t>
-      </w:r>
-      <w:proofErr w:type="gramEnd"/>
-    </w:p>
-    <w:p>
-      <w:pPr>
-        <w:pStyle w:val="ListParagraph"/>
-        <w:numPr>
-          <w:ilvl w:val="0"/>
-          <w:numId w:val="33"/>
-        </w:numPr>
-      </w:pPr>
-      <w:r>
-        <w:t>Some simple logo / splash screen / image and description</w:t>
-      </w:r>
-    </w:p>
-    <w:p>
-      <w:r>
-        <w:rPr>
-          <w:b/>
-          <w:bCs/>
-        </w:rPr>
-        <w:t>Game:</w:t>
-      </w:r>
-    </w:p>
-    <w:p>
-      <w:pPr>
-        <w:pStyle w:val="ListParagraph"/>
-        <w:numPr>
-          <w:ilvl w:val="0"/>
-          <w:numId w:val="34"/>
-        </w:numPr>
-      </w:pPr>
-      <w:r>
-        <w:t>See if we can incorporate the theme as much as possible. And make it as fun/creative as possible.</w:t>
-      </w:r>
-    </w:p>
-    <w:p/>
-    <w:p>
-      <w:pPr>
-        <w:pStyle w:val="Heading2"/>
-      </w:pPr>
-      <w:r>
-        <w:t>1</w:t>
-      </w:r>
-      <w:r>
-        <w:t>3</w:t>
-      </w:r>
-      <w:r>
-        <w:t>-15 (?) May</w:t>
-      </w:r>
-    </w:p>
-    <w:p>
-      <w:r>
-        <w:t xml:space="preserve">Extra time. Extra polishing, extra stages, an input screen to play </w:t>
-      </w:r>
-      <w:r>
-        <w:rPr>
-          <w:i/>
-          <w:iCs/>
-        </w:rPr>
-        <w:t>local multiplayer</w:t>
-      </w:r>
-      <w:r>
-        <w:t>.</w:t>
-      </w:r>
-    </w:p>
-    <w:p/>
-    <w:p/>
+        <w:t>=&gt; PROBABLY THE RIGHT MOVE.</w:t>
+      </w:r>
+    </w:p>
     <w:p>
       <w:r>
         <w:rPr>
@@ -2016,30 +1828,32 @@
         <w:t>IDEA:</w:t>
       </w:r>
       <w:r>
-        <w:t xml:space="preserve"> Only use </w:t>
+        <w:t xml:space="preserve"> The ingredient that occurs </w:t>
       </w:r>
       <w:r>
         <w:rPr>
           <w:i/>
           <w:iCs/>
         </w:rPr>
-        <w:t>one</w:t>
-      </w:r>
-      <w:r>
-        <w:t xml:space="preserve"> control =&gt; automatically turn left, only key is right</w:t>
-      </w:r>
-      <w:r>
-        <w:t>.</w:t>
-      </w:r>
-      <w:r>
-        <w:t xml:space="preserve"> </w:t>
-      </w:r>
+        <w:t>most often</w:t>
+      </w:r>
+      <w:r>
+        <w:t xml:space="preserve"> counts. (In case of a tie, it picks randomly.)</w:t>
+      </w:r>
+    </w:p>
+    <w:p>
       <w:r>
         <w:rPr>
           <w:b/>
           <w:bCs/>
         </w:rPr>
-        <w:t>=&gt; PROBABLY THE RIGHT MOVE.</w:t>
+        <w:t xml:space="preserve">IDEA: </w:t>
+      </w:r>
+      <w:r>
+        <w:t>Multiple cauldrons</w:t>
+      </w:r>
+      <w:r>
+        <w:t xml:space="preserve"> + smaller cauldron</w:t>
       </w:r>
     </w:p>
     <w:p>
@@ -2051,52 +1865,7 @@
         <w:t>IDEA:</w:t>
       </w:r>
       <w:r>
-        <w:t xml:space="preserve"> The ingredient that occurs </w:t>
-      </w:r>
-      <w:r>
-        <w:rPr>
-          <w:i/>
-          <w:iCs/>
-        </w:rPr>
-        <w:t>most often</w:t>
-      </w:r>
-      <w:r>
-        <w:t xml:space="preserve"> counts. (In case of a tie, it picks randomly.)</w:t>
-      </w:r>
-    </w:p>
-    <w:p>
-      <w:r>
-        <w:rPr>
-          <w:b/>
-          <w:bCs/>
-        </w:rPr>
-        <w:t xml:space="preserve">IDEA: </w:t>
-      </w:r>
-      <w:r>
-        <w:t>Multiple cauldrons</w:t>
-      </w:r>
-      <w:r>
-        <w:t xml:space="preserve"> + smaller cauldron</w:t>
-      </w:r>
-    </w:p>
-    <w:p>
-      <w:r>
-        <w:rPr>
-          <w:b/>
-          <w:bCs/>
-        </w:rPr>
-        <w:t>IDEA:</w:t>
-      </w:r>
-      <w:r>
-        <w:t xml:space="preserve"> Clearly add one ingredient, from the start, that is “poison</w:t>
-      </w:r>
-      <w:proofErr w:type="gramStart"/>
-      <w:r>
-        <w:t>”</w:t>
-      </w:r>
-      <w:proofErr w:type="gramEnd"/>
-      <w:r>
-        <w:t xml:space="preserve"> and you don’t want to touch it?</w:t>
+        <w:t xml:space="preserve"> Clearly add one ingredient, from the start, that is “poison” and you don’t want to touch it?</w:t>
       </w:r>
     </w:p>
     <w:p>
@@ -2165,13 +1934,8 @@
         <w:t xml:space="preserve">Finetune </w:t>
       </w:r>
       <w:r>
-        <w:t xml:space="preserve">radius (when placing things in valid locations) + input tracker </w:t>
-      </w:r>
-      <w:proofErr w:type="gramStart"/>
-      <w:r>
-        <w:t>threshold</w:t>
-      </w:r>
-      <w:proofErr w:type="gramEnd"/>
+        <w:t>radius (when placing things in valid locations) + input tracker threshold</w:t>
+      </w:r>
     </w:p>
     <w:p/>
     <w:p/>
@@ -2251,13 +2015,8 @@
         <w:t>right</w:t>
       </w:r>
       <w:r>
-        <w:t xml:space="preserve"> to set you free, even if it takes a few </w:t>
-      </w:r>
-      <w:proofErr w:type="gramStart"/>
-      <w:r>
-        <w:t>seconds?</w:t>
-      </w:r>
-      <w:proofErr w:type="gramEnd"/>
+        <w:t xml:space="preserve"> to set you free, even if it takes a few seconds?</w:t>
+      </w:r>
     </w:p>
     <w:p>
       <w:pPr>
@@ -3510,6 +3269,119 @@
     </w:lvl>
   </w:abstractNum>
   <w:abstractNum w:abstractNumId="11" w15:restartNumberingAfterBreak="0">
+    <w:nsid w:val="2C3B1F40"/>
+    <w:multiLevelType w:val="hybridMultilevel"/>
+    <w:tmpl w:val="1B887E68"/>
+    <w:lvl w:ilvl="0" w:tplc="04090001">
+      <w:start w:val="1"/>
+      <w:numFmt w:val="bullet"/>
+      <w:lvlText w:val=""/>
+      <w:lvlJc w:val="left"/>
+      <w:pPr>
+        <w:ind w:left="720" w:hanging="360"/>
+      </w:pPr>
+      <w:rPr>
+        <w:rFonts w:ascii="Symbol" w:hAnsi="Symbol" w:hint="default"/>
+      </w:rPr>
+    </w:lvl>
+    <w:lvl w:ilvl="1" w:tplc="04090003" w:tentative="1">
+      <w:start w:val="1"/>
+      <w:numFmt w:val="bullet"/>
+      <w:lvlText w:val="o"/>
+      <w:lvlJc w:val="left"/>
+      <w:pPr>
+        <w:ind w:left="1440" w:hanging="360"/>
+      </w:pPr>
+      <w:rPr>
+        <w:rFonts w:ascii="Courier New" w:hAnsi="Courier New" w:cs="Courier New" w:hint="default"/>
+      </w:rPr>
+    </w:lvl>
+    <w:lvl w:ilvl="2" w:tplc="04090005" w:tentative="1">
+      <w:start w:val="1"/>
+      <w:numFmt w:val="bullet"/>
+      <w:lvlText w:val=""/>
+      <w:lvlJc w:val="left"/>
+      <w:pPr>
+        <w:ind w:left="2160" w:hanging="360"/>
+      </w:pPr>
+      <w:rPr>
+        <w:rFonts w:ascii="Wingdings" w:hAnsi="Wingdings" w:hint="default"/>
+      </w:rPr>
+    </w:lvl>
+    <w:lvl w:ilvl="3" w:tplc="04090001" w:tentative="1">
+      <w:start w:val="1"/>
+      <w:numFmt w:val="bullet"/>
+      <w:lvlText w:val=""/>
+      <w:lvlJc w:val="left"/>
+      <w:pPr>
+        <w:ind w:left="2880" w:hanging="360"/>
+      </w:pPr>
+      <w:rPr>
+        <w:rFonts w:ascii="Symbol" w:hAnsi="Symbol" w:hint="default"/>
+      </w:rPr>
+    </w:lvl>
+    <w:lvl w:ilvl="4" w:tplc="04090003" w:tentative="1">
+      <w:start w:val="1"/>
+      <w:numFmt w:val="bullet"/>
+      <w:lvlText w:val="o"/>
+      <w:lvlJc w:val="left"/>
+      <w:pPr>
+        <w:ind w:left="3600" w:hanging="360"/>
+      </w:pPr>
+      <w:rPr>
+        <w:rFonts w:ascii="Courier New" w:hAnsi="Courier New" w:cs="Courier New" w:hint="default"/>
+      </w:rPr>
+    </w:lvl>
+    <w:lvl w:ilvl="5" w:tplc="04090005" w:tentative="1">
+      <w:start w:val="1"/>
+      <w:numFmt w:val="bullet"/>
+      <w:lvlText w:val=""/>
+      <w:lvlJc w:val="left"/>
+      <w:pPr>
+        <w:ind w:left="4320" w:hanging="360"/>
+      </w:pPr>
+      <w:rPr>
+        <w:rFonts w:ascii="Wingdings" w:hAnsi="Wingdings" w:hint="default"/>
+      </w:rPr>
+    </w:lvl>
+    <w:lvl w:ilvl="6" w:tplc="04090001" w:tentative="1">
+      <w:start w:val="1"/>
+      <w:numFmt w:val="bullet"/>
+      <w:lvlText w:val=""/>
+      <w:lvlJc w:val="left"/>
+      <w:pPr>
+        <w:ind w:left="5040" w:hanging="360"/>
+      </w:pPr>
+      <w:rPr>
+        <w:rFonts w:ascii="Symbol" w:hAnsi="Symbol" w:hint="default"/>
+      </w:rPr>
+    </w:lvl>
+    <w:lvl w:ilvl="7" w:tplc="04090003" w:tentative="1">
+      <w:start w:val="1"/>
+      <w:numFmt w:val="bullet"/>
+      <w:lvlText w:val="o"/>
+      <w:lvlJc w:val="left"/>
+      <w:pPr>
+        <w:ind w:left="5760" w:hanging="360"/>
+      </w:pPr>
+      <w:rPr>
+        <w:rFonts w:ascii="Courier New" w:hAnsi="Courier New" w:cs="Courier New" w:hint="default"/>
+      </w:rPr>
+    </w:lvl>
+    <w:lvl w:ilvl="8" w:tplc="04090005" w:tentative="1">
+      <w:start w:val="1"/>
+      <w:numFmt w:val="bullet"/>
+      <w:lvlText w:val=""/>
+      <w:lvlJc w:val="left"/>
+      <w:pPr>
+        <w:ind w:left="6480" w:hanging="360"/>
+      </w:pPr>
+      <w:rPr>
+        <w:rFonts w:ascii="Wingdings" w:hAnsi="Wingdings" w:hint="default"/>
+      </w:rPr>
+    </w:lvl>
+  </w:abstractNum>
+  <w:abstractNum w:abstractNumId="12" w15:restartNumberingAfterBreak="0">
     <w:nsid w:val="2C3D48C5"/>
     <w:multiLevelType w:val="hybridMultilevel"/>
     <w:tmpl w:val="D6FE802E"/>
@@ -3622,7 +3494,120 @@
       </w:rPr>
     </w:lvl>
   </w:abstractNum>
-  <w:abstractNum w:abstractNumId="12" w15:restartNumberingAfterBreak="0">
+  <w:abstractNum w:abstractNumId="13" w15:restartNumberingAfterBreak="0">
+    <w:nsid w:val="2D5D0E6F"/>
+    <w:multiLevelType w:val="hybridMultilevel"/>
+    <w:tmpl w:val="E5AA2B2A"/>
+    <w:lvl w:ilvl="0" w:tplc="04090001">
+      <w:start w:val="1"/>
+      <w:numFmt w:val="bullet"/>
+      <w:lvlText w:val=""/>
+      <w:lvlJc w:val="left"/>
+      <w:pPr>
+        <w:ind w:left="720" w:hanging="360"/>
+      </w:pPr>
+      <w:rPr>
+        <w:rFonts w:ascii="Symbol" w:hAnsi="Symbol" w:hint="default"/>
+      </w:rPr>
+    </w:lvl>
+    <w:lvl w:ilvl="1" w:tplc="04090003" w:tentative="1">
+      <w:start w:val="1"/>
+      <w:numFmt w:val="bullet"/>
+      <w:lvlText w:val="o"/>
+      <w:lvlJc w:val="left"/>
+      <w:pPr>
+        <w:ind w:left="1440" w:hanging="360"/>
+      </w:pPr>
+      <w:rPr>
+        <w:rFonts w:ascii="Courier New" w:hAnsi="Courier New" w:cs="Courier New" w:hint="default"/>
+      </w:rPr>
+    </w:lvl>
+    <w:lvl w:ilvl="2" w:tplc="04090005" w:tentative="1">
+      <w:start w:val="1"/>
+      <w:numFmt w:val="bullet"/>
+      <w:lvlText w:val=""/>
+      <w:lvlJc w:val="left"/>
+      <w:pPr>
+        <w:ind w:left="2160" w:hanging="360"/>
+      </w:pPr>
+      <w:rPr>
+        <w:rFonts w:ascii="Wingdings" w:hAnsi="Wingdings" w:hint="default"/>
+      </w:rPr>
+    </w:lvl>
+    <w:lvl w:ilvl="3" w:tplc="04090001" w:tentative="1">
+      <w:start w:val="1"/>
+      <w:numFmt w:val="bullet"/>
+      <w:lvlText w:val=""/>
+      <w:lvlJc w:val="left"/>
+      <w:pPr>
+        <w:ind w:left="2880" w:hanging="360"/>
+      </w:pPr>
+      <w:rPr>
+        <w:rFonts w:ascii="Symbol" w:hAnsi="Symbol" w:hint="default"/>
+      </w:rPr>
+    </w:lvl>
+    <w:lvl w:ilvl="4" w:tplc="04090003" w:tentative="1">
+      <w:start w:val="1"/>
+      <w:numFmt w:val="bullet"/>
+      <w:lvlText w:val="o"/>
+      <w:lvlJc w:val="left"/>
+      <w:pPr>
+        <w:ind w:left="3600" w:hanging="360"/>
+      </w:pPr>
+      <w:rPr>
+        <w:rFonts w:ascii="Courier New" w:hAnsi="Courier New" w:cs="Courier New" w:hint="default"/>
+      </w:rPr>
+    </w:lvl>
+    <w:lvl w:ilvl="5" w:tplc="04090005" w:tentative="1">
+      <w:start w:val="1"/>
+      <w:numFmt w:val="bullet"/>
+      <w:lvlText w:val=""/>
+      <w:lvlJc w:val="left"/>
+      <w:pPr>
+        <w:ind w:left="4320" w:hanging="360"/>
+      </w:pPr>
+      <w:rPr>
+        <w:rFonts w:ascii="Wingdings" w:hAnsi="Wingdings" w:hint="default"/>
+      </w:rPr>
+    </w:lvl>
+    <w:lvl w:ilvl="6" w:tplc="04090001" w:tentative="1">
+      <w:start w:val="1"/>
+      <w:numFmt w:val="bullet"/>
+      <w:lvlText w:val=""/>
+      <w:lvlJc w:val="left"/>
+      <w:pPr>
+        <w:ind w:left="5040" w:hanging="360"/>
+      </w:pPr>
+      <w:rPr>
+        <w:rFonts w:ascii="Symbol" w:hAnsi="Symbol" w:hint="default"/>
+      </w:rPr>
+    </w:lvl>
+    <w:lvl w:ilvl="7" w:tplc="04090003" w:tentative="1">
+      <w:start w:val="1"/>
+      <w:numFmt w:val="bullet"/>
+      <w:lvlText w:val="o"/>
+      <w:lvlJc w:val="left"/>
+      <w:pPr>
+        <w:ind w:left="5760" w:hanging="360"/>
+      </w:pPr>
+      <w:rPr>
+        <w:rFonts w:ascii="Courier New" w:hAnsi="Courier New" w:cs="Courier New" w:hint="default"/>
+      </w:rPr>
+    </w:lvl>
+    <w:lvl w:ilvl="8" w:tplc="04090005" w:tentative="1">
+      <w:start w:val="1"/>
+      <w:numFmt w:val="bullet"/>
+      <w:lvlText w:val=""/>
+      <w:lvlJc w:val="left"/>
+      <w:pPr>
+        <w:ind w:left="6480" w:hanging="360"/>
+      </w:pPr>
+      <w:rPr>
+        <w:rFonts w:ascii="Wingdings" w:hAnsi="Wingdings" w:hint="default"/>
+      </w:rPr>
+    </w:lvl>
+  </w:abstractNum>
+  <w:abstractNum w:abstractNumId="14" w15:restartNumberingAfterBreak="0">
     <w:nsid w:val="305D121C"/>
     <w:multiLevelType w:val="hybridMultilevel"/>
     <w:tmpl w:val="9384BB4C"/>
@@ -3735,7 +3720,7 @@
       </w:rPr>
     </w:lvl>
   </w:abstractNum>
-  <w:abstractNum w:abstractNumId="13" w15:restartNumberingAfterBreak="0">
+  <w:abstractNum w:abstractNumId="15" w15:restartNumberingAfterBreak="0">
     <w:nsid w:val="308064CA"/>
     <w:multiLevelType w:val="hybridMultilevel"/>
     <w:tmpl w:val="B84CD432"/>
@@ -3848,7 +3833,7 @@
       </w:rPr>
     </w:lvl>
   </w:abstractNum>
-  <w:abstractNum w:abstractNumId="14" w15:restartNumberingAfterBreak="0">
+  <w:abstractNum w:abstractNumId="16" w15:restartNumberingAfterBreak="0">
     <w:nsid w:val="323D158A"/>
     <w:multiLevelType w:val="hybridMultilevel"/>
     <w:tmpl w:val="FC4EE516"/>
@@ -3961,7 +3946,7 @@
       </w:rPr>
     </w:lvl>
   </w:abstractNum>
-  <w:abstractNum w:abstractNumId="15" w15:restartNumberingAfterBreak="0">
+  <w:abstractNum w:abstractNumId="17" w15:restartNumberingAfterBreak="0">
     <w:nsid w:val="33C84232"/>
     <w:multiLevelType w:val="hybridMultilevel"/>
     <w:tmpl w:val="0CD0F5DC"/>
@@ -4074,7 +4059,7 @@
       </w:rPr>
     </w:lvl>
   </w:abstractNum>
-  <w:abstractNum w:abstractNumId="16" w15:restartNumberingAfterBreak="0">
+  <w:abstractNum w:abstractNumId="18" w15:restartNumberingAfterBreak="0">
     <w:nsid w:val="34BB1C4A"/>
     <w:multiLevelType w:val="hybridMultilevel"/>
     <w:tmpl w:val="E3782048"/>
@@ -4187,7 +4172,7 @@
       </w:rPr>
     </w:lvl>
   </w:abstractNum>
-  <w:abstractNum w:abstractNumId="17" w15:restartNumberingAfterBreak="0">
+  <w:abstractNum w:abstractNumId="19" w15:restartNumberingAfterBreak="0">
     <w:nsid w:val="356825F8"/>
     <w:multiLevelType w:val="hybridMultilevel"/>
     <w:tmpl w:val="8892E804"/>
@@ -4300,7 +4285,7 @@
       </w:rPr>
     </w:lvl>
   </w:abstractNum>
-  <w:abstractNum w:abstractNumId="18" w15:restartNumberingAfterBreak="0">
+  <w:abstractNum w:abstractNumId="20" w15:restartNumberingAfterBreak="0">
     <w:nsid w:val="36AC1378"/>
     <w:multiLevelType w:val="hybridMultilevel"/>
     <w:tmpl w:val="19B8EB4E"/>
@@ -4413,7 +4398,7 @@
       </w:rPr>
     </w:lvl>
   </w:abstractNum>
-  <w:abstractNum w:abstractNumId="19" w15:restartNumberingAfterBreak="0">
+  <w:abstractNum w:abstractNumId="21" w15:restartNumberingAfterBreak="0">
     <w:nsid w:val="3D6D35CB"/>
     <w:multiLevelType w:val="hybridMultilevel"/>
     <w:tmpl w:val="DAC09766"/>
@@ -4526,7 +4511,7 @@
       </w:rPr>
     </w:lvl>
   </w:abstractNum>
-  <w:abstractNum w:abstractNumId="20" w15:restartNumberingAfterBreak="0">
+  <w:abstractNum w:abstractNumId="22" w15:restartNumberingAfterBreak="0">
     <w:nsid w:val="3E770955"/>
     <w:multiLevelType w:val="hybridMultilevel"/>
     <w:tmpl w:val="5414F082"/>
@@ -4639,7 +4624,7 @@
       </w:rPr>
     </w:lvl>
   </w:abstractNum>
-  <w:abstractNum w:abstractNumId="21" w15:restartNumberingAfterBreak="0">
+  <w:abstractNum w:abstractNumId="23" w15:restartNumberingAfterBreak="0">
     <w:nsid w:val="3F265AA9"/>
     <w:multiLevelType w:val="hybridMultilevel"/>
     <w:tmpl w:val="B46C3734"/>
@@ -4752,7 +4737,7 @@
       </w:rPr>
     </w:lvl>
   </w:abstractNum>
-  <w:abstractNum w:abstractNumId="22" w15:restartNumberingAfterBreak="0">
+  <w:abstractNum w:abstractNumId="24" w15:restartNumberingAfterBreak="0">
     <w:nsid w:val="3F706521"/>
     <w:multiLevelType w:val="hybridMultilevel"/>
     <w:tmpl w:val="833629A2"/>
@@ -4864,7 +4849,7 @@
       </w:rPr>
     </w:lvl>
   </w:abstractNum>
-  <w:abstractNum w:abstractNumId="23" w15:restartNumberingAfterBreak="0">
+  <w:abstractNum w:abstractNumId="25" w15:restartNumberingAfterBreak="0">
     <w:nsid w:val="40DC69D7"/>
     <w:multiLevelType w:val="hybridMultilevel"/>
     <w:tmpl w:val="48184656"/>
@@ -4977,7 +4962,7 @@
       </w:rPr>
     </w:lvl>
   </w:abstractNum>
-  <w:abstractNum w:abstractNumId="24" w15:restartNumberingAfterBreak="0">
+  <w:abstractNum w:abstractNumId="26" w15:restartNumberingAfterBreak="0">
     <w:nsid w:val="4198161C"/>
     <w:multiLevelType w:val="hybridMultilevel"/>
     <w:tmpl w:val="E5626898"/>
@@ -5090,7 +5075,7 @@
       </w:rPr>
     </w:lvl>
   </w:abstractNum>
-  <w:abstractNum w:abstractNumId="25" w15:restartNumberingAfterBreak="0">
+  <w:abstractNum w:abstractNumId="27" w15:restartNumberingAfterBreak="0">
     <w:nsid w:val="433D3738"/>
     <w:multiLevelType w:val="hybridMultilevel"/>
     <w:tmpl w:val="4A3C5D3E"/>
@@ -5203,7 +5188,7 @@
       </w:rPr>
     </w:lvl>
   </w:abstractNum>
-  <w:abstractNum w:abstractNumId="26" w15:restartNumberingAfterBreak="0">
+  <w:abstractNum w:abstractNumId="28" w15:restartNumberingAfterBreak="0">
     <w:nsid w:val="44135CF1"/>
     <w:multiLevelType w:val="hybridMultilevel"/>
     <w:tmpl w:val="BFA8052C"/>
@@ -5316,7 +5301,7 @@
       </w:rPr>
     </w:lvl>
   </w:abstractNum>
-  <w:abstractNum w:abstractNumId="27" w15:restartNumberingAfterBreak="0">
+  <w:abstractNum w:abstractNumId="29" w15:restartNumberingAfterBreak="0">
     <w:nsid w:val="48F52FAB"/>
     <w:multiLevelType w:val="hybridMultilevel"/>
     <w:tmpl w:val="690AFE16"/>
@@ -5428,7 +5413,7 @@
       </w:rPr>
     </w:lvl>
   </w:abstractNum>
-  <w:abstractNum w:abstractNumId="28" w15:restartNumberingAfterBreak="0">
+  <w:abstractNum w:abstractNumId="30" w15:restartNumberingAfterBreak="0">
     <w:nsid w:val="49C844B6"/>
     <w:multiLevelType w:val="hybridMultilevel"/>
     <w:tmpl w:val="87E03F84"/>
@@ -5541,7 +5526,7 @@
       </w:rPr>
     </w:lvl>
   </w:abstractNum>
-  <w:abstractNum w:abstractNumId="29" w15:restartNumberingAfterBreak="0">
+  <w:abstractNum w:abstractNumId="31" w15:restartNumberingAfterBreak="0">
     <w:nsid w:val="4E002642"/>
     <w:multiLevelType w:val="hybridMultilevel"/>
     <w:tmpl w:val="E800E3EA"/>
@@ -5654,7 +5639,7 @@
       </w:rPr>
     </w:lvl>
   </w:abstractNum>
-  <w:abstractNum w:abstractNumId="30" w15:restartNumberingAfterBreak="0">
+  <w:abstractNum w:abstractNumId="32" w15:restartNumberingAfterBreak="0">
     <w:nsid w:val="50144396"/>
     <w:multiLevelType w:val="hybridMultilevel"/>
     <w:tmpl w:val="298C2FFA"/>
@@ -5767,7 +5752,7 @@
       </w:rPr>
     </w:lvl>
   </w:abstractNum>
-  <w:abstractNum w:abstractNumId="31" w15:restartNumberingAfterBreak="0">
+  <w:abstractNum w:abstractNumId="33" w15:restartNumberingAfterBreak="0">
     <w:nsid w:val="50371B96"/>
     <w:multiLevelType w:val="hybridMultilevel"/>
     <w:tmpl w:val="C26E8C34"/>
@@ -5880,7 +5865,7 @@
       </w:rPr>
     </w:lvl>
   </w:abstractNum>
-  <w:abstractNum w:abstractNumId="32" w15:restartNumberingAfterBreak="0">
+  <w:abstractNum w:abstractNumId="34" w15:restartNumberingAfterBreak="0">
     <w:nsid w:val="57B206F7"/>
     <w:multiLevelType w:val="hybridMultilevel"/>
     <w:tmpl w:val="D09A57B6"/>
@@ -5993,7 +5978,7 @@
       </w:rPr>
     </w:lvl>
   </w:abstractNum>
-  <w:abstractNum w:abstractNumId="33" w15:restartNumberingAfterBreak="0">
+  <w:abstractNum w:abstractNumId="35" w15:restartNumberingAfterBreak="0">
     <w:nsid w:val="5B633B31"/>
     <w:multiLevelType w:val="hybridMultilevel"/>
     <w:tmpl w:val="F2ECD01C"/>
@@ -6106,7 +6091,7 @@
       </w:rPr>
     </w:lvl>
   </w:abstractNum>
-  <w:abstractNum w:abstractNumId="34" w15:restartNumberingAfterBreak="0">
+  <w:abstractNum w:abstractNumId="36" w15:restartNumberingAfterBreak="0">
     <w:nsid w:val="5D850216"/>
     <w:multiLevelType w:val="hybridMultilevel"/>
     <w:tmpl w:val="4C409954"/>
@@ -6219,7 +6204,7 @@
       </w:rPr>
     </w:lvl>
   </w:abstractNum>
-  <w:abstractNum w:abstractNumId="35" w15:restartNumberingAfterBreak="0">
+  <w:abstractNum w:abstractNumId="37" w15:restartNumberingAfterBreak="0">
     <w:nsid w:val="5FE35CDE"/>
     <w:multiLevelType w:val="hybridMultilevel"/>
     <w:tmpl w:val="0124FD3E"/>
@@ -6332,7 +6317,7 @@
       </w:rPr>
     </w:lvl>
   </w:abstractNum>
-  <w:abstractNum w:abstractNumId="36" w15:restartNumberingAfterBreak="0">
+  <w:abstractNum w:abstractNumId="38" w15:restartNumberingAfterBreak="0">
     <w:nsid w:val="640D081B"/>
     <w:multiLevelType w:val="hybridMultilevel"/>
     <w:tmpl w:val="6300826C"/>
@@ -6445,7 +6430,7 @@
       </w:rPr>
     </w:lvl>
   </w:abstractNum>
-  <w:abstractNum w:abstractNumId="37" w15:restartNumberingAfterBreak="0">
+  <w:abstractNum w:abstractNumId="39" w15:restartNumberingAfterBreak="0">
     <w:nsid w:val="64EE5734"/>
     <w:multiLevelType w:val="hybridMultilevel"/>
     <w:tmpl w:val="64EAD3D2"/>
@@ -6558,7 +6543,7 @@
       </w:rPr>
     </w:lvl>
   </w:abstractNum>
-  <w:abstractNum w:abstractNumId="38" w15:restartNumberingAfterBreak="0">
+  <w:abstractNum w:abstractNumId="40" w15:restartNumberingAfterBreak="0">
     <w:nsid w:val="65A8356B"/>
     <w:multiLevelType w:val="hybridMultilevel"/>
     <w:tmpl w:val="10FAA644"/>
@@ -6671,7 +6656,7 @@
       </w:rPr>
     </w:lvl>
   </w:abstractNum>
-  <w:abstractNum w:abstractNumId="39" w15:restartNumberingAfterBreak="0">
+  <w:abstractNum w:abstractNumId="41" w15:restartNumberingAfterBreak="0">
     <w:nsid w:val="665F20BD"/>
     <w:multiLevelType w:val="hybridMultilevel"/>
     <w:tmpl w:val="7452FAF4"/>
@@ -6784,7 +6769,7 @@
       </w:rPr>
     </w:lvl>
   </w:abstractNum>
-  <w:abstractNum w:abstractNumId="40" w15:restartNumberingAfterBreak="0">
+  <w:abstractNum w:abstractNumId="42" w15:restartNumberingAfterBreak="0">
     <w:nsid w:val="67475173"/>
     <w:multiLevelType w:val="hybridMultilevel"/>
     <w:tmpl w:val="EE3AA532"/>
@@ -6897,7 +6882,7 @@
       </w:rPr>
     </w:lvl>
   </w:abstractNum>
-  <w:abstractNum w:abstractNumId="41" w15:restartNumberingAfterBreak="0">
+  <w:abstractNum w:abstractNumId="43" w15:restartNumberingAfterBreak="0">
     <w:nsid w:val="697217DA"/>
     <w:multiLevelType w:val="hybridMultilevel"/>
     <w:tmpl w:val="67A0D3C4"/>
@@ -7010,7 +6995,7 @@
       </w:rPr>
     </w:lvl>
   </w:abstractNum>
-  <w:abstractNum w:abstractNumId="42" w15:restartNumberingAfterBreak="0">
+  <w:abstractNum w:abstractNumId="44" w15:restartNumberingAfterBreak="0">
     <w:nsid w:val="751031FE"/>
     <w:multiLevelType w:val="hybridMultilevel"/>
     <w:tmpl w:val="2FF2B92C"/>
@@ -7123,7 +7108,120 @@
       </w:rPr>
     </w:lvl>
   </w:abstractNum>
-  <w:abstractNum w:abstractNumId="43" w15:restartNumberingAfterBreak="0">
+  <w:abstractNum w:abstractNumId="45" w15:restartNumberingAfterBreak="0">
+    <w:nsid w:val="769C1B63"/>
+    <w:multiLevelType w:val="hybridMultilevel"/>
+    <w:tmpl w:val="940C3DDA"/>
+    <w:lvl w:ilvl="0" w:tplc="04090001">
+      <w:start w:val="1"/>
+      <w:numFmt w:val="bullet"/>
+      <w:lvlText w:val=""/>
+      <w:lvlJc w:val="left"/>
+      <w:pPr>
+        <w:ind w:left="720" w:hanging="360"/>
+      </w:pPr>
+      <w:rPr>
+        <w:rFonts w:ascii="Symbol" w:hAnsi="Symbol" w:hint="default"/>
+      </w:rPr>
+    </w:lvl>
+    <w:lvl w:ilvl="1" w:tplc="04090003" w:tentative="1">
+      <w:start w:val="1"/>
+      <w:numFmt w:val="bullet"/>
+      <w:lvlText w:val="o"/>
+      <w:lvlJc w:val="left"/>
+      <w:pPr>
+        <w:ind w:left="1440" w:hanging="360"/>
+      </w:pPr>
+      <w:rPr>
+        <w:rFonts w:ascii="Courier New" w:hAnsi="Courier New" w:cs="Courier New" w:hint="default"/>
+      </w:rPr>
+    </w:lvl>
+    <w:lvl w:ilvl="2" w:tplc="04090005" w:tentative="1">
+      <w:start w:val="1"/>
+      <w:numFmt w:val="bullet"/>
+      <w:lvlText w:val=""/>
+      <w:lvlJc w:val="left"/>
+      <w:pPr>
+        <w:ind w:left="2160" w:hanging="360"/>
+      </w:pPr>
+      <w:rPr>
+        <w:rFonts w:ascii="Wingdings" w:hAnsi="Wingdings" w:hint="default"/>
+      </w:rPr>
+    </w:lvl>
+    <w:lvl w:ilvl="3" w:tplc="04090001" w:tentative="1">
+      <w:start w:val="1"/>
+      <w:numFmt w:val="bullet"/>
+      <w:lvlText w:val=""/>
+      <w:lvlJc w:val="left"/>
+      <w:pPr>
+        <w:ind w:left="2880" w:hanging="360"/>
+      </w:pPr>
+      <w:rPr>
+        <w:rFonts w:ascii="Symbol" w:hAnsi="Symbol" w:hint="default"/>
+      </w:rPr>
+    </w:lvl>
+    <w:lvl w:ilvl="4" w:tplc="04090003" w:tentative="1">
+      <w:start w:val="1"/>
+      <w:numFmt w:val="bullet"/>
+      <w:lvlText w:val="o"/>
+      <w:lvlJc w:val="left"/>
+      <w:pPr>
+        <w:ind w:left="3600" w:hanging="360"/>
+      </w:pPr>
+      <w:rPr>
+        <w:rFonts w:ascii="Courier New" w:hAnsi="Courier New" w:cs="Courier New" w:hint="default"/>
+      </w:rPr>
+    </w:lvl>
+    <w:lvl w:ilvl="5" w:tplc="04090005" w:tentative="1">
+      <w:start w:val="1"/>
+      <w:numFmt w:val="bullet"/>
+      <w:lvlText w:val=""/>
+      <w:lvlJc w:val="left"/>
+      <w:pPr>
+        <w:ind w:left="4320" w:hanging="360"/>
+      </w:pPr>
+      <w:rPr>
+        <w:rFonts w:ascii="Wingdings" w:hAnsi="Wingdings" w:hint="default"/>
+      </w:rPr>
+    </w:lvl>
+    <w:lvl w:ilvl="6" w:tplc="04090001" w:tentative="1">
+      <w:start w:val="1"/>
+      <w:numFmt w:val="bullet"/>
+      <w:lvlText w:val=""/>
+      <w:lvlJc w:val="left"/>
+      <w:pPr>
+        <w:ind w:left="5040" w:hanging="360"/>
+      </w:pPr>
+      <w:rPr>
+        <w:rFonts w:ascii="Symbol" w:hAnsi="Symbol" w:hint="default"/>
+      </w:rPr>
+    </w:lvl>
+    <w:lvl w:ilvl="7" w:tplc="04090003" w:tentative="1">
+      <w:start w:val="1"/>
+      <w:numFmt w:val="bullet"/>
+      <w:lvlText w:val="o"/>
+      <w:lvlJc w:val="left"/>
+      <w:pPr>
+        <w:ind w:left="5760" w:hanging="360"/>
+      </w:pPr>
+      <w:rPr>
+        <w:rFonts w:ascii="Courier New" w:hAnsi="Courier New" w:cs="Courier New" w:hint="default"/>
+      </w:rPr>
+    </w:lvl>
+    <w:lvl w:ilvl="8" w:tplc="04090005" w:tentative="1">
+      <w:start w:val="1"/>
+      <w:numFmt w:val="bullet"/>
+      <w:lvlText w:val=""/>
+      <w:lvlJc w:val="left"/>
+      <w:pPr>
+        <w:ind w:left="6480" w:hanging="360"/>
+      </w:pPr>
+      <w:rPr>
+        <w:rFonts w:ascii="Wingdings" w:hAnsi="Wingdings" w:hint="default"/>
+      </w:rPr>
+    </w:lvl>
+  </w:abstractNum>
+  <w:abstractNum w:abstractNumId="46" w15:restartNumberingAfterBreak="0">
     <w:nsid w:val="79730A0B"/>
     <w:multiLevelType w:val="hybridMultilevel"/>
     <w:tmpl w:val="D2C6711C"/>
@@ -7236,7 +7334,7 @@
       </w:rPr>
     </w:lvl>
   </w:abstractNum>
-  <w:abstractNum w:abstractNumId="44" w15:restartNumberingAfterBreak="0">
+  <w:abstractNum w:abstractNumId="47" w15:restartNumberingAfterBreak="0">
     <w:nsid w:val="7CD139AF"/>
     <w:multiLevelType w:val="hybridMultilevel"/>
     <w:tmpl w:val="05DABDC2"/>
@@ -7353,52 +7451,52 @@
     <w:abstractNumId w:val="0"/>
   </w:num>
   <w:num w:numId="2" w16cid:durableId="1236934555">
+    <w:abstractNumId w:val="29"/>
+  </w:num>
+  <w:num w:numId="3" w16cid:durableId="2030830626">
+    <w:abstractNumId w:val="24"/>
+  </w:num>
+  <w:num w:numId="4" w16cid:durableId="1678580305">
+    <w:abstractNumId w:val="32"/>
+  </w:num>
+  <w:num w:numId="5" w16cid:durableId="1917739386">
     <w:abstractNumId w:val="27"/>
   </w:num>
-  <w:num w:numId="3" w16cid:durableId="2030830626">
-    <w:abstractNumId w:val="22"/>
-  </w:num>
-  <w:num w:numId="4" w16cid:durableId="1678580305">
-    <w:abstractNumId w:val="30"/>
-  </w:num>
-  <w:num w:numId="5" w16cid:durableId="1917739386">
-    <w:abstractNumId w:val="25"/>
-  </w:num>
   <w:num w:numId="6" w16cid:durableId="778716973">
-    <w:abstractNumId w:val="31"/>
+    <w:abstractNumId w:val="33"/>
   </w:num>
   <w:num w:numId="7" w16cid:durableId="1765177408">
     <w:abstractNumId w:val="7"/>
   </w:num>
   <w:num w:numId="8" w16cid:durableId="76484327">
-    <w:abstractNumId w:val="40"/>
+    <w:abstractNumId w:val="42"/>
   </w:num>
   <w:num w:numId="9" w16cid:durableId="199780051">
     <w:abstractNumId w:val="5"/>
   </w:num>
   <w:num w:numId="10" w16cid:durableId="1024332045">
-    <w:abstractNumId w:val="33"/>
+    <w:abstractNumId w:val="35"/>
   </w:num>
   <w:num w:numId="11" w16cid:durableId="246967121">
-    <w:abstractNumId w:val="26"/>
+    <w:abstractNumId w:val="28"/>
   </w:num>
   <w:num w:numId="12" w16cid:durableId="224492789">
     <w:abstractNumId w:val="3"/>
   </w:num>
   <w:num w:numId="13" w16cid:durableId="1470128525">
-    <w:abstractNumId w:val="18"/>
+    <w:abstractNumId w:val="20"/>
   </w:num>
   <w:num w:numId="14" w16cid:durableId="225259173">
-    <w:abstractNumId w:val="13"/>
+    <w:abstractNumId w:val="15"/>
   </w:num>
   <w:num w:numId="15" w16cid:durableId="27610450">
-    <w:abstractNumId w:val="42"/>
+    <w:abstractNumId w:val="44"/>
   </w:num>
   <w:num w:numId="16" w16cid:durableId="1768961704">
     <w:abstractNumId w:val="6"/>
   </w:num>
   <w:num w:numId="17" w16cid:durableId="1824657484">
-    <w:abstractNumId w:val="39"/>
+    <w:abstractNumId w:val="41"/>
   </w:num>
   <w:num w:numId="18" w16cid:durableId="1959987537">
     <w:abstractNumId w:val="10"/>
@@ -7407,82 +7505,91 @@
     <w:abstractNumId w:val="2"/>
   </w:num>
   <w:num w:numId="20" w16cid:durableId="63527434">
-    <w:abstractNumId w:val="44"/>
+    <w:abstractNumId w:val="47"/>
   </w:num>
   <w:num w:numId="21" w16cid:durableId="2064480858">
     <w:abstractNumId w:val="8"/>
   </w:num>
   <w:num w:numId="22" w16cid:durableId="695932550">
-    <w:abstractNumId w:val="20"/>
+    <w:abstractNumId w:val="22"/>
   </w:num>
   <w:num w:numId="23" w16cid:durableId="431320449">
-    <w:abstractNumId w:val="29"/>
+    <w:abstractNumId w:val="31"/>
   </w:num>
   <w:num w:numId="24" w16cid:durableId="162745161">
-    <w:abstractNumId w:val="41"/>
+    <w:abstractNumId w:val="43"/>
   </w:num>
   <w:num w:numId="25" w16cid:durableId="1158884170">
-    <w:abstractNumId w:val="43"/>
+    <w:abstractNumId w:val="46"/>
   </w:num>
   <w:num w:numId="26" w16cid:durableId="1680540694">
-    <w:abstractNumId w:val="35"/>
+    <w:abstractNumId w:val="37"/>
   </w:num>
   <w:num w:numId="27" w16cid:durableId="1197236541">
-    <w:abstractNumId w:val="17"/>
+    <w:abstractNumId w:val="19"/>
   </w:num>
   <w:num w:numId="28" w16cid:durableId="1019311912">
     <w:abstractNumId w:val="4"/>
   </w:num>
   <w:num w:numId="29" w16cid:durableId="1146118646">
-    <w:abstractNumId w:val="37"/>
+    <w:abstractNumId w:val="39"/>
   </w:num>
   <w:num w:numId="30" w16cid:durableId="1764450621">
-    <w:abstractNumId w:val="19"/>
+    <w:abstractNumId w:val="21"/>
   </w:num>
   <w:num w:numId="31" w16cid:durableId="122045293">
-    <w:abstractNumId w:val="38"/>
+    <w:abstractNumId w:val="40"/>
   </w:num>
   <w:num w:numId="32" w16cid:durableId="976030511">
-    <w:abstractNumId w:val="15"/>
+    <w:abstractNumId w:val="17"/>
   </w:num>
   <w:num w:numId="33" w16cid:durableId="2029872830">
-    <w:abstractNumId w:val="24"/>
+    <w:abstractNumId w:val="26"/>
   </w:num>
   <w:num w:numId="34" w16cid:durableId="1451826624">
     <w:abstractNumId w:val="1"/>
   </w:num>
   <w:num w:numId="35" w16cid:durableId="167714515">
+    <w:abstractNumId w:val="16"/>
+  </w:num>
+  <w:num w:numId="36" w16cid:durableId="213472372">
+    <w:abstractNumId w:val="12"/>
+  </w:num>
+  <w:num w:numId="37" w16cid:durableId="674579684">
     <w:abstractNumId w:val="14"/>
   </w:num>
-  <w:num w:numId="36" w16cid:durableId="213472372">
-    <w:abstractNumId w:val="11"/>
+  <w:num w:numId="38" w16cid:durableId="1167792023">
+    <w:abstractNumId w:val="25"/>
   </w:num>
-  <w:num w:numId="37" w16cid:durableId="674579684">
-    <w:abstractNumId w:val="12"/>
-  </w:num>
-  <w:num w:numId="38" w16cid:durableId="1167792023">
+  <w:num w:numId="39" w16cid:durableId="1896549271">
     <w:abstractNumId w:val="23"/>
   </w:num>
-  <w:num w:numId="39" w16cid:durableId="1896549271">
-    <w:abstractNumId w:val="21"/>
-  </w:num>
   <w:num w:numId="40" w16cid:durableId="1297830382">
-    <w:abstractNumId w:val="34"/>
+    <w:abstractNumId w:val="36"/>
   </w:num>
   <w:num w:numId="41" w16cid:durableId="2049210486">
     <w:abstractNumId w:val="9"/>
   </w:num>
   <w:num w:numId="42" w16cid:durableId="2123262363">
-    <w:abstractNumId w:val="16"/>
+    <w:abstractNumId w:val="18"/>
   </w:num>
   <w:num w:numId="43" w16cid:durableId="1770158446">
-    <w:abstractNumId w:val="28"/>
+    <w:abstractNumId w:val="30"/>
   </w:num>
   <w:num w:numId="44" w16cid:durableId="94636768">
-    <w:abstractNumId w:val="36"/>
+    <w:abstractNumId w:val="38"/>
   </w:num>
   <w:num w:numId="45" w16cid:durableId="790133133">
-    <w:abstractNumId w:val="32"/>
+    <w:abstractNumId w:val="34"/>
+  </w:num>
+  <w:num w:numId="46" w16cid:durableId="1968781579">
+    <w:abstractNumId w:val="11"/>
+  </w:num>
+  <w:num w:numId="47" w16cid:durableId="1462387086">
+    <w:abstractNumId w:val="13"/>
+  </w:num>
+  <w:num w:numId="48" w16cid:durableId="338429134">
+    <w:abstractNumId w:val="45"/>
   </w:num>
   <w:numIdMacAtCleanup w:val="20"/>
 </w:numbering>

</xml_diff>

<commit_message>
Adds all graphics, pretty much done
</commit_message>
<xml_diff>
--- a/non_game/[Ideas] GoGodot Jam 4.docx
+++ b/non_game/[Ideas] GoGodot Jam 4.docx
@@ -765,7 +765,7 @@
         </w:numPr>
       </w:pPr>
       <w:r>
-        <w:t>Change the items of the store to way more wasteful products?</w:t>
+        <w:t>Change the items of the store to more wasteful products?</w:t>
       </w:r>
     </w:p>
     <w:p>
@@ -794,7 +794,10 @@
         <w:t>increase</w:t>
       </w:r>
       <w:r>
-        <w:t xml:space="preserve"> the variety of products.</w:t>
+        <w:t xml:space="preserve"> the variety of products</w:t>
+      </w:r>
+      <w:r>
+        <w:t xml:space="preserve"> to 5.</w:t>
       </w:r>
     </w:p>
     <w:p>
@@ -875,6 +878,16 @@
         <w:t>Or a conveyor belt.</w:t>
       </w:r>
     </w:p>
+    <w:p/>
+    <w:p>
+      <w:r>
+        <w:rPr>
+          <w:b/>
+          <w:bCs/>
+        </w:rPr>
+        <w:t>Game loop</w:t>
+      </w:r>
+    </w:p>
     <w:p>
       <w:pPr>
         <w:pStyle w:val="ListParagraph"/>
@@ -884,7 +897,24 @@
         </w:numPr>
       </w:pPr>
       <w:r>
-        <w:t>Ingredients that are temporarily “for sale” or temporarily “hot”, changing how much people earn for them. And you can also destroy those signs? Changing the rules?</w:t>
+        <w:rPr>
+          <w:b/>
+          <w:bCs/>
+        </w:rPr>
+        <w:t>NOTE:</w:t>
+      </w:r>
+      <w:r>
+        <w:t xml:space="preserve"> We </w:t>
+      </w:r>
+      <w:r>
+        <w:rPr>
+          <w:i/>
+          <w:iCs/>
+        </w:rPr>
+        <w:t>need</w:t>
+      </w:r>
+      <w:r>
+        <w:t xml:space="preserve"> some faster way to move around, right?</w:t>
       </w:r>
     </w:p>
     <w:p>
@@ -896,17 +926,26 @@
         </w:numPr>
       </w:pPr>
       <w:r>
-        <w:t>Just make this another cell type (“SALE”) which you can destroy.</w:t>
+        <w:t>Every side</w:t>
+      </w:r>
+      <w:r>
+        <w:t xml:space="preserve"> wall gets one teleport?</w:t>
       </w:r>
     </w:p>
     <w:p/>
     <w:p>
-      <w:r>
+      <w:pPr>
         <w:rPr>
           <w:b/>
           <w:bCs/>
         </w:rPr>
-        <w:t>Game loop</w:t>
+      </w:pPr>
+      <w:r>
+        <w:rPr>
+          <w:b/>
+          <w:bCs/>
+        </w:rPr>
+        <w:t>Polish:</w:t>
       </w:r>
     </w:p>
     <w:p>
@@ -916,23 +955,9 @@
           <w:ilvl w:val="0"/>
           <w:numId w:val="37"/>
         </w:numPr>
-        <w:rPr>
-          <w:b/>
-          <w:bCs/>
-        </w:rPr>
-      </w:pPr>
-      <w:r>
-        <w:rPr>
-          <w:b/>
-          <w:bCs/>
-        </w:rPr>
-        <w:t>Make room</w:t>
-      </w:r>
-      <w:r>
-        <w:t xml:space="preserve"> for “time played” on the tutorial texture. ( + test, use quick DEBUG for instant game over</w:t>
-      </w:r>
-      <w:r>
-        <w:t>)</w:t>
+      </w:pPr>
+      <w:r>
+        <w:t>Favicon, general header, itch banner</w:t>
       </w:r>
     </w:p>
     <w:p>
@@ -944,49 +969,25 @@
         </w:numPr>
       </w:pPr>
       <w:r>
+        <w:t>Many sound effects don’t work in HTML5 build?</w:t>
+      </w:r>
+    </w:p>
+    <w:p/>
+    <w:p>
+      <w:pPr>
+        <w:pStyle w:val="Heading2"/>
+      </w:pPr>
+      <w:r>
+        <w:t>Discarded</w:t>
+      </w:r>
+    </w:p>
+    <w:p>
+      <w:r>
         <w:rPr>
           <w:b/>
           <w:bCs/>
         </w:rPr>
-        <w:t>NOTE:</w:t>
-      </w:r>
-      <w:r>
-        <w:t xml:space="preserve"> We </w:t>
-      </w:r>
-      <w:r>
-        <w:rPr>
-          <w:i/>
-          <w:iCs/>
-        </w:rPr>
-        <w:t>need</w:t>
-      </w:r>
-      <w:r>
-        <w:t xml:space="preserve"> some faster way to move around, right?</w:t>
-      </w:r>
-    </w:p>
-    <w:p>
-      <w:pPr>
-        <w:pStyle w:val="ListParagraph"/>
-        <w:numPr>
-          <w:ilvl w:val="1"/>
-          <w:numId w:val="37"/>
-        </w:numPr>
-      </w:pPr>
-      <w:r>
-        <w:t>Every side</w:t>
-      </w:r>
-      <w:r>
-        <w:t xml:space="preserve"> wall gets one teleport?</w:t>
-      </w:r>
-    </w:p>
-    <w:p/>
-    <w:p>
-      <w:r>
-        <w:rPr>
-          <w:b/>
-          <w:bCs/>
-        </w:rPr>
-        <w:t>Potential different customers:</w:t>
+        <w:t>Client types</w:t>
       </w:r>
     </w:p>
     <w:p>
@@ -1002,10 +1003,21 @@
           <w:b/>
           <w:bCs/>
         </w:rPr>
-        <w:t>Basic</w:t>
-      </w:r>
-      <w:r>
-        <w:t xml:space="preserve"> (already made, needs spritesheet)</w:t>
+        <w:lastRenderedPageBreak/>
+        <w:t>Clumsy:</w:t>
+      </w:r>
+      <w:r>
+        <w:t xml:space="preserve"> will also destroy the whole </w:t>
+      </w:r>
+      <w:r>
+        <w:rPr>
+          <w:i/>
+          <w:iCs/>
+        </w:rPr>
+        <w:t>tile</w:t>
+      </w:r>
+      <w:r>
+        <w:t xml:space="preserve"> when they grab something from it</w:t>
       </w:r>
     </w:p>
     <w:p>
@@ -1021,55 +1033,6 @@
           <w:b/>
           <w:bCs/>
         </w:rPr>
-        <w:t>Clumsy:</w:t>
-      </w:r>
-      <w:r>
-        <w:t xml:space="preserve"> will also destroy the whole </w:t>
-      </w:r>
-      <w:r>
-        <w:rPr>
-          <w:i/>
-          <w:iCs/>
-        </w:rPr>
-        <w:t>tile</w:t>
-      </w:r>
-      <w:r>
-        <w:t xml:space="preserve"> when they grab something from it</w:t>
-      </w:r>
-    </w:p>
-    <w:p>
-      <w:pPr>
-        <w:pStyle w:val="ListParagraph"/>
-        <w:numPr>
-          <w:ilvl w:val="0"/>
-          <w:numId w:val="47"/>
-        </w:numPr>
-      </w:pPr>
-      <w:r>
-        <w:rPr>
-          <w:b/>
-          <w:bCs/>
-        </w:rPr>
-        <w:t>Thief:</w:t>
-      </w:r>
-      <w:r>
-        <w:t xml:space="preserve"> will leave without paying anyway (so leave them alone)</w:t>
-      </w:r>
-    </w:p>
-    <w:p>
-      <w:pPr>
-        <w:pStyle w:val="ListParagraph"/>
-        <w:numPr>
-          <w:ilvl w:val="0"/>
-          <w:numId w:val="47"/>
-        </w:numPr>
-      </w:pPr>
-      <w:r>
-        <w:rPr>
-          <w:b/>
-          <w:bCs/>
-        </w:rPr>
-        <w:lastRenderedPageBreak/>
         <w:t>Big Guy:</w:t>
       </w:r>
       <w:r>
@@ -1090,105 +1053,12 @@
       </w:r>
     </w:p>
     <w:p>
-      <w:pPr>
-        <w:pStyle w:val="ListParagraph"/>
-        <w:numPr>
-          <w:ilvl w:val="0"/>
-          <w:numId w:val="47"/>
-        </w:numPr>
-      </w:pPr>
       <w:r>
         <w:rPr>
           <w:b/>
           <w:bCs/>
         </w:rPr>
-        <w:t>Kid:</w:t>
-      </w:r>
-      <w:r>
-        <w:t xml:space="preserve"> small backpack, runs very fast</w:t>
-      </w:r>
-    </w:p>
-    <w:p/>
-    <w:p>
-      <w:r>
-        <w:rPr>
-          <w:b/>
-          <w:bCs/>
-        </w:rPr>
-        <w:t>Tutorial/Progression:</w:t>
-      </w:r>
-    </w:p>
-    <w:p>
-      <w:pPr>
-        <w:pStyle w:val="ListParagraph"/>
-        <w:numPr>
-          <w:ilvl w:val="0"/>
-          <w:numId w:val="48"/>
-        </w:numPr>
-      </w:pPr>
-      <w:r>
-        <w:t xml:space="preserve">Move </w:t>
-      </w:r>
-      <w:r>
-        <w:rPr>
-          <w:i/>
-          <w:iCs/>
-        </w:rPr>
-        <w:t>destroying cells</w:t>
-      </w:r>
-      <w:r>
-        <w:t xml:space="preserve"> before the other one?</w:t>
-      </w:r>
-    </w:p>
-    <w:p>
-      <w:pPr>
-        <w:pStyle w:val="ListParagraph"/>
-        <w:numPr>
-          <w:ilvl w:val="0"/>
-          <w:numId w:val="48"/>
-        </w:numPr>
-      </w:pPr>
-      <w:r>
-        <w:t xml:space="preserve">Go to </w:t>
-      </w:r>
-      <w:r>
-        <w:rPr>
-          <w:i/>
-          <w:iCs/>
-        </w:rPr>
-        <w:t>nearest</w:t>
-      </w:r>
-      <w:r>
-        <w:t xml:space="preserve"> checkout when done?</w:t>
-      </w:r>
-      <w:r>
-        <w:t xml:space="preserve"> (Or, at least, not one </w:t>
-      </w:r>
-      <w:r>
-        <w:rPr>
-          <w:i/>
-          <w:iCs/>
-        </w:rPr>
-        <w:t>very far away</w:t>
-      </w:r>
-      <w:r>
-        <w:t>?)</w:t>
-      </w:r>
-    </w:p>
-    <w:p/>
-    <w:p>
-      <w:pPr>
-        <w:rPr>
-          <w:b/>
-          <w:bCs/>
-        </w:rPr>
-      </w:pPr>
-      <w:r>
-        <w:rPr>
-          <w:b/>
-          <w:bCs/>
-        </w:rPr>
-        <w:t>Polish:</w:t>
+        <w:t>Polish</w:t>
       </w:r>
     </w:p>
     <w:p>
@@ -1200,23 +1070,26 @@
         </w:numPr>
       </w:pPr>
       <w:r>
-        <w:t xml:space="preserve">Draw </w:t>
-      </w:r>
-      <w:r>
         <w:rPr>
           <w:b/>
           <w:bCs/>
         </w:rPr>
-        <w:t>spritesheet</w:t>
-      </w:r>
-      <w:r>
-        <w:t xml:space="preserve"> for </w:t>
-      </w:r>
-      <w:r>
-        <w:t>clients</w:t>
-      </w:r>
-      <w:r>
-        <w:t xml:space="preserve"> (two or three different type?) + walk anim</w:t>
+        <w:t>Progression</w:t>
+      </w:r>
+      <w:r>
+        <w:t xml:space="preserve">: </w:t>
+      </w:r>
+      <w:r>
+        <w:t>Prevent the double “Space” instruction at game over?</w:t>
+      </w:r>
+    </w:p>
+    <w:p>
+      <w:r>
+        <w:rPr>
+          <w:b/>
+          <w:bCs/>
+        </w:rPr>
+        <w:t>Sale:</w:t>
       </w:r>
     </w:p>
     <w:p>
@@ -1228,24 +1101,21 @@
         </w:numPr>
       </w:pPr>
       <w:r>
-        <w:t>Favicon, general header, itch banner</w:t>
-      </w:r>
-    </w:p>
-    <w:p>
-      <w:pPr>
-        <w:pStyle w:val="ListParagraph"/>
-        <w:numPr>
-          <w:ilvl w:val="0"/>
-          <w:numId w:val="37"/>
-        </w:numPr>
-      </w:pPr>
-      <w:r>
-        <w:t>Many sound effects don’t work in HTML5 buil</w:t>
-      </w:r>
-      <w:r>
-        <w:t>d?</w:t>
-      </w:r>
-    </w:p>
+        <w:t xml:space="preserve">An </w:t>
+      </w:r>
+      <w:r>
+        <w:rPr>
+          <w:b/>
+          <w:bCs/>
+        </w:rPr>
+        <w:t>actual SALE</w:t>
+      </w:r>
+      <w:r>
+        <w:t>, which makes a certain item FREE?</w:t>
+      </w:r>
+    </w:p>
+    <w:p/>
+    <w:p/>
     <w:p>
       <w:pPr>
         <w:pStyle w:val="ListParagraph"/>
@@ -6205,6 +6075,119 @@
     </w:lvl>
   </w:abstractNum>
   <w:abstractNum w:abstractNumId="37" w15:restartNumberingAfterBreak="0">
+    <w:nsid w:val="5F0478F8"/>
+    <w:multiLevelType w:val="hybridMultilevel"/>
+    <w:tmpl w:val="4DCABE74"/>
+    <w:lvl w:ilvl="0" w:tplc="04090001">
+      <w:start w:val="1"/>
+      <w:numFmt w:val="bullet"/>
+      <w:lvlText w:val=""/>
+      <w:lvlJc w:val="left"/>
+      <w:pPr>
+        <w:ind w:left="720" w:hanging="360"/>
+      </w:pPr>
+      <w:rPr>
+        <w:rFonts w:ascii="Symbol" w:hAnsi="Symbol" w:hint="default"/>
+      </w:rPr>
+    </w:lvl>
+    <w:lvl w:ilvl="1" w:tplc="04090003" w:tentative="1">
+      <w:start w:val="1"/>
+      <w:numFmt w:val="bullet"/>
+      <w:lvlText w:val="o"/>
+      <w:lvlJc w:val="left"/>
+      <w:pPr>
+        <w:ind w:left="1440" w:hanging="360"/>
+      </w:pPr>
+      <w:rPr>
+        <w:rFonts w:ascii="Courier New" w:hAnsi="Courier New" w:cs="Courier New" w:hint="default"/>
+      </w:rPr>
+    </w:lvl>
+    <w:lvl w:ilvl="2" w:tplc="04090005" w:tentative="1">
+      <w:start w:val="1"/>
+      <w:numFmt w:val="bullet"/>
+      <w:lvlText w:val=""/>
+      <w:lvlJc w:val="left"/>
+      <w:pPr>
+        <w:ind w:left="2160" w:hanging="360"/>
+      </w:pPr>
+      <w:rPr>
+        <w:rFonts w:ascii="Wingdings" w:hAnsi="Wingdings" w:hint="default"/>
+      </w:rPr>
+    </w:lvl>
+    <w:lvl w:ilvl="3" w:tplc="04090001" w:tentative="1">
+      <w:start w:val="1"/>
+      <w:numFmt w:val="bullet"/>
+      <w:lvlText w:val=""/>
+      <w:lvlJc w:val="left"/>
+      <w:pPr>
+        <w:ind w:left="2880" w:hanging="360"/>
+      </w:pPr>
+      <w:rPr>
+        <w:rFonts w:ascii="Symbol" w:hAnsi="Symbol" w:hint="default"/>
+      </w:rPr>
+    </w:lvl>
+    <w:lvl w:ilvl="4" w:tplc="04090003" w:tentative="1">
+      <w:start w:val="1"/>
+      <w:numFmt w:val="bullet"/>
+      <w:lvlText w:val="o"/>
+      <w:lvlJc w:val="left"/>
+      <w:pPr>
+        <w:ind w:left="3600" w:hanging="360"/>
+      </w:pPr>
+      <w:rPr>
+        <w:rFonts w:ascii="Courier New" w:hAnsi="Courier New" w:cs="Courier New" w:hint="default"/>
+      </w:rPr>
+    </w:lvl>
+    <w:lvl w:ilvl="5" w:tplc="04090005" w:tentative="1">
+      <w:start w:val="1"/>
+      <w:numFmt w:val="bullet"/>
+      <w:lvlText w:val=""/>
+      <w:lvlJc w:val="left"/>
+      <w:pPr>
+        <w:ind w:left="4320" w:hanging="360"/>
+      </w:pPr>
+      <w:rPr>
+        <w:rFonts w:ascii="Wingdings" w:hAnsi="Wingdings" w:hint="default"/>
+      </w:rPr>
+    </w:lvl>
+    <w:lvl w:ilvl="6" w:tplc="04090001" w:tentative="1">
+      <w:start w:val="1"/>
+      <w:numFmt w:val="bullet"/>
+      <w:lvlText w:val=""/>
+      <w:lvlJc w:val="left"/>
+      <w:pPr>
+        <w:ind w:left="5040" w:hanging="360"/>
+      </w:pPr>
+      <w:rPr>
+        <w:rFonts w:ascii="Symbol" w:hAnsi="Symbol" w:hint="default"/>
+      </w:rPr>
+    </w:lvl>
+    <w:lvl w:ilvl="7" w:tplc="04090003" w:tentative="1">
+      <w:start w:val="1"/>
+      <w:numFmt w:val="bullet"/>
+      <w:lvlText w:val="o"/>
+      <w:lvlJc w:val="left"/>
+      <w:pPr>
+        <w:ind w:left="5760" w:hanging="360"/>
+      </w:pPr>
+      <w:rPr>
+        <w:rFonts w:ascii="Courier New" w:hAnsi="Courier New" w:cs="Courier New" w:hint="default"/>
+      </w:rPr>
+    </w:lvl>
+    <w:lvl w:ilvl="8" w:tplc="04090005" w:tentative="1">
+      <w:start w:val="1"/>
+      <w:numFmt w:val="bullet"/>
+      <w:lvlText w:val=""/>
+      <w:lvlJc w:val="left"/>
+      <w:pPr>
+        <w:ind w:left="6480" w:hanging="360"/>
+      </w:pPr>
+      <w:rPr>
+        <w:rFonts w:ascii="Wingdings" w:hAnsi="Wingdings" w:hint="default"/>
+      </w:rPr>
+    </w:lvl>
+  </w:abstractNum>
+  <w:abstractNum w:abstractNumId="38" w15:restartNumberingAfterBreak="0">
     <w:nsid w:val="5FE35CDE"/>
     <w:multiLevelType w:val="hybridMultilevel"/>
     <w:tmpl w:val="0124FD3E"/>
@@ -6317,7 +6300,7 @@
       </w:rPr>
     </w:lvl>
   </w:abstractNum>
-  <w:abstractNum w:abstractNumId="38" w15:restartNumberingAfterBreak="0">
+  <w:abstractNum w:abstractNumId="39" w15:restartNumberingAfterBreak="0">
     <w:nsid w:val="640D081B"/>
     <w:multiLevelType w:val="hybridMultilevel"/>
     <w:tmpl w:val="6300826C"/>
@@ -6430,7 +6413,7 @@
       </w:rPr>
     </w:lvl>
   </w:abstractNum>
-  <w:abstractNum w:abstractNumId="39" w15:restartNumberingAfterBreak="0">
+  <w:abstractNum w:abstractNumId="40" w15:restartNumberingAfterBreak="0">
     <w:nsid w:val="64EE5734"/>
     <w:multiLevelType w:val="hybridMultilevel"/>
     <w:tmpl w:val="64EAD3D2"/>
@@ -6543,7 +6526,7 @@
       </w:rPr>
     </w:lvl>
   </w:abstractNum>
-  <w:abstractNum w:abstractNumId="40" w15:restartNumberingAfterBreak="0">
+  <w:abstractNum w:abstractNumId="41" w15:restartNumberingAfterBreak="0">
     <w:nsid w:val="65A8356B"/>
     <w:multiLevelType w:val="hybridMultilevel"/>
     <w:tmpl w:val="10FAA644"/>
@@ -6656,7 +6639,7 @@
       </w:rPr>
     </w:lvl>
   </w:abstractNum>
-  <w:abstractNum w:abstractNumId="41" w15:restartNumberingAfterBreak="0">
+  <w:abstractNum w:abstractNumId="42" w15:restartNumberingAfterBreak="0">
     <w:nsid w:val="665F20BD"/>
     <w:multiLevelType w:val="hybridMultilevel"/>
     <w:tmpl w:val="7452FAF4"/>
@@ -6769,7 +6752,7 @@
       </w:rPr>
     </w:lvl>
   </w:abstractNum>
-  <w:abstractNum w:abstractNumId="42" w15:restartNumberingAfterBreak="0">
+  <w:abstractNum w:abstractNumId="43" w15:restartNumberingAfterBreak="0">
     <w:nsid w:val="67475173"/>
     <w:multiLevelType w:val="hybridMultilevel"/>
     <w:tmpl w:val="EE3AA532"/>
@@ -6882,7 +6865,7 @@
       </w:rPr>
     </w:lvl>
   </w:abstractNum>
-  <w:abstractNum w:abstractNumId="43" w15:restartNumberingAfterBreak="0">
+  <w:abstractNum w:abstractNumId="44" w15:restartNumberingAfterBreak="0">
     <w:nsid w:val="697217DA"/>
     <w:multiLevelType w:val="hybridMultilevel"/>
     <w:tmpl w:val="67A0D3C4"/>
@@ -6995,7 +6978,7 @@
       </w:rPr>
     </w:lvl>
   </w:abstractNum>
-  <w:abstractNum w:abstractNumId="44" w15:restartNumberingAfterBreak="0">
+  <w:abstractNum w:abstractNumId="45" w15:restartNumberingAfterBreak="0">
     <w:nsid w:val="751031FE"/>
     <w:multiLevelType w:val="hybridMultilevel"/>
     <w:tmpl w:val="2FF2B92C"/>
@@ -7108,7 +7091,7 @@
       </w:rPr>
     </w:lvl>
   </w:abstractNum>
-  <w:abstractNum w:abstractNumId="45" w15:restartNumberingAfterBreak="0">
+  <w:abstractNum w:abstractNumId="46" w15:restartNumberingAfterBreak="0">
     <w:nsid w:val="769C1B63"/>
     <w:multiLevelType w:val="hybridMultilevel"/>
     <w:tmpl w:val="940C3DDA"/>
@@ -7221,7 +7204,7 @@
       </w:rPr>
     </w:lvl>
   </w:abstractNum>
-  <w:abstractNum w:abstractNumId="46" w15:restartNumberingAfterBreak="0">
+  <w:abstractNum w:abstractNumId="47" w15:restartNumberingAfterBreak="0">
     <w:nsid w:val="79730A0B"/>
     <w:multiLevelType w:val="hybridMultilevel"/>
     <w:tmpl w:val="D2C6711C"/>
@@ -7334,7 +7317,7 @@
       </w:rPr>
     </w:lvl>
   </w:abstractNum>
-  <w:abstractNum w:abstractNumId="47" w15:restartNumberingAfterBreak="0">
+  <w:abstractNum w:abstractNumId="48" w15:restartNumberingAfterBreak="0">
     <w:nsid w:val="7CD139AF"/>
     <w:multiLevelType w:val="hybridMultilevel"/>
     <w:tmpl w:val="05DABDC2"/>
@@ -7469,7 +7452,7 @@
     <w:abstractNumId w:val="7"/>
   </w:num>
   <w:num w:numId="8" w16cid:durableId="76484327">
-    <w:abstractNumId w:val="42"/>
+    <w:abstractNumId w:val="43"/>
   </w:num>
   <w:num w:numId="9" w16cid:durableId="199780051">
     <w:abstractNumId w:val="5"/>
@@ -7490,13 +7473,13 @@
     <w:abstractNumId w:val="15"/>
   </w:num>
   <w:num w:numId="15" w16cid:durableId="27610450">
-    <w:abstractNumId w:val="44"/>
+    <w:abstractNumId w:val="45"/>
   </w:num>
   <w:num w:numId="16" w16cid:durableId="1768961704">
     <w:abstractNumId w:val="6"/>
   </w:num>
   <w:num w:numId="17" w16cid:durableId="1824657484">
-    <w:abstractNumId w:val="41"/>
+    <w:abstractNumId w:val="42"/>
   </w:num>
   <w:num w:numId="18" w16cid:durableId="1959987537">
     <w:abstractNumId w:val="10"/>
@@ -7505,7 +7488,7 @@
     <w:abstractNumId w:val="2"/>
   </w:num>
   <w:num w:numId="20" w16cid:durableId="63527434">
-    <w:abstractNumId w:val="47"/>
+    <w:abstractNumId w:val="48"/>
   </w:num>
   <w:num w:numId="21" w16cid:durableId="2064480858">
     <w:abstractNumId w:val="8"/>
@@ -7517,13 +7500,13 @@
     <w:abstractNumId w:val="31"/>
   </w:num>
   <w:num w:numId="24" w16cid:durableId="162745161">
-    <w:abstractNumId w:val="43"/>
+    <w:abstractNumId w:val="44"/>
   </w:num>
   <w:num w:numId="25" w16cid:durableId="1158884170">
-    <w:abstractNumId w:val="46"/>
+    <w:abstractNumId w:val="47"/>
   </w:num>
   <w:num w:numId="26" w16cid:durableId="1680540694">
-    <w:abstractNumId w:val="37"/>
+    <w:abstractNumId w:val="38"/>
   </w:num>
   <w:num w:numId="27" w16cid:durableId="1197236541">
     <w:abstractNumId w:val="19"/>
@@ -7532,13 +7515,13 @@
     <w:abstractNumId w:val="4"/>
   </w:num>
   <w:num w:numId="29" w16cid:durableId="1146118646">
-    <w:abstractNumId w:val="39"/>
+    <w:abstractNumId w:val="40"/>
   </w:num>
   <w:num w:numId="30" w16cid:durableId="1764450621">
     <w:abstractNumId w:val="21"/>
   </w:num>
   <w:num w:numId="31" w16cid:durableId="122045293">
-    <w:abstractNumId w:val="40"/>
+    <w:abstractNumId w:val="41"/>
   </w:num>
   <w:num w:numId="32" w16cid:durableId="976030511">
     <w:abstractNumId w:val="17"/>
@@ -7577,7 +7560,7 @@
     <w:abstractNumId w:val="30"/>
   </w:num>
   <w:num w:numId="44" w16cid:durableId="94636768">
-    <w:abstractNumId w:val="38"/>
+    <w:abstractNumId w:val="39"/>
   </w:num>
   <w:num w:numId="45" w16cid:durableId="790133133">
     <w:abstractNumId w:val="34"/>
@@ -7589,7 +7572,10 @@
     <w:abstractNumId w:val="13"/>
   </w:num>
   <w:num w:numId="48" w16cid:durableId="338429134">
-    <w:abstractNumId w:val="45"/>
+    <w:abstractNumId w:val="46"/>
+  </w:num>
+  <w:num w:numId="49" w16cid:durableId="1279797522">
+    <w:abstractNumId w:val="37"/>
   </w:num>
   <w:numIdMacAtCleanup w:val="20"/>
 </w:numbering>

</xml_diff>